<commit_message>
completed statistics analysis for research questions
</commit_message>
<xml_diff>
--- a/CoapmanK_DataNarrative.docx
+++ b/CoapmanK_DataNarrative.docx
@@ -2,6 +2,51 @@
 <file path=word/document.xml><?xml version="1.0" encoding="utf-8"?>
 <w:document xmlns:wpc="http://schemas.microsoft.com/office/word/2010/wordprocessingCanvas" xmlns:cx="http://schemas.microsoft.com/office/drawing/2014/chartex" xmlns:cx1="http://schemas.microsoft.com/office/drawing/2015/9/8/chartex" xmlns:cx2="http://schemas.microsoft.com/office/drawing/2015/10/21/chartex" xmlns:cx3="http://schemas.microsoft.com/office/drawing/2016/5/9/chartex" xmlns:cx4="http://schemas.microsoft.com/office/drawing/2016/5/10/chartex" xmlns:cx5="http://schemas.microsoft.com/office/drawing/2016/5/11/chartex" xmlns:cx6="http://schemas.microsoft.com/office/drawing/2016/5/12/chartex" xmlns:cx7="http://schemas.microsoft.com/office/drawing/2016/5/13/chartex" xmlns:cx8="http://schemas.microsoft.com/office/drawing/2016/5/14/chartex" xmlns:mc="http://schemas.openxmlformats.org/markup-compatibility/2006" xmlns:aink="http://schemas.microsoft.com/office/drawing/2016/ink" xmlns:am3d="http://schemas.microsoft.com/office/drawing/2017/model3d" xmlns:o="urn:schemas-microsoft-com:office:office" xmlns:r="http://schemas.openxmlformats.org/officeDocument/2006/relationships" xmlns:m="http://schemas.openxmlformats.org/officeDocument/2006/math" xmlns:v="urn:schemas-microsoft-com:vml" xmlns:wp14="http://schemas.microsoft.com/office/word/2010/wordprocessingDrawing" xmlns:wp="http://schemas.openxmlformats.org/drawingml/2006/wordprocessingDrawing" xmlns:w10="urn:schemas-microsoft-com:office:word" xmlns:w="http://schemas.openxmlformats.org/wordprocessingml/2006/main" xmlns:w14="http://schemas.microsoft.com/office/word/2010/wordml" xmlns:w15="http://schemas.microsoft.com/office/word/2012/wordml" xmlns:w16cex="http://schemas.microsoft.com/office/word/2018/wordml/cex" xmlns:w16cid="http://schemas.microsoft.com/office/word/2016/wordml/cid" xmlns:w16="http://schemas.microsoft.com/office/word/2018/wordml" xmlns:w16se="http://schemas.microsoft.com/office/word/2015/wordml/symex" xmlns:wpg="http://schemas.microsoft.com/office/word/2010/wordprocessingGroup" xmlns:wpi="http://schemas.microsoft.com/office/word/2010/wordprocessingInk" xmlns:wne="http://schemas.microsoft.com/office/word/2006/wordml" xmlns:wps="http://schemas.microsoft.com/office/word/2010/wordprocessingShape" mc:Ignorable="w14 w15 w16se w16cid w16 w16cex wp14">
   <w:body>
+    <w:p>
+      <w:pPr>
+        <w:spacing w:after="0" w:line="240" w:lineRule="auto"/>
+        <w:jc w:val="center"/>
+        <w:rPr>
+          <w:rFonts w:cstheme="minorHAnsi"/>
+        </w:rPr>
+      </w:pPr>
+    </w:p>
+    <w:p>
+      <w:pPr>
+        <w:spacing w:after="0" w:line="240" w:lineRule="auto"/>
+        <w:jc w:val="center"/>
+        <w:rPr>
+          <w:rFonts w:cstheme="minorHAnsi"/>
+        </w:rPr>
+      </w:pPr>
+    </w:p>
+    <w:p>
+      <w:pPr>
+        <w:spacing w:after="0" w:line="240" w:lineRule="auto"/>
+        <w:jc w:val="center"/>
+        <w:rPr>
+          <w:rFonts w:cstheme="minorHAnsi"/>
+        </w:rPr>
+      </w:pPr>
+    </w:p>
+    <w:p>
+      <w:pPr>
+        <w:spacing w:after="0" w:line="240" w:lineRule="auto"/>
+        <w:jc w:val="center"/>
+        <w:rPr>
+          <w:rFonts w:cstheme="minorHAnsi"/>
+        </w:rPr>
+      </w:pPr>
+    </w:p>
+    <w:p>
+      <w:pPr>
+        <w:spacing w:after="0" w:line="240" w:lineRule="auto"/>
+        <w:jc w:val="center"/>
+        <w:rPr>
+          <w:rFonts w:cstheme="minorHAnsi"/>
+        </w:rPr>
+      </w:pPr>
+    </w:p>
     <w:p>
       <w:pPr>
         <w:spacing w:after="0" w:line="240" w:lineRule="auto"/>
@@ -247,6 +292,12 @@
     </w:p>
     <w:sdt>
       <w:sdtPr>
+        <w:rPr>
+          <w:rFonts w:asciiTheme="minorHAnsi" w:eastAsiaTheme="minorHAnsi" w:hAnsiTheme="minorHAnsi" w:cstheme="minorBidi"/>
+          <w:color w:val="1F3864" w:themeColor="accent1" w:themeShade="80"/>
+          <w:sz w:val="22"/>
+          <w:szCs w:val="22"/>
+        </w:rPr>
         <w:id w:val="-350568422"/>
         <w:docPartObj>
           <w:docPartGallery w:val="Table of Contents"/>
@@ -255,13 +306,9 @@
       </w:sdtPr>
       <w:sdtEndPr>
         <w:rPr>
-          <w:rFonts w:asciiTheme="minorHAnsi" w:eastAsiaTheme="minorHAnsi" w:hAnsiTheme="minorHAnsi" w:cstheme="minorBidi"/>
           <w:b/>
           <w:bCs/>
           <w:noProof/>
-          <w:color w:val="1F3864" w:themeColor="accent1" w:themeShade="80"/>
-          <w:sz w:val="22"/>
-          <w:szCs w:val="22"/>
         </w:rPr>
       </w:sdtEndPr>
       <w:sdtContent>
@@ -2178,7 +2225,21 @@
         <w:rPr>
           <w:rFonts w:cstheme="minorHAnsi"/>
         </w:rPr>
-        <w:t>The AP Calculus BC curriculum is aligned to that of a Calculus I and Calculus II course during the Freshman Year at a University.  I have taught this course for the past five years and have had the challenge of creating and iterating on the curriculum over these years.  In May, students have the opportunity to take a AP exam to earn college credit.  At most institutions, if a student earns a four or five on the AP exam, they can receive credit for both courses.  Success in the course is dependent on strong foundations in algebra.</w:t>
+        <w:t xml:space="preserve">The AP Calculus BC curriculum is aligned to that of a Calculus I and Calculus II course during the Freshman Year at a University.  I have taught this course for the past five years and have had the challenge of creating and iterating on the curriculum over these years.  In May, students have the opportunity to take </w:t>
+      </w:r>
+      <w:proofErr w:type="gramStart"/>
+      <w:r>
+        <w:rPr>
+          <w:rFonts w:cstheme="minorHAnsi"/>
+        </w:rPr>
+        <w:t>a</w:t>
+      </w:r>
+      <w:proofErr w:type="gramEnd"/>
+      <w:r>
+        <w:rPr>
+          <w:rFonts w:cstheme="minorHAnsi"/>
+        </w:rPr>
+        <w:t xml:space="preserve"> AP exam to earn college credit.  At most institutions, if a student earns a four or five on the AP exam, they can receive credit for both courses.  Success in the course is dependent on strong foundations in algebra.</w:t>
       </w:r>
     </w:p>
     <w:p>
@@ -2206,13 +2267,41 @@
         <w:rPr>
           <w:rFonts w:cstheme="minorHAnsi"/>
         </w:rPr>
-        <w:t xml:space="preserve">  My students are actively engaged in multiple extra curriculars and jobs while balancing a rigorous course load.  Nathan, Paul, Nakeba, and Sade are heavily involved with the North Star Volleyball Program.  Deja, Kayla, and Naím work in retail stores while Noah is an intern at Audible in Newark.</w:t>
-      </w:r>
-      <w:r>
-        <w:rPr>
-          <w:rFonts w:cstheme="minorHAnsi"/>
-        </w:rPr>
-        <w:t xml:space="preserve">  Wilschnaida started the year with us but had to transfer to a school in Connecticut in February.</w:t>
+        <w:t xml:space="preserve">  My students are actively engaged in multiple extra curriculars and jobs while balancing a rigorous course load.  Nathan, Paul, Nakeba, and Sade are heavily involved with the North Star Volleyball Program.  Deja, Kayla, and </w:t>
+      </w:r>
+      <w:proofErr w:type="spellStart"/>
+      <w:r>
+        <w:rPr>
+          <w:rFonts w:cstheme="minorHAnsi"/>
+        </w:rPr>
+        <w:t>Naím</w:t>
+      </w:r>
+      <w:proofErr w:type="spellEnd"/>
+      <w:r>
+        <w:rPr>
+          <w:rFonts w:cstheme="minorHAnsi"/>
+        </w:rPr>
+        <w:t xml:space="preserve"> work in retail stores while Noah is an intern at Audible in Newark.</w:t>
+      </w:r>
+      <w:r>
+        <w:rPr>
+          <w:rFonts w:cstheme="minorHAnsi"/>
+        </w:rPr>
+        <w:t xml:space="preserve">  </w:t>
+      </w:r>
+      <w:proofErr w:type="spellStart"/>
+      <w:r>
+        <w:rPr>
+          <w:rFonts w:cstheme="minorHAnsi"/>
+        </w:rPr>
+        <w:t>Wilschnaida</w:t>
+      </w:r>
+      <w:proofErr w:type="spellEnd"/>
+      <w:r>
+        <w:rPr>
+          <w:rFonts w:cstheme="minorHAnsi"/>
+        </w:rPr>
+        <w:t xml:space="preserve"> started the year with us but had to transfer to a school in Connecticut in February.</w:t>
       </w:r>
     </w:p>
     <w:p>
@@ -2311,10 +2400,7 @@
         <w:t xml:space="preserve">Proficient Goal: </w:t>
       </w:r>
       <w:r>
-        <w:t>O</w:t>
-      </w:r>
-      <w:r>
-        <w:t>n average, students will achieve an average standards mastery of 55% of the selected set of standards</w:t>
+        <w:t>On average, students will achieve an average standards mastery of 55% of the selected set of standards</w:t>
       </w:r>
       <w:r>
         <w:t>.</w:t>
@@ -2371,19 +2457,7 @@
         <w:rPr>
           <w:rFonts w:cstheme="minorHAnsi"/>
         </w:rPr>
-        <w:t>These two goals are aligned to the AP scores that have been given for previous AP Calculus BC exams.  Historically, a score of 55% yields a 4 on the exam and a score of 65% yields a 5 on the exam.  As mentioned previously, a score of a 4 or 5 can earn students college credit for Calculus I and Calculus II at</w:t>
-      </w:r>
-      <w:r>
-        <w:rPr>
-          <w:rFonts w:cstheme="minorHAnsi"/>
-        </w:rPr>
-        <w:t xml:space="preserve"> most </w:t>
-      </w:r>
-      <w:r>
-        <w:rPr>
-          <w:rFonts w:cstheme="minorHAnsi"/>
-        </w:rPr>
-        <w:t>higher education institutions.  Given these criteria, for college credit, these scores can be used as a proxy for measuring college readiness for college STEM courses.</w:t>
+        <w:t>These two goals are aligned to the AP scores that have been given for previous AP Calculus BC exams.  Historically, a score of 55% yields a 4 on the exam and a score of 65% yields a 5 on the exam.  As mentioned previously, a score of a 4 or 5 can earn students college credit for Calculus I and Calculus II at most higher education institutions.  Given these criteria, for college credit, these scores can be used as a proxy for measuring college readiness for college STEM courses.</w:t>
       </w:r>
     </w:p>
     <w:p>
@@ -2630,19 +2704,7 @@
         <w:rPr>
           <w:rFonts w:cstheme="minorHAnsi"/>
         </w:rPr>
-        <w:t xml:space="preserve">The figure </w:t>
-      </w:r>
-      <w:r>
-        <w:rPr>
-          <w:rFonts w:cstheme="minorHAnsi"/>
-        </w:rPr>
-        <w:t>below</w:t>
-      </w:r>
-      <w:r>
-        <w:rPr>
-          <w:rFonts w:cstheme="minorHAnsi"/>
-        </w:rPr>
-        <w:t xml:space="preserve"> shows the overall standards mastery for each student.  </w:t>
+        <w:t xml:space="preserve">The figure below shows the overall standards mastery for each student.  </w:t>
       </w:r>
     </w:p>
     <w:p>
@@ -3004,6 +3066,199 @@
     </w:p>
     <w:p>
       <w:pPr>
+        <w:spacing w:after="0" w:line="240" w:lineRule="auto"/>
+        <w:rPr>
+          <w:rFonts w:cstheme="minorHAnsi"/>
+        </w:rPr>
+      </w:pPr>
+      <w:r>
+        <w:rPr>
+          <w:rFonts w:cstheme="minorHAnsi"/>
+        </w:rPr>
+        <w:t xml:space="preserve">The figure below shows the number of students </w:t>
+      </w:r>
+      <w:r>
+        <w:rPr>
+          <w:rFonts w:cstheme="minorHAnsi"/>
+        </w:rPr>
+        <w:t>who performed below and above proficient separated by previous course.</w:t>
+      </w:r>
+    </w:p>
+    <w:p>
+      <w:pPr>
+        <w:spacing w:after="0" w:line="240" w:lineRule="auto"/>
+        <w:rPr>
+          <w:rFonts w:cstheme="minorHAnsi"/>
+        </w:rPr>
+      </w:pPr>
+    </w:p>
+    <w:p>
+      <w:pPr>
+        <w:spacing w:after="0" w:line="240" w:lineRule="auto"/>
+        <w:jc w:val="center"/>
+        <w:rPr>
+          <w:rFonts w:cstheme="minorHAnsi"/>
+        </w:rPr>
+      </w:pPr>
+      <w:r>
+        <w:rPr>
+          <w:rFonts w:cstheme="minorHAnsi"/>
+          <w:noProof/>
+        </w:rPr>
+        <w:drawing>
+          <wp:inline distT="0" distB="0" distL="0" distR="0" wp14:anchorId="257C2AC9" wp14:editId="3325ACB8">
+            <wp:extent cx="5288507" cy="1710855"/>
+            <wp:effectExtent l="0" t="0" r="7620" b="3810"/>
+            <wp:docPr id="4" name="Picture 4"/>
+            <wp:cNvGraphicFramePr>
+              <a:graphicFrameLocks xmlns:a="http://schemas.openxmlformats.org/drawingml/2006/main" noChangeAspect="1"/>
+            </wp:cNvGraphicFramePr>
+            <a:graphic xmlns:a="http://schemas.openxmlformats.org/drawingml/2006/main">
+              <a:graphicData uri="http://schemas.openxmlformats.org/drawingml/2006/picture">
+                <pic:pic xmlns:pic="http://schemas.openxmlformats.org/drawingml/2006/picture">
+                  <pic:nvPicPr>
+                    <pic:cNvPr id="0" name="Picture 1"/>
+                    <pic:cNvPicPr>
+                      <a:picLocks noChangeAspect="1" noChangeArrowheads="1"/>
+                    </pic:cNvPicPr>
+                  </pic:nvPicPr>
+                  <pic:blipFill>
+                    <a:blip r:embed="rId14" cstate="print">
+                      <a:extLst>
+                        <a:ext uri="{28A0092B-C50C-407E-A947-70E740481C1C}">
+                          <a14:useLocalDpi xmlns:a14="http://schemas.microsoft.com/office/drawing/2010/main" val="0"/>
+                        </a:ext>
+                      </a:extLst>
+                    </a:blip>
+                    <a:srcRect/>
+                    <a:stretch>
+                      <a:fillRect/>
+                    </a:stretch>
+                  </pic:blipFill>
+                  <pic:spPr bwMode="auto">
+                    <a:xfrm>
+                      <a:off x="0" y="0"/>
+                      <a:ext cx="5296560" cy="1713460"/>
+                    </a:xfrm>
+                    <a:prstGeom prst="rect">
+                      <a:avLst/>
+                    </a:prstGeom>
+                    <a:noFill/>
+                    <a:ln>
+                      <a:noFill/>
+                    </a:ln>
+                  </pic:spPr>
+                </pic:pic>
+              </a:graphicData>
+            </a:graphic>
+          </wp:inline>
+        </w:drawing>
+      </w:r>
+    </w:p>
+    <w:p>
+      <w:pPr>
+        <w:spacing w:after="0" w:line="240" w:lineRule="auto"/>
+        <w:rPr>
+          <w:rFonts w:cstheme="minorHAnsi"/>
+        </w:rPr>
+      </w:pPr>
+    </w:p>
+    <w:p>
+      <w:pPr>
+        <w:spacing w:after="0" w:line="240" w:lineRule="auto"/>
+        <w:rPr>
+          <w:rFonts w:cstheme="minorHAnsi"/>
+        </w:rPr>
+      </w:pPr>
+      <w:r>
+        <w:rPr>
+          <w:rFonts w:cstheme="minorHAnsi"/>
+        </w:rPr>
+        <w:t>The graph above shows the overall standards mastery for each student separated by previous class.</w:t>
+      </w:r>
+    </w:p>
+    <w:p>
+      <w:pPr>
+        <w:spacing w:after="0" w:line="240" w:lineRule="auto"/>
+        <w:jc w:val="center"/>
+        <w:rPr>
+          <w:rFonts w:cstheme="minorHAnsi"/>
+        </w:rPr>
+      </w:pPr>
+    </w:p>
+    <w:p>
+      <w:pPr>
+        <w:spacing w:after="0" w:line="240" w:lineRule="auto"/>
+        <w:jc w:val="center"/>
+        <w:rPr>
+          <w:rFonts w:cstheme="minorHAnsi"/>
+        </w:rPr>
+      </w:pPr>
+      <w:r>
+        <w:rPr>
+          <w:rFonts w:cstheme="minorHAnsi"/>
+          <w:noProof/>
+        </w:rPr>
+        <w:drawing>
+          <wp:inline distT="0" distB="0" distL="0" distR="0" wp14:anchorId="59C46A1D" wp14:editId="628F87B6">
+            <wp:extent cx="5322627" cy="1993142"/>
+            <wp:effectExtent l="0" t="0" r="0" b="7620"/>
+            <wp:docPr id="9" name="Picture 9"/>
+            <wp:cNvGraphicFramePr>
+              <a:graphicFrameLocks xmlns:a="http://schemas.openxmlformats.org/drawingml/2006/main" noChangeAspect="1"/>
+            </wp:cNvGraphicFramePr>
+            <a:graphic xmlns:a="http://schemas.openxmlformats.org/drawingml/2006/main">
+              <a:graphicData uri="http://schemas.openxmlformats.org/drawingml/2006/picture">
+                <pic:pic xmlns:pic="http://schemas.openxmlformats.org/drawingml/2006/picture">
+                  <pic:nvPicPr>
+                    <pic:cNvPr id="0" name="Picture 3"/>
+                    <pic:cNvPicPr>
+                      <a:picLocks noChangeAspect="1" noChangeArrowheads="1"/>
+                    </pic:cNvPicPr>
+                  </pic:nvPicPr>
+                  <pic:blipFill>
+                    <a:blip r:embed="rId15" cstate="print">
+                      <a:extLst>
+                        <a:ext uri="{28A0092B-C50C-407E-A947-70E740481C1C}">
+                          <a14:useLocalDpi xmlns:a14="http://schemas.microsoft.com/office/drawing/2010/main" val="0"/>
+                        </a:ext>
+                      </a:extLst>
+                    </a:blip>
+                    <a:srcRect/>
+                    <a:stretch>
+                      <a:fillRect/>
+                    </a:stretch>
+                  </pic:blipFill>
+                  <pic:spPr bwMode="auto">
+                    <a:xfrm>
+                      <a:off x="0" y="0"/>
+                      <a:ext cx="5397310" cy="2021108"/>
+                    </a:xfrm>
+                    <a:prstGeom prst="rect">
+                      <a:avLst/>
+                    </a:prstGeom>
+                    <a:noFill/>
+                    <a:ln>
+                      <a:noFill/>
+                    </a:ln>
+                  </pic:spPr>
+                </pic:pic>
+              </a:graphicData>
+            </a:graphic>
+          </wp:inline>
+        </w:drawing>
+      </w:r>
+    </w:p>
+    <w:p>
+      <w:pPr>
+        <w:spacing w:after="0" w:line="240" w:lineRule="auto"/>
+        <w:rPr>
+          <w:rFonts w:cstheme="minorHAnsi"/>
+        </w:rPr>
+      </w:pPr>
+    </w:p>
+    <w:p>
+      <w:pPr>
         <w:pStyle w:val="ListParagraph"/>
         <w:numPr>
           <w:ilvl w:val="0"/>
@@ -3018,8 +3273,1425 @@
         <w:rPr>
           <w:rFonts w:cstheme="minorHAnsi"/>
         </w:rPr>
-        <w:t>Need two visuals (above/below PG by course and student broken down by course.</w:t>
-      </w:r>
+        <w:lastRenderedPageBreak/>
+        <w:t>Discussion of findings, reasoning, and implications</w:t>
+      </w:r>
+    </w:p>
+    <w:p>
+      <w:pPr>
+        <w:spacing w:after="0" w:line="240" w:lineRule="auto"/>
+        <w:rPr>
+          <w:rFonts w:cstheme="minorHAnsi"/>
+        </w:rPr>
+      </w:pPr>
+    </w:p>
+    <w:p>
+      <w:pPr>
+        <w:pStyle w:val="Heading2"/>
+        <w:spacing w:before="0" w:line="240" w:lineRule="auto"/>
+      </w:pPr>
+      <w:bookmarkStart w:id="13" w:name="_Toc41831902"/>
+      <w:r>
+        <w:t>Research Question #2:</w:t>
+      </w:r>
+      <w:bookmarkEnd w:id="13"/>
+    </w:p>
+    <w:p>
+      <w:pPr>
+        <w:spacing w:after="0" w:line="240" w:lineRule="auto"/>
+        <w:rPr>
+          <w:rFonts w:cstheme="minorHAnsi"/>
+        </w:rPr>
+      </w:pPr>
+    </w:p>
+    <w:p>
+      <w:pPr>
+        <w:spacing w:after="0" w:line="240" w:lineRule="auto"/>
+        <w:rPr>
+          <w:rFonts w:cstheme="minorHAnsi"/>
+        </w:rPr>
+      </w:pPr>
+      <w:r>
+        <w:rPr>
+          <w:rFonts w:cstheme="minorHAnsi"/>
+        </w:rPr>
+        <w:t>What character trait indicators</w:t>
+      </w:r>
+      <w:r>
+        <w:rPr>
+          <w:rFonts w:cstheme="minorHAnsi"/>
+        </w:rPr>
+        <w:t xml:space="preserve"> based on self-assessment</w:t>
+      </w:r>
+      <w:r>
+        <w:rPr>
+          <w:rFonts w:cstheme="minorHAnsi"/>
+        </w:rPr>
+        <w:t xml:space="preserve"> </w:t>
+      </w:r>
+      <w:r>
+        <w:rPr>
+          <w:rFonts w:cstheme="minorHAnsi"/>
+        </w:rPr>
+        <w:t>have the strongest correlation with standards mastery?</w:t>
+      </w:r>
+    </w:p>
+    <w:p>
+      <w:pPr>
+        <w:spacing w:after="0" w:line="240" w:lineRule="auto"/>
+        <w:rPr>
+          <w:rFonts w:cstheme="minorHAnsi"/>
+        </w:rPr>
+      </w:pPr>
+    </w:p>
+    <w:p>
+      <w:pPr>
+        <w:pStyle w:val="Heading2"/>
+        <w:spacing w:before="0" w:line="240" w:lineRule="auto"/>
+      </w:pPr>
+      <w:bookmarkStart w:id="14" w:name="_Toc41831903"/>
+      <w:r>
+        <w:t>Rational for select</w:t>
+      </w:r>
+      <w:r>
+        <w:t>ion</w:t>
+      </w:r>
+      <w:r>
+        <w:t xml:space="preserve"> of research question #2:</w:t>
+      </w:r>
+      <w:bookmarkEnd w:id="14"/>
+    </w:p>
+    <w:p>
+      <w:pPr>
+        <w:spacing w:after="0" w:line="240" w:lineRule="auto"/>
+      </w:pPr>
+    </w:p>
+    <w:p>
+      <w:pPr>
+        <w:spacing w:after="0" w:line="240" w:lineRule="auto"/>
+      </w:pPr>
+      <w:r>
+        <w:t xml:space="preserve">We focus a ton on academic data in school because it is a tangible metric for measuring student outcomes on the way to college.  I enjoyed developing character strengths this year.  Through this second year at RELAY, I have gathered data across 8 indicators for the character traits of Curiosity, Grit, and Gratitude.  I am curious to see if there are any links between individual indicators and standards mastery for my group of 29 students.  </w:t>
+      </w:r>
+      <w:r>
+        <w:t>I</w:t>
+      </w:r>
+      <w:r>
+        <w:t xml:space="preserve"> will be </w:t>
+      </w:r>
+      <w:r>
+        <w:t>examining</w:t>
+      </w:r>
+      <w:r>
+        <w:t xml:space="preserve"> students</w:t>
+      </w:r>
+      <w:r>
+        <w:t>’</w:t>
+      </w:r>
+      <w:r>
+        <w:t xml:space="preserve"> scores for themselves as a proxy for measuring students self-perception and how it is related to academic performance.</w:t>
+      </w:r>
+    </w:p>
+    <w:p>
+      <w:pPr>
+        <w:spacing w:after="0" w:line="240" w:lineRule="auto"/>
+      </w:pPr>
+    </w:p>
+    <w:p>
+      <w:pPr>
+        <w:pStyle w:val="Heading2"/>
+        <w:spacing w:before="0" w:line="240" w:lineRule="auto"/>
+      </w:pPr>
+      <w:bookmarkStart w:id="15" w:name="_Toc41831904"/>
+      <w:r>
+        <w:t>Analy</w:t>
+      </w:r>
+      <w:r>
+        <w:t>sis</w:t>
+      </w:r>
+      <w:r>
+        <w:t xml:space="preserve"> of research question #2:</w:t>
+      </w:r>
+      <w:bookmarkEnd w:id="15"/>
+    </w:p>
+    <w:p>
+      <w:pPr>
+        <w:spacing w:after="0" w:line="240" w:lineRule="auto"/>
+        <w:rPr>
+          <w:rFonts w:cstheme="minorHAnsi"/>
+        </w:rPr>
+      </w:pPr>
+    </w:p>
+    <w:p>
+      <w:pPr>
+        <w:spacing w:after="0" w:line="240" w:lineRule="auto"/>
+        <w:rPr>
+          <w:rFonts w:cstheme="minorHAnsi"/>
+        </w:rPr>
+      </w:pPr>
+      <w:r>
+        <w:rPr>
+          <w:rFonts w:cstheme="minorHAnsi"/>
+        </w:rPr>
+        <w:t>The figure below shows eight scatter plots for the final self-assessment score for each character strength indicator</w:t>
+      </w:r>
+      <w:r>
+        <w:rPr>
+          <w:rFonts w:cstheme="minorHAnsi"/>
+        </w:rPr>
+        <w:t xml:space="preserve"> vs. overall standards mastery.</w:t>
+      </w:r>
+    </w:p>
+    <w:p>
+      <w:pPr>
+        <w:spacing w:after="0" w:line="240" w:lineRule="auto"/>
+        <w:rPr>
+          <w:rFonts w:cstheme="minorHAnsi"/>
+        </w:rPr>
+      </w:pPr>
+    </w:p>
+    <w:p>
+      <w:pPr>
+        <w:spacing w:after="0" w:line="240" w:lineRule="auto"/>
+        <w:rPr>
+          <w:rFonts w:cstheme="minorHAnsi"/>
+        </w:rPr>
+      </w:pPr>
+      <w:r>
+        <w:rPr>
+          <w:rFonts w:cstheme="minorHAnsi"/>
+          <w:noProof/>
+        </w:rPr>
+        <w:drawing>
+          <wp:inline distT="0" distB="0" distL="0" distR="0" wp14:anchorId="1AD8502C" wp14:editId="7820BB64">
+            <wp:extent cx="5943600" cy="3804920"/>
+            <wp:effectExtent l="0" t="0" r="0" b="5080"/>
+            <wp:docPr id="10" name="Picture 10"/>
+            <wp:cNvGraphicFramePr>
+              <a:graphicFrameLocks xmlns:a="http://schemas.openxmlformats.org/drawingml/2006/main" noChangeAspect="1"/>
+            </wp:cNvGraphicFramePr>
+            <a:graphic xmlns:a="http://schemas.openxmlformats.org/drawingml/2006/main">
+              <a:graphicData uri="http://schemas.openxmlformats.org/drawingml/2006/picture">
+                <pic:pic xmlns:pic="http://schemas.openxmlformats.org/drawingml/2006/picture">
+                  <pic:nvPicPr>
+                    <pic:cNvPr id="0" name="Picture 5"/>
+                    <pic:cNvPicPr>
+                      <a:picLocks noChangeAspect="1" noChangeArrowheads="1"/>
+                    </pic:cNvPicPr>
+                  </pic:nvPicPr>
+                  <pic:blipFill>
+                    <a:blip r:embed="rId16">
+                      <a:extLst>
+                        <a:ext uri="{28A0092B-C50C-407E-A947-70E740481C1C}">
+                          <a14:useLocalDpi xmlns:a14="http://schemas.microsoft.com/office/drawing/2010/main" val="0"/>
+                        </a:ext>
+                      </a:extLst>
+                    </a:blip>
+                    <a:srcRect/>
+                    <a:stretch>
+                      <a:fillRect/>
+                    </a:stretch>
+                  </pic:blipFill>
+                  <pic:spPr bwMode="auto">
+                    <a:xfrm>
+                      <a:off x="0" y="0"/>
+                      <a:ext cx="5943600" cy="3804920"/>
+                    </a:xfrm>
+                    <a:prstGeom prst="rect">
+                      <a:avLst/>
+                    </a:prstGeom>
+                    <a:noFill/>
+                    <a:ln>
+                      <a:noFill/>
+                    </a:ln>
+                  </pic:spPr>
+                </pic:pic>
+              </a:graphicData>
+            </a:graphic>
+          </wp:inline>
+        </w:drawing>
+      </w:r>
+    </w:p>
+    <w:p>
+      <w:pPr>
+        <w:spacing w:after="0" w:line="240" w:lineRule="auto"/>
+        <w:rPr>
+          <w:rFonts w:cstheme="minorHAnsi"/>
+        </w:rPr>
+      </w:pPr>
+    </w:p>
+    <w:p>
+      <w:pPr>
+        <w:spacing w:after="0" w:line="240" w:lineRule="auto"/>
+        <w:rPr>
+          <w:rFonts w:cstheme="minorHAnsi"/>
+        </w:rPr>
+      </w:pPr>
+      <w:r>
+        <w:rPr>
+          <w:rFonts w:cstheme="minorHAnsi"/>
+        </w:rPr>
+        <w:t xml:space="preserve">The graphs above show a clustering of self-assessed scores for each indicator that tend to be in the range of 3 (XXX) to 5 (XXX).  For 7 of 8 indicators, there is a negative association between the indicator </w:t>
+      </w:r>
+      <w:r>
+        <w:rPr>
+          <w:rFonts w:cstheme="minorHAnsi"/>
+        </w:rPr>
+        <w:lastRenderedPageBreak/>
+        <w:t xml:space="preserve">score and </w:t>
+      </w:r>
+      <w:r>
+        <w:rPr>
+          <w:rFonts w:cstheme="minorHAnsi"/>
+        </w:rPr>
+        <w:t>overall standards mastery.  The single indicator that was showed a positive association was ‘Works Independently</w:t>
+      </w:r>
+      <w:r>
+        <w:rPr>
+          <w:rFonts w:cstheme="minorHAnsi"/>
+        </w:rPr>
+        <w:t xml:space="preserve"> with focus</w:t>
+      </w:r>
+      <w:r>
+        <w:rPr>
+          <w:rFonts w:cstheme="minorHAnsi"/>
+        </w:rPr>
+        <w:t>’.</w:t>
+      </w:r>
+    </w:p>
+    <w:p>
+      <w:pPr>
+        <w:spacing w:after="0" w:line="240" w:lineRule="auto"/>
+        <w:rPr>
+          <w:rFonts w:cstheme="minorHAnsi"/>
+        </w:rPr>
+      </w:pPr>
+      <w:r>
+        <w:rPr>
+          <w:rFonts w:cstheme="minorHAnsi"/>
+        </w:rPr>
+        <w:t>T</w:t>
+      </w:r>
+      <w:r>
+        <w:rPr>
+          <w:rFonts w:cstheme="minorHAnsi"/>
+        </w:rPr>
+        <w:t>he table below shows the slope, intercept, and correlation coefficient for each character strength indicator in relation to overall standards mastery.</w:t>
+      </w:r>
+    </w:p>
+    <w:p>
+      <w:pPr>
+        <w:spacing w:after="0" w:line="240" w:lineRule="auto"/>
+        <w:rPr>
+          <w:rFonts w:cstheme="minorHAnsi"/>
+        </w:rPr>
+      </w:pPr>
+    </w:p>
+    <w:tbl>
+      <w:tblPr>
+        <w:tblStyle w:val="GridTable6Colorful-Accent1"/>
+        <w:tblW w:w="0" w:type="auto"/>
+        <w:tblLook w:val="04A0" w:firstRow="1" w:lastRow="0" w:firstColumn="1" w:lastColumn="0" w:noHBand="0" w:noVBand="1"/>
+      </w:tblPr>
+      <w:tblGrid>
+        <w:gridCol w:w="5845"/>
+        <w:gridCol w:w="1247"/>
+        <w:gridCol w:w="1129"/>
+        <w:gridCol w:w="1129"/>
+      </w:tblGrid>
+      <w:tr>
+        <w:trPr>
+          <w:cnfStyle w:val="100000000000" w:firstRow="1" w:lastRow="0" w:firstColumn="0" w:lastColumn="0" w:oddVBand="0" w:evenVBand="0" w:oddHBand="0" w:evenHBand="0" w:firstRowFirstColumn="0" w:firstRowLastColumn="0" w:lastRowFirstColumn="0" w:lastRowLastColumn="0"/>
+        </w:trPr>
+        <w:tc>
+          <w:tcPr>
+            <w:cnfStyle w:val="001000000000" w:firstRow="0" w:lastRow="0" w:firstColumn="1" w:lastColumn="0" w:oddVBand="0" w:evenVBand="0" w:oddHBand="0" w:evenHBand="0" w:firstRowFirstColumn="0" w:firstRowLastColumn="0" w:lastRowFirstColumn="0" w:lastRowLastColumn="0"/>
+            <w:tcW w:w="5845" w:type="dxa"/>
+            <w:hideMark/>
+          </w:tcPr>
+          <w:p>
+            <w:pPr>
+              <w:jc w:val="center"/>
+              <w:rPr>
+                <w:rFonts w:eastAsia="Times New Roman" w:cstheme="minorHAnsi"/>
+                <w:color w:val="auto"/>
+                <w:sz w:val="24"/>
+                <w:szCs w:val="24"/>
+              </w:rPr>
+            </w:pPr>
+            <w:r>
+              <w:rPr>
+                <w:rFonts w:eastAsia="Times New Roman" w:cstheme="minorHAnsi"/>
+                <w:color w:val="auto"/>
+                <w:sz w:val="24"/>
+                <w:szCs w:val="24"/>
+              </w:rPr>
+              <w:t>indicator</w:t>
+            </w:r>
+          </w:p>
+        </w:tc>
+        <w:tc>
+          <w:tcPr>
+            <w:tcW w:w="1247" w:type="dxa"/>
+            <w:hideMark/>
+          </w:tcPr>
+          <w:p>
+            <w:pPr>
+              <w:jc w:val="center"/>
+              <w:cnfStyle w:val="100000000000" w:firstRow="1" w:lastRow="0" w:firstColumn="0" w:lastColumn="0" w:oddVBand="0" w:evenVBand="0" w:oddHBand="0" w:evenHBand="0" w:firstRowFirstColumn="0" w:firstRowLastColumn="0" w:lastRowFirstColumn="0" w:lastRowLastColumn="0"/>
+              <w:rPr>
+                <w:rFonts w:eastAsia="Times New Roman" w:cstheme="minorHAnsi"/>
+                <w:color w:val="auto"/>
+                <w:sz w:val="24"/>
+                <w:szCs w:val="24"/>
+              </w:rPr>
+            </w:pPr>
+            <w:r>
+              <w:rPr>
+                <w:rFonts w:eastAsia="Times New Roman" w:cstheme="minorHAnsi"/>
+                <w:color w:val="auto"/>
+                <w:sz w:val="24"/>
+                <w:szCs w:val="24"/>
+              </w:rPr>
+              <w:t>slope</w:t>
+            </w:r>
+          </w:p>
+        </w:tc>
+        <w:tc>
+          <w:tcPr>
+            <w:tcW w:w="0" w:type="auto"/>
+            <w:hideMark/>
+          </w:tcPr>
+          <w:p>
+            <w:pPr>
+              <w:jc w:val="center"/>
+              <w:cnfStyle w:val="100000000000" w:firstRow="1" w:lastRow="0" w:firstColumn="0" w:lastColumn="0" w:oddVBand="0" w:evenVBand="0" w:oddHBand="0" w:evenHBand="0" w:firstRowFirstColumn="0" w:firstRowLastColumn="0" w:lastRowFirstColumn="0" w:lastRowLastColumn="0"/>
+              <w:rPr>
+                <w:rFonts w:eastAsia="Times New Roman" w:cstheme="minorHAnsi"/>
+                <w:color w:val="auto"/>
+                <w:sz w:val="24"/>
+                <w:szCs w:val="24"/>
+              </w:rPr>
+            </w:pPr>
+            <w:r>
+              <w:rPr>
+                <w:rFonts w:eastAsia="Times New Roman" w:cstheme="minorHAnsi"/>
+                <w:color w:val="auto"/>
+                <w:sz w:val="24"/>
+                <w:szCs w:val="24"/>
+              </w:rPr>
+              <w:t>intercept</w:t>
+            </w:r>
+          </w:p>
+        </w:tc>
+        <w:tc>
+          <w:tcPr>
+            <w:tcW w:w="0" w:type="auto"/>
+            <w:hideMark/>
+          </w:tcPr>
+          <w:p>
+            <w:pPr>
+              <w:jc w:val="center"/>
+              <w:cnfStyle w:val="100000000000" w:firstRow="1" w:lastRow="0" w:firstColumn="0" w:lastColumn="0" w:oddVBand="0" w:evenVBand="0" w:oddHBand="0" w:evenHBand="0" w:firstRowFirstColumn="0" w:firstRowLastColumn="0" w:lastRowFirstColumn="0" w:lastRowLastColumn="0"/>
+              <w:rPr>
+                <w:rFonts w:eastAsia="Times New Roman" w:cstheme="minorHAnsi"/>
+                <w:color w:val="auto"/>
+                <w:sz w:val="24"/>
+                <w:szCs w:val="24"/>
+              </w:rPr>
+            </w:pPr>
+            <w:r>
+              <w:rPr>
+                <w:rFonts w:eastAsia="Times New Roman" w:cstheme="minorHAnsi"/>
+                <w:color w:val="auto"/>
+                <w:sz w:val="24"/>
+                <w:szCs w:val="24"/>
+              </w:rPr>
+              <w:t>r^2</w:t>
+            </w:r>
+          </w:p>
+        </w:tc>
+      </w:tr>
+      <w:tr>
+        <w:trPr>
+          <w:cnfStyle w:val="000000100000" w:firstRow="0" w:lastRow="0" w:firstColumn="0" w:lastColumn="0" w:oddVBand="0" w:evenVBand="0" w:oddHBand="1" w:evenHBand="0" w:firstRowFirstColumn="0" w:firstRowLastColumn="0" w:lastRowFirstColumn="0" w:lastRowLastColumn="0"/>
+        </w:trPr>
+        <w:tc>
+          <w:tcPr>
+            <w:cnfStyle w:val="001000000000" w:firstRow="0" w:lastRow="0" w:firstColumn="1" w:lastColumn="0" w:oddVBand="0" w:evenVBand="0" w:oddHBand="0" w:evenHBand="0" w:firstRowFirstColumn="0" w:firstRowLastColumn="0" w:lastRowFirstColumn="0" w:lastRowLastColumn="0"/>
+            <w:tcW w:w="5845" w:type="dxa"/>
+            <w:hideMark/>
+          </w:tcPr>
+          <w:p>
+            <w:pPr>
+              <w:jc w:val="center"/>
+              <w:rPr>
+                <w:rFonts w:eastAsia="Times New Roman" w:cstheme="minorHAnsi"/>
+                <w:b w:val="0"/>
+                <w:bCs w:val="0"/>
+                <w:color w:val="auto"/>
+                <w:sz w:val="24"/>
+                <w:szCs w:val="24"/>
+              </w:rPr>
+            </w:pPr>
+            <w:r>
+              <w:rPr>
+                <w:rFonts w:eastAsia="Times New Roman" w:cstheme="minorHAnsi"/>
+                <w:b w:val="0"/>
+                <w:bCs w:val="0"/>
+                <w:color w:val="auto"/>
+                <w:sz w:val="24"/>
+                <w:szCs w:val="24"/>
+              </w:rPr>
+              <w:t>Is eager to explore new things</w:t>
+            </w:r>
+          </w:p>
+        </w:tc>
+        <w:tc>
+          <w:tcPr>
+            <w:tcW w:w="1247" w:type="dxa"/>
+            <w:hideMark/>
+          </w:tcPr>
+          <w:p>
+            <w:pPr>
+              <w:cnfStyle w:val="000000100000" w:firstRow="0" w:lastRow="0" w:firstColumn="0" w:lastColumn="0" w:oddVBand="0" w:evenVBand="0" w:oddHBand="1" w:evenHBand="0" w:firstRowFirstColumn="0" w:firstRowLastColumn="0" w:lastRowFirstColumn="0" w:lastRowLastColumn="0"/>
+              <w:rPr>
+                <w:rFonts w:eastAsia="Times New Roman" w:cstheme="minorHAnsi"/>
+                <w:color w:val="auto"/>
+                <w:sz w:val="24"/>
+                <w:szCs w:val="24"/>
+              </w:rPr>
+            </w:pPr>
+            <w:r>
+              <w:rPr>
+                <w:rFonts w:eastAsia="Times New Roman" w:cstheme="minorHAnsi"/>
+                <w:color w:val="auto"/>
+                <w:sz w:val="24"/>
+                <w:szCs w:val="24"/>
+              </w:rPr>
+              <w:t>-0.029655</w:t>
+            </w:r>
+          </w:p>
+        </w:tc>
+        <w:tc>
+          <w:tcPr>
+            <w:tcW w:w="0" w:type="auto"/>
+            <w:hideMark/>
+          </w:tcPr>
+          <w:p>
+            <w:pPr>
+              <w:cnfStyle w:val="000000100000" w:firstRow="0" w:lastRow="0" w:firstColumn="0" w:lastColumn="0" w:oddVBand="0" w:evenVBand="0" w:oddHBand="1" w:evenHBand="0" w:firstRowFirstColumn="0" w:firstRowLastColumn="0" w:lastRowFirstColumn="0" w:lastRowLastColumn="0"/>
+              <w:rPr>
+                <w:rFonts w:eastAsia="Times New Roman" w:cstheme="minorHAnsi"/>
+                <w:color w:val="auto"/>
+                <w:sz w:val="24"/>
+                <w:szCs w:val="24"/>
+              </w:rPr>
+            </w:pPr>
+            <w:r>
+              <w:rPr>
+                <w:rFonts w:eastAsia="Times New Roman" w:cstheme="minorHAnsi"/>
+                <w:color w:val="auto"/>
+                <w:sz w:val="24"/>
+                <w:szCs w:val="24"/>
+              </w:rPr>
+              <w:t>0.620587</w:t>
+            </w:r>
+          </w:p>
+        </w:tc>
+        <w:tc>
+          <w:tcPr>
+            <w:tcW w:w="0" w:type="auto"/>
+            <w:hideMark/>
+          </w:tcPr>
+          <w:p>
+            <w:pPr>
+              <w:cnfStyle w:val="000000100000" w:firstRow="0" w:lastRow="0" w:firstColumn="0" w:lastColumn="0" w:oddVBand="0" w:evenVBand="0" w:oddHBand="1" w:evenHBand="0" w:firstRowFirstColumn="0" w:firstRowLastColumn="0" w:lastRowFirstColumn="0" w:lastRowLastColumn="0"/>
+              <w:rPr>
+                <w:rFonts w:eastAsia="Times New Roman" w:cstheme="minorHAnsi"/>
+                <w:color w:val="auto"/>
+                <w:sz w:val="24"/>
+                <w:szCs w:val="24"/>
+              </w:rPr>
+            </w:pPr>
+            <w:r>
+              <w:rPr>
+                <w:rFonts w:eastAsia="Times New Roman" w:cstheme="minorHAnsi"/>
+                <w:color w:val="auto"/>
+                <w:sz w:val="24"/>
+                <w:szCs w:val="24"/>
+              </w:rPr>
+              <w:t>0.052376</w:t>
+            </w:r>
+          </w:p>
+        </w:tc>
+      </w:tr>
+      <w:tr>
+        <w:tc>
+          <w:tcPr>
+            <w:cnfStyle w:val="001000000000" w:firstRow="0" w:lastRow="0" w:firstColumn="1" w:lastColumn="0" w:oddVBand="0" w:evenVBand="0" w:oddHBand="0" w:evenHBand="0" w:firstRowFirstColumn="0" w:firstRowLastColumn="0" w:lastRowFirstColumn="0" w:lastRowLastColumn="0"/>
+            <w:tcW w:w="5845" w:type="dxa"/>
+            <w:hideMark/>
+          </w:tcPr>
+          <w:p>
+            <w:pPr>
+              <w:jc w:val="center"/>
+              <w:rPr>
+                <w:rFonts w:eastAsia="Times New Roman" w:cstheme="minorHAnsi"/>
+                <w:b w:val="0"/>
+                <w:bCs w:val="0"/>
+                <w:color w:val="auto"/>
+                <w:sz w:val="24"/>
+                <w:szCs w:val="24"/>
+              </w:rPr>
+            </w:pPr>
+            <w:r>
+              <w:rPr>
+                <w:rFonts w:eastAsia="Times New Roman" w:cstheme="minorHAnsi"/>
+                <w:b w:val="0"/>
+                <w:bCs w:val="0"/>
+                <w:color w:val="auto"/>
+                <w:sz w:val="24"/>
+                <w:szCs w:val="24"/>
+              </w:rPr>
+              <w:t>Asks and answers questions to deepen understanding</w:t>
+            </w:r>
+          </w:p>
+        </w:tc>
+        <w:tc>
+          <w:tcPr>
+            <w:tcW w:w="1247" w:type="dxa"/>
+            <w:hideMark/>
+          </w:tcPr>
+          <w:p>
+            <w:pPr>
+              <w:cnfStyle w:val="000000000000" w:firstRow="0" w:lastRow="0" w:firstColumn="0" w:lastColumn="0" w:oddVBand="0" w:evenVBand="0" w:oddHBand="0" w:evenHBand="0" w:firstRowFirstColumn="0" w:firstRowLastColumn="0" w:lastRowFirstColumn="0" w:lastRowLastColumn="0"/>
+              <w:rPr>
+                <w:rFonts w:eastAsia="Times New Roman" w:cstheme="minorHAnsi"/>
+                <w:color w:val="auto"/>
+                <w:sz w:val="24"/>
+                <w:szCs w:val="24"/>
+              </w:rPr>
+            </w:pPr>
+            <w:r>
+              <w:rPr>
+                <w:rFonts w:eastAsia="Times New Roman" w:cstheme="minorHAnsi"/>
+                <w:color w:val="auto"/>
+                <w:sz w:val="24"/>
+                <w:szCs w:val="24"/>
+              </w:rPr>
+              <w:t>-0.033073</w:t>
+            </w:r>
+          </w:p>
+        </w:tc>
+        <w:tc>
+          <w:tcPr>
+            <w:tcW w:w="0" w:type="auto"/>
+            <w:hideMark/>
+          </w:tcPr>
+          <w:p>
+            <w:pPr>
+              <w:cnfStyle w:val="000000000000" w:firstRow="0" w:lastRow="0" w:firstColumn="0" w:lastColumn="0" w:oddVBand="0" w:evenVBand="0" w:oddHBand="0" w:evenHBand="0" w:firstRowFirstColumn="0" w:firstRowLastColumn="0" w:lastRowFirstColumn="0" w:lastRowLastColumn="0"/>
+              <w:rPr>
+                <w:rFonts w:eastAsia="Times New Roman" w:cstheme="minorHAnsi"/>
+                <w:color w:val="auto"/>
+                <w:sz w:val="24"/>
+                <w:szCs w:val="24"/>
+              </w:rPr>
+            </w:pPr>
+            <w:r>
+              <w:rPr>
+                <w:rFonts w:eastAsia="Times New Roman" w:cstheme="minorHAnsi"/>
+                <w:color w:val="auto"/>
+                <w:sz w:val="24"/>
+                <w:szCs w:val="24"/>
+              </w:rPr>
+              <w:t>0.625920</w:t>
+            </w:r>
+          </w:p>
+        </w:tc>
+        <w:tc>
+          <w:tcPr>
+            <w:tcW w:w="0" w:type="auto"/>
+            <w:hideMark/>
+          </w:tcPr>
+          <w:p>
+            <w:pPr>
+              <w:cnfStyle w:val="000000000000" w:firstRow="0" w:lastRow="0" w:firstColumn="0" w:lastColumn="0" w:oddVBand="0" w:evenVBand="0" w:oddHBand="0" w:evenHBand="0" w:firstRowFirstColumn="0" w:firstRowLastColumn="0" w:lastRowFirstColumn="0" w:lastRowLastColumn="0"/>
+              <w:rPr>
+                <w:rFonts w:eastAsia="Times New Roman" w:cstheme="minorHAnsi"/>
+                <w:color w:val="auto"/>
+                <w:sz w:val="24"/>
+                <w:szCs w:val="24"/>
+              </w:rPr>
+            </w:pPr>
+            <w:r>
+              <w:rPr>
+                <w:rFonts w:eastAsia="Times New Roman" w:cstheme="minorHAnsi"/>
+                <w:color w:val="auto"/>
+                <w:sz w:val="24"/>
+                <w:szCs w:val="24"/>
+              </w:rPr>
+              <w:t>0.103636</w:t>
+            </w:r>
+          </w:p>
+        </w:tc>
+      </w:tr>
+      <w:tr>
+        <w:trPr>
+          <w:cnfStyle w:val="000000100000" w:firstRow="0" w:lastRow="0" w:firstColumn="0" w:lastColumn="0" w:oddVBand="0" w:evenVBand="0" w:oddHBand="1" w:evenHBand="0" w:firstRowFirstColumn="0" w:firstRowLastColumn="0" w:lastRowFirstColumn="0" w:lastRowLastColumn="0"/>
+        </w:trPr>
+        <w:tc>
+          <w:tcPr>
+            <w:cnfStyle w:val="001000000000" w:firstRow="0" w:lastRow="0" w:firstColumn="1" w:lastColumn="0" w:oddVBand="0" w:evenVBand="0" w:oddHBand="0" w:evenHBand="0" w:firstRowFirstColumn="0" w:firstRowLastColumn="0" w:lastRowFirstColumn="0" w:lastRowLastColumn="0"/>
+            <w:tcW w:w="5845" w:type="dxa"/>
+            <w:hideMark/>
+          </w:tcPr>
+          <w:p>
+            <w:pPr>
+              <w:jc w:val="center"/>
+              <w:rPr>
+                <w:rFonts w:eastAsia="Times New Roman" w:cstheme="minorHAnsi"/>
+                <w:b w:val="0"/>
+                <w:bCs w:val="0"/>
+                <w:color w:val="auto"/>
+                <w:sz w:val="24"/>
+                <w:szCs w:val="24"/>
+              </w:rPr>
+            </w:pPr>
+            <w:r>
+              <w:rPr>
+                <w:rFonts w:eastAsia="Times New Roman" w:cstheme="minorHAnsi"/>
+                <w:b w:val="0"/>
+                <w:bCs w:val="0"/>
+                <w:color w:val="auto"/>
+                <w:sz w:val="24"/>
+                <w:szCs w:val="24"/>
+              </w:rPr>
+              <w:t>Actively listens to others</w:t>
+            </w:r>
+          </w:p>
+        </w:tc>
+        <w:tc>
+          <w:tcPr>
+            <w:tcW w:w="1247" w:type="dxa"/>
+            <w:hideMark/>
+          </w:tcPr>
+          <w:p>
+            <w:pPr>
+              <w:cnfStyle w:val="000000100000" w:firstRow="0" w:lastRow="0" w:firstColumn="0" w:lastColumn="0" w:oddVBand="0" w:evenVBand="0" w:oddHBand="1" w:evenHBand="0" w:firstRowFirstColumn="0" w:firstRowLastColumn="0" w:lastRowFirstColumn="0" w:lastRowLastColumn="0"/>
+              <w:rPr>
+                <w:rFonts w:eastAsia="Times New Roman" w:cstheme="minorHAnsi"/>
+                <w:color w:val="auto"/>
+                <w:sz w:val="24"/>
+                <w:szCs w:val="24"/>
+              </w:rPr>
+            </w:pPr>
+            <w:r>
+              <w:rPr>
+                <w:rFonts w:eastAsia="Times New Roman" w:cstheme="minorHAnsi"/>
+                <w:color w:val="auto"/>
+                <w:sz w:val="24"/>
+                <w:szCs w:val="24"/>
+              </w:rPr>
+              <w:t>-0.025687</w:t>
+            </w:r>
+          </w:p>
+        </w:tc>
+        <w:tc>
+          <w:tcPr>
+            <w:tcW w:w="0" w:type="auto"/>
+            <w:hideMark/>
+          </w:tcPr>
+          <w:p>
+            <w:pPr>
+              <w:cnfStyle w:val="000000100000" w:firstRow="0" w:lastRow="0" w:firstColumn="0" w:lastColumn="0" w:oddVBand="0" w:evenVBand="0" w:oddHBand="1" w:evenHBand="0" w:firstRowFirstColumn="0" w:firstRowLastColumn="0" w:lastRowFirstColumn="0" w:lastRowLastColumn="0"/>
+              <w:rPr>
+                <w:rFonts w:eastAsia="Times New Roman" w:cstheme="minorHAnsi"/>
+                <w:color w:val="auto"/>
+                <w:sz w:val="24"/>
+                <w:szCs w:val="24"/>
+              </w:rPr>
+            </w:pPr>
+            <w:r>
+              <w:rPr>
+                <w:rFonts w:eastAsia="Times New Roman" w:cstheme="minorHAnsi"/>
+                <w:color w:val="auto"/>
+                <w:sz w:val="24"/>
+                <w:szCs w:val="24"/>
+              </w:rPr>
+              <w:t>0.607781</w:t>
+            </w:r>
+          </w:p>
+        </w:tc>
+        <w:tc>
+          <w:tcPr>
+            <w:tcW w:w="0" w:type="auto"/>
+            <w:hideMark/>
+          </w:tcPr>
+          <w:p>
+            <w:pPr>
+              <w:cnfStyle w:val="000000100000" w:firstRow="0" w:lastRow="0" w:firstColumn="0" w:lastColumn="0" w:oddVBand="0" w:evenVBand="0" w:oddHBand="1" w:evenHBand="0" w:firstRowFirstColumn="0" w:firstRowLastColumn="0" w:lastRowFirstColumn="0" w:lastRowLastColumn="0"/>
+              <w:rPr>
+                <w:rFonts w:eastAsia="Times New Roman" w:cstheme="minorHAnsi"/>
+                <w:color w:val="auto"/>
+                <w:sz w:val="24"/>
+                <w:szCs w:val="24"/>
+              </w:rPr>
+            </w:pPr>
+            <w:r>
+              <w:rPr>
+                <w:rFonts w:eastAsia="Times New Roman" w:cstheme="minorHAnsi"/>
+                <w:color w:val="auto"/>
+                <w:sz w:val="24"/>
+                <w:szCs w:val="24"/>
+              </w:rPr>
+              <w:t>0.037672</w:t>
+            </w:r>
+          </w:p>
+        </w:tc>
+      </w:tr>
+      <w:tr>
+        <w:tc>
+          <w:tcPr>
+            <w:cnfStyle w:val="001000000000" w:firstRow="0" w:lastRow="0" w:firstColumn="1" w:lastColumn="0" w:oddVBand="0" w:evenVBand="0" w:oddHBand="0" w:evenHBand="0" w:firstRowFirstColumn="0" w:firstRowLastColumn="0" w:lastRowFirstColumn="0" w:lastRowLastColumn="0"/>
+            <w:tcW w:w="5845" w:type="dxa"/>
+            <w:hideMark/>
+          </w:tcPr>
+          <w:p>
+            <w:pPr>
+              <w:jc w:val="center"/>
+              <w:rPr>
+                <w:rFonts w:eastAsia="Times New Roman" w:cstheme="minorHAnsi"/>
+                <w:b w:val="0"/>
+                <w:bCs w:val="0"/>
+                <w:color w:val="auto"/>
+                <w:sz w:val="24"/>
+                <w:szCs w:val="24"/>
+              </w:rPr>
+            </w:pPr>
+            <w:r>
+              <w:rPr>
+                <w:rFonts w:eastAsia="Times New Roman" w:cstheme="minorHAnsi"/>
+                <w:b w:val="0"/>
+                <w:bCs w:val="0"/>
+                <w:color w:val="auto"/>
+                <w:sz w:val="24"/>
+                <w:szCs w:val="24"/>
+              </w:rPr>
+              <w:t>Finishes whatever he or she begins</w:t>
+            </w:r>
+          </w:p>
+        </w:tc>
+        <w:tc>
+          <w:tcPr>
+            <w:tcW w:w="1247" w:type="dxa"/>
+            <w:hideMark/>
+          </w:tcPr>
+          <w:p>
+            <w:pPr>
+              <w:cnfStyle w:val="000000000000" w:firstRow="0" w:lastRow="0" w:firstColumn="0" w:lastColumn="0" w:oddVBand="0" w:evenVBand="0" w:oddHBand="0" w:evenHBand="0" w:firstRowFirstColumn="0" w:firstRowLastColumn="0" w:lastRowFirstColumn="0" w:lastRowLastColumn="0"/>
+              <w:rPr>
+                <w:rFonts w:eastAsia="Times New Roman" w:cstheme="minorHAnsi"/>
+                <w:color w:val="auto"/>
+                <w:sz w:val="24"/>
+                <w:szCs w:val="24"/>
+              </w:rPr>
+            </w:pPr>
+            <w:r>
+              <w:rPr>
+                <w:rFonts w:eastAsia="Times New Roman" w:cstheme="minorHAnsi"/>
+                <w:color w:val="auto"/>
+                <w:sz w:val="24"/>
+                <w:szCs w:val="24"/>
+              </w:rPr>
+              <w:t>-0.000193</w:t>
+            </w:r>
+          </w:p>
+        </w:tc>
+        <w:tc>
+          <w:tcPr>
+            <w:tcW w:w="0" w:type="auto"/>
+            <w:hideMark/>
+          </w:tcPr>
+          <w:p>
+            <w:pPr>
+              <w:cnfStyle w:val="000000000000" w:firstRow="0" w:lastRow="0" w:firstColumn="0" w:lastColumn="0" w:oddVBand="0" w:evenVBand="0" w:oddHBand="0" w:evenHBand="0" w:firstRowFirstColumn="0" w:firstRowLastColumn="0" w:lastRowFirstColumn="0" w:lastRowLastColumn="0"/>
+              <w:rPr>
+                <w:rFonts w:eastAsia="Times New Roman" w:cstheme="minorHAnsi"/>
+                <w:color w:val="auto"/>
+                <w:sz w:val="24"/>
+                <w:szCs w:val="24"/>
+              </w:rPr>
+            </w:pPr>
+            <w:r>
+              <w:rPr>
+                <w:rFonts w:eastAsia="Times New Roman" w:cstheme="minorHAnsi"/>
+                <w:color w:val="auto"/>
+                <w:sz w:val="24"/>
+                <w:szCs w:val="24"/>
+              </w:rPr>
+              <w:t>0.505732</w:t>
+            </w:r>
+          </w:p>
+        </w:tc>
+        <w:tc>
+          <w:tcPr>
+            <w:tcW w:w="0" w:type="auto"/>
+            <w:hideMark/>
+          </w:tcPr>
+          <w:p>
+            <w:pPr>
+              <w:cnfStyle w:val="000000000000" w:firstRow="0" w:lastRow="0" w:firstColumn="0" w:lastColumn="0" w:oddVBand="0" w:evenVBand="0" w:oddHBand="0" w:evenHBand="0" w:firstRowFirstColumn="0" w:firstRowLastColumn="0" w:lastRowFirstColumn="0" w:lastRowLastColumn="0"/>
+              <w:rPr>
+                <w:rFonts w:eastAsia="Times New Roman" w:cstheme="minorHAnsi"/>
+                <w:color w:val="auto"/>
+                <w:sz w:val="24"/>
+                <w:szCs w:val="24"/>
+              </w:rPr>
+            </w:pPr>
+            <w:r>
+              <w:rPr>
+                <w:rFonts w:eastAsia="Times New Roman" w:cstheme="minorHAnsi"/>
+                <w:color w:val="auto"/>
+                <w:sz w:val="24"/>
+                <w:szCs w:val="24"/>
+              </w:rPr>
+              <w:t>0.000003</w:t>
+            </w:r>
+          </w:p>
+        </w:tc>
+      </w:tr>
+      <w:tr>
+        <w:trPr>
+          <w:cnfStyle w:val="000000100000" w:firstRow="0" w:lastRow="0" w:firstColumn="0" w:lastColumn="0" w:oddVBand="0" w:evenVBand="0" w:oddHBand="1" w:evenHBand="0" w:firstRowFirstColumn="0" w:firstRowLastColumn="0" w:lastRowFirstColumn="0" w:lastRowLastColumn="0"/>
+        </w:trPr>
+        <w:tc>
+          <w:tcPr>
+            <w:cnfStyle w:val="001000000000" w:firstRow="0" w:lastRow="0" w:firstColumn="1" w:lastColumn="0" w:oddVBand="0" w:evenVBand="0" w:oddHBand="0" w:evenHBand="0" w:firstRowFirstColumn="0" w:firstRowLastColumn="0" w:lastRowFirstColumn="0" w:lastRowLastColumn="0"/>
+            <w:tcW w:w="5845" w:type="dxa"/>
+            <w:hideMark/>
+          </w:tcPr>
+          <w:p>
+            <w:pPr>
+              <w:jc w:val="center"/>
+              <w:rPr>
+                <w:rFonts w:eastAsia="Times New Roman" w:cstheme="minorHAnsi"/>
+                <w:b w:val="0"/>
+                <w:bCs w:val="0"/>
+                <w:color w:val="auto"/>
+                <w:sz w:val="24"/>
+                <w:szCs w:val="24"/>
+              </w:rPr>
+            </w:pPr>
+            <w:r>
+              <w:rPr>
+                <w:rFonts w:eastAsia="Times New Roman" w:cstheme="minorHAnsi"/>
+                <w:b w:val="0"/>
+                <w:bCs w:val="0"/>
+                <w:color w:val="auto"/>
+                <w:sz w:val="24"/>
+                <w:szCs w:val="24"/>
+              </w:rPr>
+              <w:t>Tries very hard even after experiencing failure</w:t>
+            </w:r>
+          </w:p>
+        </w:tc>
+        <w:tc>
+          <w:tcPr>
+            <w:tcW w:w="1247" w:type="dxa"/>
+            <w:hideMark/>
+          </w:tcPr>
+          <w:p>
+            <w:pPr>
+              <w:cnfStyle w:val="000000100000" w:firstRow="0" w:lastRow="0" w:firstColumn="0" w:lastColumn="0" w:oddVBand="0" w:evenVBand="0" w:oddHBand="1" w:evenHBand="0" w:firstRowFirstColumn="0" w:firstRowLastColumn="0" w:lastRowFirstColumn="0" w:lastRowLastColumn="0"/>
+              <w:rPr>
+                <w:rFonts w:eastAsia="Times New Roman" w:cstheme="minorHAnsi"/>
+                <w:color w:val="auto"/>
+                <w:sz w:val="24"/>
+                <w:szCs w:val="24"/>
+              </w:rPr>
+            </w:pPr>
+            <w:r>
+              <w:rPr>
+                <w:rFonts w:eastAsia="Times New Roman" w:cstheme="minorHAnsi"/>
+                <w:color w:val="auto"/>
+                <w:sz w:val="24"/>
+                <w:szCs w:val="24"/>
+              </w:rPr>
+              <w:t>-0.029129</w:t>
+            </w:r>
+          </w:p>
+        </w:tc>
+        <w:tc>
+          <w:tcPr>
+            <w:tcW w:w="0" w:type="auto"/>
+            <w:hideMark/>
+          </w:tcPr>
+          <w:p>
+            <w:pPr>
+              <w:cnfStyle w:val="000000100000" w:firstRow="0" w:lastRow="0" w:firstColumn="0" w:lastColumn="0" w:oddVBand="0" w:evenVBand="0" w:oddHBand="1" w:evenHBand="0" w:firstRowFirstColumn="0" w:firstRowLastColumn="0" w:lastRowFirstColumn="0" w:lastRowLastColumn="0"/>
+              <w:rPr>
+                <w:rFonts w:eastAsia="Times New Roman" w:cstheme="minorHAnsi"/>
+                <w:color w:val="auto"/>
+                <w:sz w:val="24"/>
+                <w:szCs w:val="24"/>
+              </w:rPr>
+            </w:pPr>
+            <w:r>
+              <w:rPr>
+                <w:rFonts w:eastAsia="Times New Roman" w:cstheme="minorHAnsi"/>
+                <w:color w:val="auto"/>
+                <w:sz w:val="24"/>
+                <w:szCs w:val="24"/>
+              </w:rPr>
+              <w:t>0.617531</w:t>
+            </w:r>
+          </w:p>
+        </w:tc>
+        <w:tc>
+          <w:tcPr>
+            <w:tcW w:w="0" w:type="auto"/>
+            <w:hideMark/>
+          </w:tcPr>
+          <w:p>
+            <w:pPr>
+              <w:cnfStyle w:val="000000100000" w:firstRow="0" w:lastRow="0" w:firstColumn="0" w:lastColumn="0" w:oddVBand="0" w:evenVBand="0" w:oddHBand="1" w:evenHBand="0" w:firstRowFirstColumn="0" w:firstRowLastColumn="0" w:lastRowFirstColumn="0" w:lastRowLastColumn="0"/>
+              <w:rPr>
+                <w:rFonts w:eastAsia="Times New Roman" w:cstheme="minorHAnsi"/>
+                <w:color w:val="auto"/>
+                <w:sz w:val="24"/>
+                <w:szCs w:val="24"/>
+              </w:rPr>
+            </w:pPr>
+            <w:r>
+              <w:rPr>
+                <w:rFonts w:eastAsia="Times New Roman" w:cstheme="minorHAnsi"/>
+                <w:color w:val="auto"/>
+                <w:sz w:val="24"/>
+                <w:szCs w:val="24"/>
+              </w:rPr>
+              <w:t>0.064941</w:t>
+            </w:r>
+          </w:p>
+        </w:tc>
+      </w:tr>
+      <w:tr>
+        <w:tc>
+          <w:tcPr>
+            <w:cnfStyle w:val="001000000000" w:firstRow="0" w:lastRow="0" w:firstColumn="1" w:lastColumn="0" w:oddVBand="0" w:evenVBand="0" w:oddHBand="0" w:evenHBand="0" w:firstRowFirstColumn="0" w:firstRowLastColumn="0" w:lastRowFirstColumn="0" w:lastRowLastColumn="0"/>
+            <w:tcW w:w="5845" w:type="dxa"/>
+            <w:hideMark/>
+          </w:tcPr>
+          <w:p>
+            <w:pPr>
+              <w:jc w:val="center"/>
+              <w:rPr>
+                <w:rFonts w:eastAsia="Times New Roman" w:cstheme="minorHAnsi"/>
+                <w:b w:val="0"/>
+                <w:bCs w:val="0"/>
+                <w:color w:val="auto"/>
+                <w:sz w:val="24"/>
+                <w:szCs w:val="24"/>
+              </w:rPr>
+            </w:pPr>
+            <w:r>
+              <w:rPr>
+                <w:rFonts w:eastAsia="Times New Roman" w:cstheme="minorHAnsi"/>
+                <w:b w:val="0"/>
+                <w:bCs w:val="0"/>
+                <w:color w:val="auto"/>
+                <w:sz w:val="24"/>
+                <w:szCs w:val="24"/>
+              </w:rPr>
+              <w:t>Works independently with focus</w:t>
+            </w:r>
+          </w:p>
+        </w:tc>
+        <w:tc>
+          <w:tcPr>
+            <w:tcW w:w="1247" w:type="dxa"/>
+            <w:hideMark/>
+          </w:tcPr>
+          <w:p>
+            <w:pPr>
+              <w:cnfStyle w:val="000000000000" w:firstRow="0" w:lastRow="0" w:firstColumn="0" w:lastColumn="0" w:oddVBand="0" w:evenVBand="0" w:oddHBand="0" w:evenHBand="0" w:firstRowFirstColumn="0" w:firstRowLastColumn="0" w:lastRowFirstColumn="0" w:lastRowLastColumn="0"/>
+              <w:rPr>
+                <w:rFonts w:eastAsia="Times New Roman" w:cstheme="minorHAnsi"/>
+                <w:color w:val="auto"/>
+                <w:sz w:val="24"/>
+                <w:szCs w:val="24"/>
+              </w:rPr>
+            </w:pPr>
+            <w:r>
+              <w:rPr>
+                <w:rFonts w:eastAsia="Times New Roman" w:cstheme="minorHAnsi"/>
+                <w:color w:val="auto"/>
+                <w:sz w:val="24"/>
+                <w:szCs w:val="24"/>
+              </w:rPr>
+              <w:t>0.033331</w:t>
+            </w:r>
+          </w:p>
+        </w:tc>
+        <w:tc>
+          <w:tcPr>
+            <w:tcW w:w="0" w:type="auto"/>
+            <w:hideMark/>
+          </w:tcPr>
+          <w:p>
+            <w:pPr>
+              <w:cnfStyle w:val="000000000000" w:firstRow="0" w:lastRow="0" w:firstColumn="0" w:lastColumn="0" w:oddVBand="0" w:evenVBand="0" w:oddHBand="0" w:evenHBand="0" w:firstRowFirstColumn="0" w:firstRowLastColumn="0" w:lastRowFirstColumn="0" w:lastRowLastColumn="0"/>
+              <w:rPr>
+                <w:rFonts w:eastAsia="Times New Roman" w:cstheme="minorHAnsi"/>
+                <w:color w:val="auto"/>
+                <w:sz w:val="24"/>
+                <w:szCs w:val="24"/>
+              </w:rPr>
+            </w:pPr>
+            <w:r>
+              <w:rPr>
+                <w:rFonts w:eastAsia="Times New Roman" w:cstheme="minorHAnsi"/>
+                <w:color w:val="auto"/>
+                <w:sz w:val="24"/>
+                <w:szCs w:val="24"/>
+              </w:rPr>
+              <w:t>0.376308</w:t>
+            </w:r>
+          </w:p>
+        </w:tc>
+        <w:tc>
+          <w:tcPr>
+            <w:tcW w:w="0" w:type="auto"/>
+            <w:hideMark/>
+          </w:tcPr>
+          <w:p>
+            <w:pPr>
+              <w:cnfStyle w:val="000000000000" w:firstRow="0" w:lastRow="0" w:firstColumn="0" w:lastColumn="0" w:oddVBand="0" w:evenVBand="0" w:oddHBand="0" w:evenHBand="0" w:firstRowFirstColumn="0" w:firstRowLastColumn="0" w:lastRowFirstColumn="0" w:lastRowLastColumn="0"/>
+              <w:rPr>
+                <w:rFonts w:eastAsia="Times New Roman" w:cstheme="minorHAnsi"/>
+                <w:color w:val="auto"/>
+                <w:sz w:val="24"/>
+                <w:szCs w:val="24"/>
+              </w:rPr>
+            </w:pPr>
+            <w:r>
+              <w:rPr>
+                <w:rFonts w:eastAsia="Times New Roman" w:cstheme="minorHAnsi"/>
+                <w:color w:val="auto"/>
+                <w:sz w:val="24"/>
+                <w:szCs w:val="24"/>
+              </w:rPr>
+              <w:t>0.085028</w:t>
+            </w:r>
+          </w:p>
+        </w:tc>
+      </w:tr>
+      <w:tr>
+        <w:trPr>
+          <w:cnfStyle w:val="000000100000" w:firstRow="0" w:lastRow="0" w:firstColumn="0" w:lastColumn="0" w:oddVBand="0" w:evenVBand="0" w:oddHBand="1" w:evenHBand="0" w:firstRowFirstColumn="0" w:firstRowLastColumn="0" w:lastRowFirstColumn="0" w:lastRowLastColumn="0"/>
+        </w:trPr>
+        <w:tc>
+          <w:tcPr>
+            <w:cnfStyle w:val="001000000000" w:firstRow="0" w:lastRow="0" w:firstColumn="1" w:lastColumn="0" w:oddVBand="0" w:evenVBand="0" w:oddHBand="0" w:evenHBand="0" w:firstRowFirstColumn="0" w:firstRowLastColumn="0" w:lastRowFirstColumn="0" w:lastRowLastColumn="0"/>
+            <w:tcW w:w="5845" w:type="dxa"/>
+            <w:hideMark/>
+          </w:tcPr>
+          <w:p>
+            <w:pPr>
+              <w:jc w:val="center"/>
+              <w:rPr>
+                <w:rFonts w:eastAsia="Times New Roman" w:cstheme="minorHAnsi"/>
+                <w:b w:val="0"/>
+                <w:bCs w:val="0"/>
+                <w:color w:val="auto"/>
+                <w:sz w:val="24"/>
+                <w:szCs w:val="24"/>
+              </w:rPr>
+            </w:pPr>
+            <w:r>
+              <w:rPr>
+                <w:rFonts w:eastAsia="Times New Roman" w:cstheme="minorHAnsi"/>
+                <w:b w:val="0"/>
+                <w:bCs w:val="0"/>
+                <w:color w:val="auto"/>
+                <w:sz w:val="24"/>
+                <w:szCs w:val="24"/>
+              </w:rPr>
+              <w:t>Recognizes and shows appreciation for others</w:t>
+            </w:r>
+          </w:p>
+        </w:tc>
+        <w:tc>
+          <w:tcPr>
+            <w:tcW w:w="1247" w:type="dxa"/>
+            <w:hideMark/>
+          </w:tcPr>
+          <w:p>
+            <w:pPr>
+              <w:cnfStyle w:val="000000100000" w:firstRow="0" w:lastRow="0" w:firstColumn="0" w:lastColumn="0" w:oddVBand="0" w:evenVBand="0" w:oddHBand="1" w:evenHBand="0" w:firstRowFirstColumn="0" w:firstRowLastColumn="0" w:lastRowFirstColumn="0" w:lastRowLastColumn="0"/>
+              <w:rPr>
+                <w:rFonts w:eastAsia="Times New Roman" w:cstheme="minorHAnsi"/>
+                <w:color w:val="auto"/>
+                <w:sz w:val="24"/>
+                <w:szCs w:val="24"/>
+              </w:rPr>
+            </w:pPr>
+            <w:r>
+              <w:rPr>
+                <w:rFonts w:eastAsia="Times New Roman" w:cstheme="minorHAnsi"/>
+                <w:color w:val="auto"/>
+                <w:sz w:val="24"/>
+                <w:szCs w:val="24"/>
+              </w:rPr>
+              <w:t>-0.011491</w:t>
+            </w:r>
+          </w:p>
+        </w:tc>
+        <w:tc>
+          <w:tcPr>
+            <w:tcW w:w="0" w:type="auto"/>
+            <w:hideMark/>
+          </w:tcPr>
+          <w:p>
+            <w:pPr>
+              <w:cnfStyle w:val="000000100000" w:firstRow="0" w:lastRow="0" w:firstColumn="0" w:lastColumn="0" w:oddVBand="0" w:evenVBand="0" w:oddHBand="1" w:evenHBand="0" w:firstRowFirstColumn="0" w:firstRowLastColumn="0" w:lastRowFirstColumn="0" w:lastRowLastColumn="0"/>
+              <w:rPr>
+                <w:rFonts w:eastAsia="Times New Roman" w:cstheme="minorHAnsi"/>
+                <w:color w:val="auto"/>
+                <w:sz w:val="24"/>
+                <w:szCs w:val="24"/>
+              </w:rPr>
+            </w:pPr>
+            <w:r>
+              <w:rPr>
+                <w:rFonts w:eastAsia="Times New Roman" w:cstheme="minorHAnsi"/>
+                <w:color w:val="auto"/>
+                <w:sz w:val="24"/>
+                <w:szCs w:val="24"/>
+              </w:rPr>
+              <w:t>0.550602</w:t>
+            </w:r>
+          </w:p>
+        </w:tc>
+        <w:tc>
+          <w:tcPr>
+            <w:tcW w:w="0" w:type="auto"/>
+            <w:hideMark/>
+          </w:tcPr>
+          <w:p>
+            <w:pPr>
+              <w:cnfStyle w:val="000000100000" w:firstRow="0" w:lastRow="0" w:firstColumn="0" w:lastColumn="0" w:oddVBand="0" w:evenVBand="0" w:oddHBand="1" w:evenHBand="0" w:firstRowFirstColumn="0" w:firstRowLastColumn="0" w:lastRowFirstColumn="0" w:lastRowLastColumn="0"/>
+              <w:rPr>
+                <w:rFonts w:eastAsia="Times New Roman" w:cstheme="minorHAnsi"/>
+                <w:color w:val="auto"/>
+                <w:sz w:val="24"/>
+                <w:szCs w:val="24"/>
+              </w:rPr>
+            </w:pPr>
+            <w:r>
+              <w:rPr>
+                <w:rFonts w:eastAsia="Times New Roman" w:cstheme="minorHAnsi"/>
+                <w:color w:val="auto"/>
+                <w:sz w:val="24"/>
+                <w:szCs w:val="24"/>
+              </w:rPr>
+              <w:t>0.008937</w:t>
+            </w:r>
+          </w:p>
+        </w:tc>
+      </w:tr>
+      <w:tr>
+        <w:tc>
+          <w:tcPr>
+            <w:cnfStyle w:val="001000000000" w:firstRow="0" w:lastRow="0" w:firstColumn="1" w:lastColumn="0" w:oddVBand="0" w:evenVBand="0" w:oddHBand="0" w:evenHBand="0" w:firstRowFirstColumn="0" w:firstRowLastColumn="0" w:lastRowFirstColumn="0" w:lastRowLastColumn="0"/>
+            <w:tcW w:w="5845" w:type="dxa"/>
+            <w:hideMark/>
+          </w:tcPr>
+          <w:p>
+            <w:pPr>
+              <w:jc w:val="center"/>
+              <w:rPr>
+                <w:rFonts w:eastAsia="Times New Roman" w:cstheme="minorHAnsi"/>
+                <w:b w:val="0"/>
+                <w:bCs w:val="0"/>
+                <w:color w:val="auto"/>
+                <w:sz w:val="24"/>
+                <w:szCs w:val="24"/>
+              </w:rPr>
+            </w:pPr>
+            <w:r>
+              <w:rPr>
+                <w:rFonts w:eastAsia="Times New Roman" w:cstheme="minorHAnsi"/>
+                <w:b w:val="0"/>
+                <w:bCs w:val="0"/>
+                <w:color w:val="auto"/>
+                <w:sz w:val="24"/>
+                <w:szCs w:val="24"/>
+              </w:rPr>
+              <w:t>Recognizes and shows appreciation for his/her opportunities</w:t>
+            </w:r>
+          </w:p>
+        </w:tc>
+        <w:tc>
+          <w:tcPr>
+            <w:tcW w:w="1247" w:type="dxa"/>
+            <w:hideMark/>
+          </w:tcPr>
+          <w:p>
+            <w:pPr>
+              <w:cnfStyle w:val="000000000000" w:firstRow="0" w:lastRow="0" w:firstColumn="0" w:lastColumn="0" w:oddVBand="0" w:evenVBand="0" w:oddHBand="0" w:evenHBand="0" w:firstRowFirstColumn="0" w:firstRowLastColumn="0" w:lastRowFirstColumn="0" w:lastRowLastColumn="0"/>
+              <w:rPr>
+                <w:rFonts w:eastAsia="Times New Roman" w:cstheme="minorHAnsi"/>
+                <w:color w:val="auto"/>
+                <w:sz w:val="24"/>
+                <w:szCs w:val="24"/>
+              </w:rPr>
+            </w:pPr>
+            <w:r>
+              <w:rPr>
+                <w:rFonts w:eastAsia="Times New Roman" w:cstheme="minorHAnsi"/>
+                <w:color w:val="auto"/>
+                <w:sz w:val="24"/>
+                <w:szCs w:val="24"/>
+              </w:rPr>
+              <w:t>-0.024846</w:t>
+            </w:r>
+          </w:p>
+        </w:tc>
+        <w:tc>
+          <w:tcPr>
+            <w:tcW w:w="0" w:type="auto"/>
+            <w:hideMark/>
+          </w:tcPr>
+          <w:p>
+            <w:pPr>
+              <w:cnfStyle w:val="000000000000" w:firstRow="0" w:lastRow="0" w:firstColumn="0" w:lastColumn="0" w:oddVBand="0" w:evenVBand="0" w:oddHBand="0" w:evenHBand="0" w:firstRowFirstColumn="0" w:firstRowLastColumn="0" w:lastRowFirstColumn="0" w:lastRowLastColumn="0"/>
+              <w:rPr>
+                <w:rFonts w:eastAsia="Times New Roman" w:cstheme="minorHAnsi"/>
+                <w:color w:val="auto"/>
+                <w:sz w:val="24"/>
+                <w:szCs w:val="24"/>
+              </w:rPr>
+            </w:pPr>
+            <w:r>
+              <w:rPr>
+                <w:rFonts w:eastAsia="Times New Roman" w:cstheme="minorHAnsi"/>
+                <w:color w:val="auto"/>
+                <w:sz w:val="24"/>
+                <w:szCs w:val="24"/>
+              </w:rPr>
+              <w:t>0.602702</w:t>
+            </w:r>
+          </w:p>
+        </w:tc>
+        <w:tc>
+          <w:tcPr>
+            <w:tcW w:w="0" w:type="auto"/>
+            <w:hideMark/>
+          </w:tcPr>
+          <w:p>
+            <w:pPr>
+              <w:cnfStyle w:val="000000000000" w:firstRow="0" w:lastRow="0" w:firstColumn="0" w:lastColumn="0" w:oddVBand="0" w:evenVBand="0" w:oddHBand="0" w:evenHBand="0" w:firstRowFirstColumn="0" w:firstRowLastColumn="0" w:lastRowFirstColumn="0" w:lastRowLastColumn="0"/>
+              <w:rPr>
+                <w:rFonts w:eastAsia="Times New Roman" w:cstheme="minorHAnsi"/>
+                <w:color w:val="auto"/>
+                <w:sz w:val="24"/>
+                <w:szCs w:val="24"/>
+              </w:rPr>
+            </w:pPr>
+            <w:r>
+              <w:rPr>
+                <w:rFonts w:eastAsia="Times New Roman" w:cstheme="minorHAnsi"/>
+                <w:color w:val="auto"/>
+                <w:sz w:val="24"/>
+                <w:szCs w:val="24"/>
+              </w:rPr>
+              <w:t>0.039347</w:t>
+            </w:r>
+          </w:p>
+        </w:tc>
+      </w:tr>
+    </w:tbl>
+    <w:p>
+      <w:pPr>
+        <w:spacing w:after="0" w:line="240" w:lineRule="auto"/>
+        <w:rPr>
+          <w:rFonts w:cstheme="minorHAnsi"/>
+        </w:rPr>
+      </w:pPr>
+    </w:p>
+    <w:p>
+      <w:pPr>
+        <w:spacing w:after="0" w:line="240" w:lineRule="auto"/>
+        <w:rPr>
+          <w:rFonts w:cstheme="minorHAnsi"/>
+        </w:rPr>
+      </w:pPr>
+      <w:r>
+        <w:rPr>
+          <w:rFonts w:cstheme="minorHAnsi"/>
+        </w:rPr>
+        <w:t>The correlation coefficients (</w:t>
+      </w:r>
+      <m:oMath>
+        <m:sSup>
+          <m:sSupPr>
+            <m:ctrlPr>
+              <w:rPr>
+                <w:rFonts w:ascii="Cambria Math" w:hAnsi="Cambria Math" w:cstheme="minorHAnsi"/>
+                <w:i/>
+              </w:rPr>
+            </m:ctrlPr>
+          </m:sSupPr>
+          <m:e>
+            <m:r>
+              <w:rPr>
+                <w:rFonts w:ascii="Cambria Math" w:hAnsi="Cambria Math" w:cstheme="minorHAnsi"/>
+              </w:rPr>
+              <m:t>R</m:t>
+            </m:r>
+          </m:e>
+          <m:sup>
+            <m:r>
+              <w:rPr>
+                <w:rFonts w:ascii="Cambria Math" w:hAnsi="Cambria Math" w:cstheme="minorHAnsi"/>
+              </w:rPr>
+              <m:t>2</m:t>
+            </m:r>
+          </m:sup>
+        </m:sSup>
+      </m:oMath>
+      <w:r>
+        <w:rPr>
+          <w:rFonts w:eastAsiaTheme="minorEastAsia" w:cstheme="minorHAnsi"/>
+        </w:rPr>
+        <w:t>) are very low for all indicators.  This shows that there is not a strong association between each indicator and overall mastery.  The smallest correlation coefficient was found for ‘Finishes whatever he or she begins’ and the greatest correlation coefficient was found for ‘Asks and answers questions to deepen understanding.’</w:t>
+      </w:r>
+    </w:p>
+    <w:p>
+      <w:pPr>
+        <w:spacing w:after="0" w:line="240" w:lineRule="auto"/>
+        <w:rPr>
+          <w:rFonts w:cstheme="minorHAnsi"/>
+        </w:rPr>
+      </w:pPr>
+    </w:p>
+    <w:p>
+      <w:pPr>
+        <w:spacing w:after="0" w:line="240" w:lineRule="auto"/>
+        <w:rPr>
+          <w:rFonts w:cstheme="minorHAnsi"/>
+        </w:rPr>
+      </w:pPr>
+    </w:p>
+    <w:p>
+      <w:pPr>
+        <w:spacing w:after="0" w:line="240" w:lineRule="auto"/>
+        <w:rPr>
+          <w:rFonts w:cstheme="minorHAnsi"/>
+        </w:rPr>
+      </w:pPr>
     </w:p>
     <w:p>
       <w:pPr>
@@ -3050,132 +4722,59 @@
     </w:p>
     <w:p>
       <w:pPr>
+        <w:spacing w:after="0" w:line="240" w:lineRule="auto"/>
+        <w:rPr>
+          <w:rFonts w:cstheme="minorHAnsi"/>
+        </w:rPr>
+      </w:pPr>
+      <w:r>
+        <w:rPr>
+          <w:rFonts w:cstheme="minorHAnsi"/>
+        </w:rPr>
+        <w:br w:type="page"/>
+      </w:r>
+    </w:p>
+    <w:p>
+      <w:pPr>
+        <w:pStyle w:val="Heading1"/>
+        <w:spacing w:before="0" w:line="240" w:lineRule="auto"/>
+      </w:pPr>
+      <w:bookmarkStart w:id="16" w:name="_Toc41831905"/>
+      <w:r>
+        <w:lastRenderedPageBreak/>
+        <w:t xml:space="preserve">Academic </w:t>
+      </w:r>
+      <w:r>
+        <w:t>Data Analysis for One Student</w:t>
+      </w:r>
+      <w:bookmarkEnd w:id="16"/>
+    </w:p>
+    <w:p>
+      <w:pPr>
+        <w:spacing w:after="0" w:line="240" w:lineRule="auto"/>
+        <w:rPr>
+          <w:rFonts w:cstheme="minorHAnsi"/>
+        </w:rPr>
+      </w:pPr>
+    </w:p>
+    <w:p>
+      <w:pPr>
         <w:pStyle w:val="Heading2"/>
         <w:spacing w:before="0" w:line="240" w:lineRule="auto"/>
       </w:pPr>
-      <w:bookmarkStart w:id="13" w:name="_Toc41831902"/>
-      <w:r>
-        <w:t>Research Question #2:</w:t>
-      </w:r>
-      <w:bookmarkEnd w:id="13"/>
-    </w:p>
-    <w:p>
-      <w:pPr>
-        <w:spacing w:after="0" w:line="240" w:lineRule="auto"/>
-        <w:rPr>
-          <w:rFonts w:cstheme="minorHAnsi"/>
-        </w:rPr>
-      </w:pPr>
-    </w:p>
-    <w:p>
-      <w:pPr>
-        <w:spacing w:after="0" w:line="240" w:lineRule="auto"/>
-        <w:rPr>
-          <w:rFonts w:cstheme="minorHAnsi"/>
-        </w:rPr>
-      </w:pPr>
-      <w:r>
-        <w:rPr>
-          <w:rFonts w:cstheme="minorHAnsi"/>
-        </w:rPr>
-        <w:t>What character trait indicators</w:t>
-      </w:r>
-      <w:r>
-        <w:rPr>
-          <w:rFonts w:cstheme="minorHAnsi"/>
-        </w:rPr>
-        <w:t xml:space="preserve"> based on self-assessment</w:t>
-      </w:r>
-      <w:r>
-        <w:rPr>
-          <w:rFonts w:cstheme="minorHAnsi"/>
-        </w:rPr>
-        <w:t xml:space="preserve"> </w:t>
-      </w:r>
-      <w:r>
-        <w:rPr>
-          <w:rFonts w:cstheme="minorHAnsi"/>
-        </w:rPr>
-        <w:t>have the strongest correlation with standards mastery?</w:t>
-      </w:r>
-    </w:p>
-    <w:p>
-      <w:pPr>
-        <w:spacing w:after="0" w:line="240" w:lineRule="auto"/>
-        <w:rPr>
-          <w:rFonts w:cstheme="minorHAnsi"/>
-        </w:rPr>
-      </w:pPr>
-    </w:p>
-    <w:p>
-      <w:pPr>
-        <w:pStyle w:val="Heading2"/>
-        <w:spacing w:before="0" w:line="240" w:lineRule="auto"/>
-      </w:pPr>
-      <w:bookmarkStart w:id="14" w:name="_Toc41831903"/>
-      <w:r>
-        <w:t>Rational for select</w:t>
-      </w:r>
-      <w:r>
-        <w:t>ion</w:t>
-      </w:r>
-      <w:r>
-        <w:t xml:space="preserve"> of research question #2:</w:t>
-      </w:r>
-      <w:bookmarkEnd w:id="14"/>
-    </w:p>
-    <w:p>
-      <w:pPr>
-        <w:spacing w:after="0" w:line="240" w:lineRule="auto"/>
-      </w:pPr>
-    </w:p>
-    <w:p>
-      <w:pPr>
-        <w:spacing w:after="0" w:line="240" w:lineRule="auto"/>
-      </w:pPr>
-      <w:r>
-        <w:t xml:space="preserve">We focus a ton on academic data in school because it is a tangible metric for measuring student outcomes on the way to college.  I enjoyed developing character strengths this year.  Through this second year at RELAY, I have gathered data across 8 indicators for the character traits of Curiosity, Grit, and Gratitude.  I am curious to see if there are any links between individual indicators and standards mastery for my group of 29 students.  </w:t>
-      </w:r>
-      <w:r>
-        <w:t>I</w:t>
-      </w:r>
-      <w:r>
-        <w:t xml:space="preserve"> will be </w:t>
-      </w:r>
-      <w:r>
-        <w:t>examining</w:t>
-      </w:r>
-      <w:r>
-        <w:t xml:space="preserve"> students</w:t>
-      </w:r>
-      <w:r>
-        <w:t>’</w:t>
-      </w:r>
-      <w:r>
-        <w:t xml:space="preserve"> scores for themselves as a proxy for measuring students self-perception and how it is related to academic performance.</w:t>
-      </w:r>
-    </w:p>
-    <w:p>
-      <w:pPr>
-        <w:spacing w:after="0" w:line="240" w:lineRule="auto"/>
-      </w:pPr>
-    </w:p>
-    <w:p>
-      <w:pPr>
-        <w:pStyle w:val="Heading2"/>
-        <w:spacing w:before="0" w:line="240" w:lineRule="auto"/>
-      </w:pPr>
-      <w:bookmarkStart w:id="15" w:name="_Toc41831904"/>
-      <w:r>
-        <w:t>Analy</w:t>
-      </w:r>
-      <w:r>
-        <w:t>sis</w:t>
-      </w:r>
-      <w:r>
-        <w:t xml:space="preserve"> of research question #2:</w:t>
-      </w:r>
-      <w:bookmarkEnd w:id="15"/>
+      <w:bookmarkStart w:id="17" w:name="_Toc41831906"/>
+      <w:r>
+        <w:t>Student Description:</w:t>
+      </w:r>
+      <w:bookmarkEnd w:id="17"/>
+    </w:p>
+    <w:p>
+      <w:pPr>
+        <w:spacing w:after="0" w:line="240" w:lineRule="auto"/>
+        <w:rPr>
+          <w:rFonts w:cstheme="minorHAnsi"/>
+        </w:rPr>
+      </w:pPr>
     </w:p>
     <w:p>
       <w:pPr>
@@ -3189,68 +4788,47 @@
           <w:rFonts w:cstheme="minorHAnsi"/>
         </w:rPr>
       </w:pPr>
-      <w:r>
-        <w:rPr>
-          <w:rFonts w:cstheme="minorHAnsi"/>
-        </w:rPr>
-        <w:t>Need multiple visuals</w:t>
-      </w:r>
-    </w:p>
-    <w:p>
-      <w:pPr>
-        <w:pStyle w:val="ListParagraph"/>
-        <w:numPr>
-          <w:ilvl w:val="1"/>
-          <w:numId w:val="2"/>
-        </w:numPr>
-        <w:spacing w:after="0" w:line="240" w:lineRule="auto"/>
-        <w:rPr>
-          <w:rFonts w:cstheme="minorHAnsi"/>
-        </w:rPr>
-      </w:pPr>
-      <w:r>
-        <w:rPr>
-          <w:rFonts w:cstheme="minorHAnsi"/>
-        </w:rPr>
-        <w:t xml:space="preserve">GRAPH: </w:t>
-      </w:r>
-      <w:r>
-        <w:rPr>
-          <w:rFonts w:cstheme="minorHAnsi"/>
-        </w:rPr>
-        <w:t>2x4 xy scatter for each indicator vs. mastery (maybe normalize these??)</w:t>
-      </w:r>
-    </w:p>
-    <w:p>
-      <w:pPr>
-        <w:pStyle w:val="ListParagraph"/>
-        <w:numPr>
-          <w:ilvl w:val="1"/>
-          <w:numId w:val="2"/>
-        </w:numPr>
-        <w:spacing w:after="0" w:line="240" w:lineRule="auto"/>
-        <w:rPr>
-          <w:rFonts w:cstheme="minorHAnsi"/>
-        </w:rPr>
-      </w:pPr>
-      <w:r>
-        <w:rPr>
-          <w:rFonts w:cstheme="minorHAnsi"/>
-        </w:rPr>
-        <w:t xml:space="preserve">TABLE: </w:t>
-      </w:r>
-      <w:r>
-        <w:rPr>
-          <w:rFonts w:cstheme="minorHAnsi"/>
-        </w:rPr>
-        <w:t xml:space="preserve">Correlation coefficients for indicator scores vs. </w:t>
-      </w:r>
-      <w:r>
-        <w:rPr>
-          <w:rFonts w:cstheme="minorHAnsi"/>
-        </w:rPr>
-        <w:t>standards mastery</w:t>
-      </w:r>
+      <w:commentRangeStart w:id="18"/>
+      <w:r>
+        <w:rPr>
+          <w:rFonts w:cstheme="minorHAnsi"/>
+        </w:rPr>
+        <w:t>Describe the student (context, information, etc.)</w:t>
+      </w:r>
+      <w:commentRangeEnd w:id="18"/>
+      <w:r>
+        <w:rPr>
+          <w:rStyle w:val="CommentReference"/>
+        </w:rPr>
+        <w:commentReference w:id="18"/>
+      </w:r>
+    </w:p>
+    <w:p>
+      <w:pPr>
+        <w:spacing w:after="0" w:line="240" w:lineRule="auto"/>
+        <w:rPr>
+          <w:rFonts w:cstheme="minorHAnsi"/>
+        </w:rPr>
+      </w:pPr>
+    </w:p>
+    <w:p>
+      <w:pPr>
+        <w:pStyle w:val="Heading2"/>
+        <w:spacing w:before="0" w:line="240" w:lineRule="auto"/>
+      </w:pPr>
+      <w:bookmarkStart w:id="19" w:name="_Toc41831907"/>
+      <w:r>
+        <w:t>Student’s academic achievement throughout the year:</w:t>
+      </w:r>
+      <w:bookmarkEnd w:id="19"/>
+    </w:p>
+    <w:p>
+      <w:pPr>
+        <w:spacing w:after="0" w:line="240" w:lineRule="auto"/>
+        <w:rPr>
+          <w:rFonts w:cstheme="minorHAnsi"/>
+        </w:rPr>
+      </w:pPr>
     </w:p>
     <w:p>
       <w:pPr>
@@ -3268,45 +4846,8 @@
         <w:rPr>
           <w:rFonts w:cstheme="minorHAnsi"/>
         </w:rPr>
-        <w:t>Discussion of findings, reasoning, and implications</w:t>
-      </w:r>
-    </w:p>
-    <w:p>
-      <w:pPr>
-        <w:spacing w:after="0" w:line="240" w:lineRule="auto"/>
-        <w:rPr>
-          <w:rFonts w:cstheme="minorHAnsi"/>
-        </w:rPr>
-      </w:pPr>
-    </w:p>
-    <w:p>
-      <w:pPr>
-        <w:spacing w:after="0" w:line="240" w:lineRule="auto"/>
-        <w:rPr>
-          <w:rFonts w:cstheme="minorHAnsi"/>
-        </w:rPr>
-      </w:pPr>
-      <w:r>
-        <w:rPr>
-          <w:rFonts w:cstheme="minorHAnsi"/>
-        </w:rPr>
-        <w:br w:type="page"/>
-      </w:r>
-    </w:p>
-    <w:p>
-      <w:pPr>
-        <w:pStyle w:val="Heading1"/>
-        <w:spacing w:before="0" w:line="240" w:lineRule="auto"/>
-      </w:pPr>
-      <w:bookmarkStart w:id="16" w:name="_Toc41831905"/>
-      <w:r>
-        <w:lastRenderedPageBreak/>
-        <w:t xml:space="preserve">Academic </w:t>
-      </w:r>
-      <w:r>
-        <w:t>Data Analysis for One Student</w:t>
-      </w:r>
-      <w:bookmarkEnd w:id="16"/>
+        <w:t>Visualization of mastery over time relative to the rest of the class</w:t>
+      </w:r>
     </w:p>
     <w:p>
       <w:pPr>
@@ -3321,11 +4862,11 @@
         <w:pStyle w:val="Heading2"/>
         <w:spacing w:before="0" w:line="240" w:lineRule="auto"/>
       </w:pPr>
-      <w:bookmarkStart w:id="17" w:name="_Toc41831906"/>
-      <w:r>
-        <w:t>Student Description:</w:t>
-      </w:r>
-      <w:bookmarkEnd w:id="17"/>
+      <w:bookmarkStart w:id="20" w:name="_Toc41831908"/>
+      <w:r>
+        <w:t>Connection to additional data source:</w:t>
+      </w:r>
+      <w:bookmarkEnd w:id="20"/>
     </w:p>
     <w:p>
       <w:pPr>
@@ -3347,20 +4888,75 @@
           <w:rFonts w:cstheme="minorHAnsi"/>
         </w:rPr>
       </w:pPr>
-      <w:commentRangeStart w:id="18"/>
-      <w:r>
-        <w:rPr>
-          <w:rFonts w:cstheme="minorHAnsi"/>
-        </w:rPr>
-        <w:t>Describe the student (context, information, etc.)</w:t>
-      </w:r>
-      <w:commentRangeEnd w:id="18"/>
-      <w:r>
-        <w:rPr>
-          <w:rStyle w:val="CommentReference"/>
-        </w:rPr>
-        <w:commentReference w:id="18"/>
-      </w:r>
+      <w:r>
+        <w:rPr>
+          <w:rFonts w:cstheme="minorHAnsi"/>
+        </w:rPr>
+        <w:t xml:space="preserve">Get some other information on </w:t>
+      </w:r>
+      <w:r>
+        <w:rPr>
+          <w:rFonts w:cstheme="minorHAnsi"/>
+        </w:rPr>
+        <w:t>this student</w:t>
+      </w:r>
+      <w:r>
+        <w:rPr>
+          <w:rFonts w:cstheme="minorHAnsi"/>
+        </w:rPr>
+        <w:t xml:space="preserve"> that can be connected here</w:t>
+      </w:r>
+      <w:proofErr w:type="gramStart"/>
+      <w:r>
+        <w:rPr>
+          <w:rFonts w:cstheme="minorHAnsi"/>
+        </w:rPr>
+        <w:t xml:space="preserve">. </w:t>
+      </w:r>
+      <w:proofErr w:type="gramEnd"/>
+      <w:r>
+        <w:rPr>
+          <w:rFonts w:cstheme="minorHAnsi"/>
+        </w:rPr>
+        <w:t>(books read, character data, some other metric like homework, etc.)</w:t>
+      </w:r>
+    </w:p>
+    <w:p>
+      <w:pPr>
+        <w:spacing w:after="0" w:line="240" w:lineRule="auto"/>
+        <w:rPr>
+          <w:rFonts w:cstheme="minorHAnsi"/>
+        </w:rPr>
+      </w:pPr>
+    </w:p>
+    <w:p>
+      <w:pPr>
+        <w:spacing w:after="0" w:line="240" w:lineRule="auto"/>
+        <w:rPr>
+          <w:rFonts w:cstheme="minorHAnsi"/>
+        </w:rPr>
+      </w:pPr>
+      <w:r>
+        <w:rPr>
+          <w:rFonts w:cstheme="minorHAnsi"/>
+        </w:rPr>
+        <w:br w:type="page"/>
+      </w:r>
+    </w:p>
+    <w:p>
+      <w:pPr>
+        <w:pStyle w:val="Heading1"/>
+        <w:spacing w:before="0" w:line="240" w:lineRule="auto"/>
+      </w:pPr>
+      <w:bookmarkStart w:id="21" w:name="_Toc41831909"/>
+      <w:r>
+        <w:lastRenderedPageBreak/>
+        <w:t xml:space="preserve">Character </w:t>
+      </w:r>
+      <w:r>
+        <w:t>Data Analysis</w:t>
+      </w:r>
+      <w:bookmarkEnd w:id="21"/>
     </w:p>
     <w:p>
       <w:pPr>
@@ -3375,19 +4971,53 @@
         <w:pStyle w:val="Heading2"/>
         <w:spacing w:before="0" w:line="240" w:lineRule="auto"/>
       </w:pPr>
-      <w:bookmarkStart w:id="19" w:name="_Toc41831907"/>
-      <w:r>
-        <w:t>Student’s academic achievement throughout the year:</w:t>
-      </w:r>
-      <w:bookmarkEnd w:id="19"/>
-    </w:p>
-    <w:p>
-      <w:pPr>
-        <w:spacing w:after="0" w:line="240" w:lineRule="auto"/>
-        <w:rPr>
-          <w:rFonts w:cstheme="minorHAnsi"/>
-        </w:rPr>
-      </w:pPr>
+      <w:bookmarkStart w:id="22" w:name="_Toc41831910"/>
+      <w:r>
+        <w:t>Character measure:</w:t>
+      </w:r>
+      <w:bookmarkEnd w:id="22"/>
+    </w:p>
+    <w:p>
+      <w:pPr>
+        <w:spacing w:after="0" w:line="240" w:lineRule="auto"/>
+        <w:rPr>
+          <w:rFonts w:cstheme="minorHAnsi"/>
+        </w:rPr>
+      </w:pPr>
+    </w:p>
+    <w:p>
+      <w:pPr>
+        <w:spacing w:after="0" w:line="240" w:lineRule="auto"/>
+        <w:rPr>
+          <w:rFonts w:cstheme="minorHAnsi"/>
+        </w:rPr>
+      </w:pPr>
+      <w:r>
+        <w:rPr>
+          <w:rFonts w:cstheme="minorHAnsi"/>
+        </w:rPr>
+        <w:t xml:space="preserve">During my second-year teaching in New Orleans (2014 – 2015), I audited the RELAY course, </w:t>
+      </w:r>
+      <w:r>
+        <w:rPr>
+          <w:rFonts w:cstheme="minorHAnsi"/>
+          <w:i/>
+          <w:iCs/>
+        </w:rPr>
+        <w:t xml:space="preserve">Teaching Character and Creating Positive Classrooms.  </w:t>
+      </w:r>
+      <w:r>
+        <w:rPr>
+          <w:rFonts w:cstheme="minorHAnsi"/>
+        </w:rPr>
+        <w:t xml:space="preserve">I learned about these same eight-character strengths discussed in my second year at RELAY.  At that time, I chose to focus on </w:t>
+      </w:r>
+      <w:r>
+        <w:rPr>
+          <w:rFonts w:cstheme="minorHAnsi"/>
+        </w:rPr>
+        <w:t>curiosity, grit, and gratitude for the following reasons:</w:t>
+      </w:r>
     </w:p>
     <w:p>
       <w:pPr>
@@ -3401,39 +5031,38 @@
           <w:rFonts w:cstheme="minorHAnsi"/>
         </w:rPr>
       </w:pPr>
-      <w:r>
-        <w:rPr>
-          <w:rFonts w:cstheme="minorHAnsi"/>
-        </w:rPr>
-        <w:t>Visualization of mastery over time relative to the rest of the class</w:t>
-      </w:r>
-    </w:p>
-    <w:p>
-      <w:pPr>
-        <w:spacing w:after="0" w:line="240" w:lineRule="auto"/>
-        <w:rPr>
-          <w:rFonts w:cstheme="minorHAnsi"/>
-        </w:rPr>
-      </w:pPr>
-    </w:p>
-    <w:p>
-      <w:pPr>
-        <w:pStyle w:val="Heading2"/>
-        <w:spacing w:before="0" w:line="240" w:lineRule="auto"/>
-      </w:pPr>
-      <w:bookmarkStart w:id="20" w:name="_Toc41831908"/>
-      <w:r>
-        <w:t>Connection to additional data source:</w:t>
-      </w:r>
-      <w:bookmarkEnd w:id="20"/>
-    </w:p>
-    <w:p>
-      <w:pPr>
-        <w:spacing w:after="0" w:line="240" w:lineRule="auto"/>
-        <w:rPr>
-          <w:rFonts w:cstheme="minorHAnsi"/>
-        </w:rPr>
-      </w:pPr>
+      <w:commentRangeStart w:id="23"/>
+      <w:r>
+        <w:rPr>
+          <w:rFonts w:cstheme="minorHAnsi"/>
+        </w:rPr>
+        <w:t xml:space="preserve">Curiosity – </w:t>
+      </w:r>
+      <w:r>
+        <w:rPr>
+          <w:rFonts w:cstheme="minorHAnsi"/>
+        </w:rPr>
+        <w:t>W</w:t>
+      </w:r>
+      <w:r>
+        <w:rPr>
+          <w:rFonts w:cstheme="minorHAnsi"/>
+        </w:rPr>
+        <w:t xml:space="preserve">hen one is curious about a subject, they are naturally more inclined to learn more and develop their skills in that subject.  </w:t>
+      </w:r>
+      <w:r>
+        <w:rPr>
+          <w:rFonts w:cstheme="minorHAnsi"/>
+        </w:rPr>
+        <w:t>Curiosity is a muscle that can be developed for any subject and AP Calculus is a great content to work on developing this aspect of character because it can be initially uninteresting.</w:t>
+      </w:r>
+      <w:commentRangeEnd w:id="23"/>
+      <w:r>
+        <w:rPr>
+          <w:rStyle w:val="CommentReference"/>
+        </w:rPr>
+        <w:commentReference w:id="23"/>
+      </w:r>
     </w:p>
     <w:p>
       <w:pPr>
@@ -3447,121 +5076,25 @@
           <w:rFonts w:cstheme="minorHAnsi"/>
         </w:rPr>
       </w:pPr>
-      <w:r>
-        <w:rPr>
-          <w:rFonts w:cstheme="minorHAnsi"/>
-        </w:rPr>
-        <w:t xml:space="preserve">Get some other information on </w:t>
-      </w:r>
-      <w:r>
-        <w:rPr>
-          <w:rFonts w:cstheme="minorHAnsi"/>
-        </w:rPr>
-        <w:t>this student</w:t>
-      </w:r>
-      <w:r>
-        <w:rPr>
-          <w:rFonts w:cstheme="minorHAnsi"/>
-        </w:rPr>
-        <w:t xml:space="preserve"> that can be connected here. (books read, character data, some other metric like homework, etc.)</w:t>
-      </w:r>
-    </w:p>
-    <w:p>
-      <w:pPr>
-        <w:spacing w:after="0" w:line="240" w:lineRule="auto"/>
-        <w:rPr>
-          <w:rFonts w:cstheme="minorHAnsi"/>
-        </w:rPr>
-      </w:pPr>
-    </w:p>
-    <w:p>
-      <w:pPr>
-        <w:spacing w:after="0" w:line="240" w:lineRule="auto"/>
-        <w:rPr>
-          <w:rFonts w:cstheme="minorHAnsi"/>
-        </w:rPr>
-      </w:pPr>
-      <w:r>
-        <w:rPr>
-          <w:rFonts w:cstheme="minorHAnsi"/>
-        </w:rPr>
-        <w:br w:type="page"/>
-      </w:r>
-    </w:p>
-    <w:p>
-      <w:pPr>
-        <w:pStyle w:val="Heading1"/>
-        <w:spacing w:before="0" w:line="240" w:lineRule="auto"/>
-      </w:pPr>
-      <w:bookmarkStart w:id="21" w:name="_Toc41831909"/>
-      <w:r>
-        <w:lastRenderedPageBreak/>
-        <w:t xml:space="preserve">Character </w:t>
-      </w:r>
-      <w:r>
-        <w:t>Data Analysis</w:t>
-      </w:r>
-      <w:bookmarkEnd w:id="21"/>
-    </w:p>
-    <w:p>
-      <w:pPr>
-        <w:spacing w:after="0" w:line="240" w:lineRule="auto"/>
-        <w:rPr>
-          <w:rFonts w:cstheme="minorHAnsi"/>
-        </w:rPr>
-      </w:pPr>
-    </w:p>
-    <w:p>
-      <w:pPr>
-        <w:pStyle w:val="Heading2"/>
-        <w:spacing w:before="0" w:line="240" w:lineRule="auto"/>
-      </w:pPr>
-      <w:bookmarkStart w:id="22" w:name="_Toc41831910"/>
-      <w:r>
-        <w:t>Character measure:</w:t>
-      </w:r>
-      <w:bookmarkEnd w:id="22"/>
-    </w:p>
-    <w:p>
-      <w:pPr>
-        <w:spacing w:after="0" w:line="240" w:lineRule="auto"/>
-        <w:rPr>
-          <w:rFonts w:cstheme="minorHAnsi"/>
-        </w:rPr>
-      </w:pPr>
-    </w:p>
-    <w:p>
-      <w:pPr>
-        <w:spacing w:after="0" w:line="240" w:lineRule="auto"/>
-        <w:rPr>
-          <w:rFonts w:cstheme="minorHAnsi"/>
-        </w:rPr>
-      </w:pPr>
-      <w:r>
-        <w:rPr>
-          <w:rFonts w:cstheme="minorHAnsi"/>
-        </w:rPr>
-        <w:t xml:space="preserve">During my second-year teaching in New Orleans (2014 – 2015), I audited the RELAY course, </w:t>
-      </w:r>
-      <w:r>
-        <w:rPr>
-          <w:rFonts w:cstheme="minorHAnsi"/>
-          <w:i/>
-          <w:iCs/>
-        </w:rPr>
-        <w:t xml:space="preserve">Teaching Character and Creating Positive Classrooms.  </w:t>
-      </w:r>
-      <w:r>
-        <w:rPr>
-          <w:rFonts w:cstheme="minorHAnsi"/>
-        </w:rPr>
-        <w:t xml:space="preserve">I learned about these same eight-character strengths discussed in my second year at RELAY.  At that time, I chose to focus on </w:t>
-      </w:r>
-      <w:r>
-        <w:rPr>
-          <w:rFonts w:cstheme="minorHAnsi"/>
-        </w:rPr>
-        <w:t>curiosity, grit, and gratitude for the following reasons:</w:t>
+      <w:commentRangeStart w:id="24"/>
+      <w:r>
+        <w:rPr>
+          <w:rFonts w:cstheme="minorHAnsi"/>
+        </w:rPr>
+        <w:t>Grit – College is tough!  I want my students to develop their grit so they can succeed in future college STEM courses where they will have trouble.  We have seen alumni switch out of STEM majors due to difficulty in the past.</w:t>
+      </w:r>
+      <w:commentRangeEnd w:id="24"/>
+      <w:r>
+        <w:rPr>
+          <w:rStyle w:val="CommentReference"/>
+        </w:rPr>
+        <w:commentReference w:id="24"/>
+      </w:r>
+      <w:r>
+        <w:rPr>
+          <w:rFonts w:cstheme="minorHAnsi"/>
+        </w:rPr>
+        <w:t xml:space="preserve">  I want to disrupt this narrative with my students this year.</w:t>
       </w:r>
     </w:p>
     <w:p>
@@ -3576,96 +5109,18 @@
           <w:rFonts w:cstheme="minorHAnsi"/>
         </w:rPr>
       </w:pPr>
-      <w:commentRangeStart w:id="23"/>
-      <w:r>
-        <w:rPr>
-          <w:rFonts w:cstheme="minorHAnsi"/>
-        </w:rPr>
-        <w:t xml:space="preserve">Curiosity – </w:t>
-      </w:r>
-      <w:r>
-        <w:rPr>
-          <w:rFonts w:cstheme="minorHAnsi"/>
-        </w:rPr>
-        <w:t>W</w:t>
-      </w:r>
-      <w:r>
-        <w:rPr>
-          <w:rFonts w:cstheme="minorHAnsi"/>
-        </w:rPr>
-        <w:t xml:space="preserve">hen one is curious about a subject, they are naturally more inclined to learn more and develop their skills in that subject.  </w:t>
-      </w:r>
-      <w:r>
-        <w:rPr>
-          <w:rFonts w:cstheme="minorHAnsi"/>
-        </w:rPr>
-        <w:t>Curiosity is a muscle that can be developed for any subject and AP Calculus is a great content to work on developing this aspect of character because it can be initially uninteresting.</w:t>
-      </w:r>
-      <w:commentRangeEnd w:id="23"/>
+      <w:commentRangeStart w:id="25"/>
+      <w:r>
+        <w:rPr>
+          <w:rFonts w:cstheme="minorHAnsi"/>
+        </w:rPr>
+        <w:t>Gratitude – Any strong community is based on appreciation for those around you.  I want to give my students opportunities to develop this character strength so be thankful for others in the good and the bad times.</w:t>
+      </w:r>
+      <w:commentRangeEnd w:id="25"/>
       <w:r>
         <w:rPr>
           <w:rStyle w:val="CommentReference"/>
         </w:rPr>
-        <w:commentReference w:id="23"/>
-      </w:r>
-    </w:p>
-    <w:p>
-      <w:pPr>
-        <w:pStyle w:val="ListParagraph"/>
-        <w:numPr>
-          <w:ilvl w:val="0"/>
-          <w:numId w:val="2"/>
-        </w:numPr>
-        <w:spacing w:after="0" w:line="240" w:lineRule="auto"/>
-        <w:rPr>
-          <w:rFonts w:cstheme="minorHAnsi"/>
-        </w:rPr>
-      </w:pPr>
-      <w:commentRangeStart w:id="24"/>
-      <w:r>
-        <w:rPr>
-          <w:rFonts w:cstheme="minorHAnsi"/>
-        </w:rPr>
-        <w:t>Grit – College is tough!  I want my students to develop their grit so they can succeed in future college STEM courses where they will have trouble.  We have seen alumni switch out of STEM majors due to difficulty in the past.</w:t>
-      </w:r>
-      <w:commentRangeEnd w:id="24"/>
-      <w:r>
-        <w:rPr>
-          <w:rStyle w:val="CommentReference"/>
-        </w:rPr>
-        <w:commentReference w:id="24"/>
-      </w:r>
-      <w:r>
-        <w:rPr>
-          <w:rFonts w:cstheme="minorHAnsi"/>
-        </w:rPr>
-        <w:t xml:space="preserve">  I want to disrupt this narrative with my students this year.</w:t>
-      </w:r>
-    </w:p>
-    <w:p>
-      <w:pPr>
-        <w:pStyle w:val="ListParagraph"/>
-        <w:numPr>
-          <w:ilvl w:val="0"/>
-          <w:numId w:val="2"/>
-        </w:numPr>
-        <w:spacing w:after="0" w:line="240" w:lineRule="auto"/>
-        <w:rPr>
-          <w:rFonts w:cstheme="minorHAnsi"/>
-        </w:rPr>
-      </w:pPr>
-      <w:commentRangeStart w:id="25"/>
-      <w:r>
-        <w:rPr>
-          <w:rFonts w:cstheme="minorHAnsi"/>
-        </w:rPr>
-        <w:t>Gratitude – Any strong community is based on appreciation for those around you.  I want to give my students opportunities to develop this character strength so be thankful for others in the good and the bad times.</w:t>
-      </w:r>
-      <w:commentRangeEnd w:id="25"/>
-      <w:r>
-        <w:rPr>
-          <w:rStyle w:val="CommentReference"/>
-        </w:rPr>
         <w:commentReference w:id="25"/>
       </w:r>
     </w:p>
@@ -3747,7 +5202,21 @@
         <w:rPr>
           <w:rFonts w:cstheme="minorHAnsi"/>
         </w:rPr>
-        <w:t xml:space="preserve">We decided to track all these character strengths throughout the year and I tried to promote each of these in </w:t>
+        <w:t xml:space="preserve">We decided to track all these character strengths throughout the </w:t>
+      </w:r>
+      <w:proofErr w:type="gramStart"/>
+      <w:r>
+        <w:rPr>
+          <w:rFonts w:cstheme="minorHAnsi"/>
+        </w:rPr>
+        <w:t>year</w:t>
+      </w:r>
+      <w:proofErr w:type="gramEnd"/>
+      <w:r>
+        <w:rPr>
+          <w:rFonts w:cstheme="minorHAnsi"/>
+        </w:rPr>
+        <w:t xml:space="preserve"> and I tried to promote each of these in </w:t>
       </w:r>
       <w:r>
         <w:rPr>
@@ -3786,6 +5255,7 @@
     </w:p>
     <w:p>
       <w:pPr>
+        <w:spacing w:after="0" w:line="240" w:lineRule="auto"/>
         <w:rPr>
           <w:rFonts w:eastAsiaTheme="majorEastAsia" w:cstheme="minorHAnsi"/>
           <w:color w:val="auto"/>
@@ -3857,7 +5327,7 @@
                     </pic:cNvPicPr>
                   </pic:nvPicPr>
                   <pic:blipFill>
-                    <a:blip r:embed="rId14">
+                    <a:blip r:embed="rId17">
                       <a:extLst>
                         <a:ext uri="{28A0092B-C50C-407E-A947-70E740481C1C}">
                           <a14:useLocalDpi xmlns:a14="http://schemas.microsoft.com/office/drawing/2010/main" val="0"/>
@@ -3992,7 +5462,7 @@
                     </pic:cNvPicPr>
                   </pic:nvPicPr>
                   <pic:blipFill>
-                    <a:blip r:embed="rId15">
+                    <a:blip r:embed="rId18">
                       <a:extLst>
                         <a:ext uri="{28A0092B-C50C-407E-A947-70E740481C1C}">
                           <a14:useLocalDpi xmlns:a14="http://schemas.microsoft.com/office/drawing/2010/main" val="0"/>
@@ -4082,13 +5552,7 @@
         <w:rPr>
           <w:rFonts w:cstheme="minorHAnsi"/>
         </w:rPr>
-        <w:t xml:space="preserve">The figure below shows the average growth for </w:t>
-      </w:r>
-      <w:r>
-        <w:rPr>
-          <w:rFonts w:cstheme="minorHAnsi"/>
-        </w:rPr>
-        <w:t>curiosity aggregated by student.</w:t>
+        <w:t>The figure below shows the average growth for curiosity aggregated by student.</w:t>
       </w:r>
     </w:p>
     <w:p>
@@ -4129,7 +5593,7 @@
                     </pic:cNvPicPr>
                   </pic:nvPicPr>
                   <pic:blipFill>
-                    <a:blip r:embed="rId16">
+                    <a:blip r:embed="rId19">
                       <a:extLst>
                         <a:ext uri="{28A0092B-C50C-407E-A947-70E740481C1C}">
                           <a14:useLocalDpi xmlns:a14="http://schemas.microsoft.com/office/drawing/2010/main" val="0"/>
@@ -4415,6 +5879,7 @@
     </w:p>
     <w:p>
       <w:pPr>
+        <w:spacing w:after="0" w:line="240" w:lineRule="auto"/>
         <w:rPr>
           <w:rFonts w:cstheme="minorHAnsi"/>
         </w:rPr>
@@ -4429,6 +5894,7 @@
     <w:p>
       <w:pPr>
         <w:pStyle w:val="Heading1"/>
+        <w:spacing w:before="0" w:line="240" w:lineRule="auto"/>
       </w:pPr>
       <w:r>
         <w:lastRenderedPageBreak/>
@@ -4473,7 +5939,7 @@
                     </pic:cNvPicPr>
                   </pic:nvPicPr>
                   <pic:blipFill>
-                    <a:blip r:embed="rId17">
+                    <a:blip r:embed="rId20">
                       <a:extLst>
                         <a:ext uri="{28A0092B-C50C-407E-A947-70E740481C1C}">
                           <a14:useLocalDpi xmlns:a14="http://schemas.microsoft.com/office/drawing/2010/main" val="0"/>
@@ -4551,7 +6017,7 @@
                     </pic:cNvPicPr>
                   </pic:nvPicPr>
                   <pic:blipFill>
-                    <a:blip r:embed="rId18">
+                    <a:blip r:embed="rId21">
                       <a:extLst>
                         <a:ext uri="{28A0092B-C50C-407E-A947-70E740481C1C}">
                           <a14:useLocalDpi xmlns:a14="http://schemas.microsoft.com/office/drawing/2010/main" val="0"/>
@@ -4616,8 +6082,8 @@
       </w:pPr>
     </w:p>
     <w:sectPr>
-      <w:headerReference w:type="default" r:id="rId19"/>
-      <w:footerReference w:type="default" r:id="rId20"/>
+      <w:headerReference w:type="default" r:id="rId22"/>
+      <w:footerReference w:type="default" r:id="rId23"/>
       <w:pgSz w:w="12240" w:h="15840"/>
       <w:pgMar w:top="1440" w:right="1440" w:bottom="1440" w:left="1440" w:header="720" w:footer="720" w:gutter="0"/>
       <w:cols w:space="720"/>
@@ -5862,6 +7328,259 @@
       <w:szCs w:val="18"/>
     </w:rPr>
   </w:style>
+  <w:style w:type="character" w:styleId="PlaceholderText">
+    <w:name w:val="Placeholder Text"/>
+    <w:basedOn w:val="DefaultParagraphFont"/>
+    <w:uiPriority w:val="99"/>
+    <w:semiHidden/>
+    <w:rsid w:val="00B04AA4"/>
+    <w:rPr>
+      <w:color w:val="808080"/>
+    </w:rPr>
+  </w:style>
+  <w:style w:type="table" w:styleId="TableGrid">
+    <w:name w:val="Table Grid"/>
+    <w:basedOn w:val="TableNormal"/>
+    <w:uiPriority w:val="39"/>
+    <w:rsid w:val="00ED3EC9"/>
+    <w:pPr>
+      <w:spacing w:after="0" w:line="240" w:lineRule="auto"/>
+    </w:pPr>
+    <w:tblPr>
+      <w:tblBorders>
+        <w:top w:val="single" w:sz="4" w:space="0" w:color="auto"/>
+        <w:left w:val="single" w:sz="4" w:space="0" w:color="auto"/>
+        <w:bottom w:val="single" w:sz="4" w:space="0" w:color="auto"/>
+        <w:right w:val="single" w:sz="4" w:space="0" w:color="auto"/>
+        <w:insideH w:val="single" w:sz="4" w:space="0" w:color="auto"/>
+        <w:insideV w:val="single" w:sz="4" w:space="0" w:color="auto"/>
+      </w:tblBorders>
+    </w:tblPr>
+  </w:style>
+  <w:style w:type="table" w:styleId="GridTable4">
+    <w:name w:val="Grid Table 4"/>
+    <w:basedOn w:val="TableNormal"/>
+    <w:uiPriority w:val="49"/>
+    <w:rsid w:val="00931BFF"/>
+    <w:pPr>
+      <w:spacing w:after="0" w:line="240" w:lineRule="auto"/>
+    </w:pPr>
+    <w:tblPr>
+      <w:tblStyleRowBandSize w:val="1"/>
+      <w:tblStyleColBandSize w:val="1"/>
+      <w:tblBorders>
+        <w:top w:val="single" w:sz="4" w:space="0" w:color="666666" w:themeColor="text1" w:themeTint="99"/>
+        <w:left w:val="single" w:sz="4" w:space="0" w:color="666666" w:themeColor="text1" w:themeTint="99"/>
+        <w:bottom w:val="single" w:sz="4" w:space="0" w:color="666666" w:themeColor="text1" w:themeTint="99"/>
+        <w:right w:val="single" w:sz="4" w:space="0" w:color="666666" w:themeColor="text1" w:themeTint="99"/>
+        <w:insideH w:val="single" w:sz="4" w:space="0" w:color="666666" w:themeColor="text1" w:themeTint="99"/>
+        <w:insideV w:val="single" w:sz="4" w:space="0" w:color="666666" w:themeColor="text1" w:themeTint="99"/>
+      </w:tblBorders>
+    </w:tblPr>
+    <w:tblStylePr w:type="firstRow">
+      <w:rPr>
+        <w:b/>
+        <w:bCs/>
+        <w:color w:val="FFFFFF" w:themeColor="background1"/>
+      </w:rPr>
+      <w:tblPr/>
+      <w:tcPr>
+        <w:tcBorders>
+          <w:top w:val="single" w:sz="4" w:space="0" w:color="000000" w:themeColor="text1"/>
+          <w:left w:val="single" w:sz="4" w:space="0" w:color="000000" w:themeColor="text1"/>
+          <w:bottom w:val="single" w:sz="4" w:space="0" w:color="000000" w:themeColor="text1"/>
+          <w:right w:val="single" w:sz="4" w:space="0" w:color="000000" w:themeColor="text1"/>
+          <w:insideH w:val="nil"/>
+          <w:insideV w:val="nil"/>
+        </w:tcBorders>
+        <w:shd w:val="clear" w:color="auto" w:fill="000000" w:themeFill="text1"/>
+      </w:tcPr>
+    </w:tblStylePr>
+    <w:tblStylePr w:type="lastRow">
+      <w:rPr>
+        <w:b/>
+        <w:bCs/>
+      </w:rPr>
+      <w:tblPr/>
+      <w:tcPr>
+        <w:tcBorders>
+          <w:top w:val="double" w:sz="4" w:space="0" w:color="000000" w:themeColor="text1"/>
+        </w:tcBorders>
+      </w:tcPr>
+    </w:tblStylePr>
+    <w:tblStylePr w:type="firstCol">
+      <w:rPr>
+        <w:b/>
+        <w:bCs/>
+      </w:rPr>
+    </w:tblStylePr>
+    <w:tblStylePr w:type="lastCol">
+      <w:rPr>
+        <w:b/>
+        <w:bCs/>
+      </w:rPr>
+    </w:tblStylePr>
+    <w:tblStylePr w:type="band1Vert">
+      <w:tblPr/>
+      <w:tcPr>
+        <w:shd w:val="clear" w:color="auto" w:fill="CCCCCC" w:themeFill="text1" w:themeFillTint="33"/>
+      </w:tcPr>
+    </w:tblStylePr>
+    <w:tblStylePr w:type="band1Horz">
+      <w:tblPr/>
+      <w:tcPr>
+        <w:shd w:val="clear" w:color="auto" w:fill="CCCCCC" w:themeFill="text1" w:themeFillTint="33"/>
+      </w:tcPr>
+    </w:tblStylePr>
+  </w:style>
+  <w:style w:type="table" w:styleId="GridTable4-Accent1">
+    <w:name w:val="Grid Table 4 Accent 1"/>
+    <w:basedOn w:val="TableNormal"/>
+    <w:uiPriority w:val="49"/>
+    <w:rsid w:val="007B75F2"/>
+    <w:pPr>
+      <w:spacing w:after="0" w:line="240" w:lineRule="auto"/>
+    </w:pPr>
+    <w:tblPr>
+      <w:tblStyleRowBandSize w:val="1"/>
+      <w:tblStyleColBandSize w:val="1"/>
+      <w:tblBorders>
+        <w:top w:val="single" w:sz="4" w:space="0" w:color="8EAADB" w:themeColor="accent1" w:themeTint="99"/>
+        <w:left w:val="single" w:sz="4" w:space="0" w:color="8EAADB" w:themeColor="accent1" w:themeTint="99"/>
+        <w:bottom w:val="single" w:sz="4" w:space="0" w:color="8EAADB" w:themeColor="accent1" w:themeTint="99"/>
+        <w:right w:val="single" w:sz="4" w:space="0" w:color="8EAADB" w:themeColor="accent1" w:themeTint="99"/>
+        <w:insideH w:val="single" w:sz="4" w:space="0" w:color="8EAADB" w:themeColor="accent1" w:themeTint="99"/>
+        <w:insideV w:val="single" w:sz="4" w:space="0" w:color="8EAADB" w:themeColor="accent1" w:themeTint="99"/>
+      </w:tblBorders>
+    </w:tblPr>
+    <w:tblStylePr w:type="firstRow">
+      <w:rPr>
+        <w:b/>
+        <w:bCs/>
+        <w:color w:val="FFFFFF" w:themeColor="background1"/>
+      </w:rPr>
+      <w:tblPr/>
+      <w:tcPr>
+        <w:tcBorders>
+          <w:top w:val="single" w:sz="4" w:space="0" w:color="4472C4" w:themeColor="accent1"/>
+          <w:left w:val="single" w:sz="4" w:space="0" w:color="4472C4" w:themeColor="accent1"/>
+          <w:bottom w:val="single" w:sz="4" w:space="0" w:color="4472C4" w:themeColor="accent1"/>
+          <w:right w:val="single" w:sz="4" w:space="0" w:color="4472C4" w:themeColor="accent1"/>
+          <w:insideH w:val="nil"/>
+          <w:insideV w:val="nil"/>
+        </w:tcBorders>
+        <w:shd w:val="clear" w:color="auto" w:fill="4472C4" w:themeFill="accent1"/>
+      </w:tcPr>
+    </w:tblStylePr>
+    <w:tblStylePr w:type="lastRow">
+      <w:rPr>
+        <w:b/>
+        <w:bCs/>
+      </w:rPr>
+      <w:tblPr/>
+      <w:tcPr>
+        <w:tcBorders>
+          <w:top w:val="double" w:sz="4" w:space="0" w:color="4472C4" w:themeColor="accent1"/>
+        </w:tcBorders>
+      </w:tcPr>
+    </w:tblStylePr>
+    <w:tblStylePr w:type="firstCol">
+      <w:rPr>
+        <w:b/>
+        <w:bCs/>
+      </w:rPr>
+    </w:tblStylePr>
+    <w:tblStylePr w:type="lastCol">
+      <w:rPr>
+        <w:b/>
+        <w:bCs/>
+      </w:rPr>
+    </w:tblStylePr>
+    <w:tblStylePr w:type="band1Vert">
+      <w:tblPr/>
+      <w:tcPr>
+        <w:shd w:val="clear" w:color="auto" w:fill="D9E2F3" w:themeFill="accent1" w:themeFillTint="33"/>
+      </w:tcPr>
+    </w:tblStylePr>
+    <w:tblStylePr w:type="band1Horz">
+      <w:tblPr/>
+      <w:tcPr>
+        <w:shd w:val="clear" w:color="auto" w:fill="D9E2F3" w:themeFill="accent1" w:themeFillTint="33"/>
+      </w:tcPr>
+    </w:tblStylePr>
+  </w:style>
+  <w:style w:type="table" w:styleId="GridTable6Colorful-Accent1">
+    <w:name w:val="Grid Table 6 Colorful Accent 1"/>
+    <w:basedOn w:val="TableNormal"/>
+    <w:uiPriority w:val="51"/>
+    <w:rsid w:val="005F559E"/>
+    <w:pPr>
+      <w:spacing w:after="0" w:line="240" w:lineRule="auto"/>
+    </w:pPr>
+    <w:rPr>
+      <w:color w:val="2F5496" w:themeColor="accent1" w:themeShade="BF"/>
+    </w:rPr>
+    <w:tblPr>
+      <w:tblStyleRowBandSize w:val="1"/>
+      <w:tblStyleColBandSize w:val="1"/>
+      <w:tblBorders>
+        <w:top w:val="single" w:sz="4" w:space="0" w:color="8EAADB" w:themeColor="accent1" w:themeTint="99"/>
+        <w:left w:val="single" w:sz="4" w:space="0" w:color="8EAADB" w:themeColor="accent1" w:themeTint="99"/>
+        <w:bottom w:val="single" w:sz="4" w:space="0" w:color="8EAADB" w:themeColor="accent1" w:themeTint="99"/>
+        <w:right w:val="single" w:sz="4" w:space="0" w:color="8EAADB" w:themeColor="accent1" w:themeTint="99"/>
+        <w:insideH w:val="single" w:sz="4" w:space="0" w:color="8EAADB" w:themeColor="accent1" w:themeTint="99"/>
+        <w:insideV w:val="single" w:sz="4" w:space="0" w:color="8EAADB" w:themeColor="accent1" w:themeTint="99"/>
+      </w:tblBorders>
+    </w:tblPr>
+    <w:tblStylePr w:type="firstRow">
+      <w:rPr>
+        <w:b/>
+        <w:bCs/>
+      </w:rPr>
+      <w:tblPr/>
+      <w:tcPr>
+        <w:tcBorders>
+          <w:bottom w:val="single" w:sz="12" w:space="0" w:color="8EAADB" w:themeColor="accent1" w:themeTint="99"/>
+        </w:tcBorders>
+      </w:tcPr>
+    </w:tblStylePr>
+    <w:tblStylePr w:type="lastRow">
+      <w:rPr>
+        <w:b/>
+        <w:bCs/>
+      </w:rPr>
+      <w:tblPr/>
+      <w:tcPr>
+        <w:tcBorders>
+          <w:top w:val="double" w:sz="4" w:space="0" w:color="8EAADB" w:themeColor="accent1" w:themeTint="99"/>
+        </w:tcBorders>
+      </w:tcPr>
+    </w:tblStylePr>
+    <w:tblStylePr w:type="firstCol">
+      <w:rPr>
+        <w:b/>
+        <w:bCs/>
+      </w:rPr>
+    </w:tblStylePr>
+    <w:tblStylePr w:type="lastCol">
+      <w:rPr>
+        <w:b/>
+        <w:bCs/>
+      </w:rPr>
+    </w:tblStylePr>
+    <w:tblStylePr w:type="band1Vert">
+      <w:tblPr/>
+      <w:tcPr>
+        <w:shd w:val="clear" w:color="auto" w:fill="D9E2F3" w:themeFill="accent1" w:themeFillTint="33"/>
+      </w:tcPr>
+    </w:tblStylePr>
+    <w:tblStylePr w:type="band1Horz">
+      <w:tblPr/>
+      <w:tcPr>
+        <w:shd w:val="clear" w:color="auto" w:fill="D9E2F3" w:themeFill="accent1" w:themeFillTint="33"/>
+      </w:tcPr>
+    </w:tblStylePr>
+  </w:style>
 </w:styles>
 </file>
 
@@ -6165,7 +7884,7 @@
 </file>
 
 <file path=customXml/itemProps1.xml><?xml version="1.0" encoding="utf-8"?>
-<ds:datastoreItem xmlns:ds="http://schemas.openxmlformats.org/officeDocument/2006/customXml" ds:itemID="{9C75C358-069A-49A1-BEEF-B76D952965AC}">
+<ds:datastoreItem xmlns:ds="http://schemas.openxmlformats.org/officeDocument/2006/customXml" ds:itemID="{19347ED2-A117-4FCA-995C-4C5AB32A6C08}">
   <ds:schemaRefs>
     <ds:schemaRef ds:uri="http://schemas.openxmlformats.org/officeDocument/2006/bibliography"/>
   </ds:schemaRefs>

</xml_diff>

<commit_message>
Updated styling on multiple graphs
</commit_message>
<xml_diff>
--- a/CoapmanK_DataNarrative.docx
+++ b/CoapmanK_DataNarrative.docx
@@ -327,6 +327,7 @@
             <w:t>Table of Contents</w:t>
           </w:r>
         </w:p>
+        <w:p/>
         <w:p>
           <w:pPr>
             <w:pStyle w:val="TOC1"/>
@@ -2520,29 +2521,39 @@
       <w:r>
         <w:t xml:space="preserve">  </w:t>
       </w:r>
+      <w:commentRangeStart w:id="5"/>
       <w:r>
         <w:rPr>
           <w:rFonts w:cstheme="minorHAnsi"/>
         </w:rPr>
         <w:t>The visualization above shows the number of students performing below proficient, between proficient and ambitious, and above ambitious.</w:t>
       </w:r>
+      <w:commentRangeEnd w:id="5"/>
+      <w:r>
+        <w:rPr>
+          <w:rStyle w:val="CommentReference"/>
+        </w:rPr>
+        <w:commentReference w:id="5"/>
+      </w:r>
     </w:p>
     <w:p>
       <w:pPr>
         <w:spacing w:after="0" w:line="240" w:lineRule="auto"/>
         <w:jc w:val="center"/>
       </w:pPr>
-      <w:commentRangeStart w:id="5"/>
+      <w:r>
+        <w:lastRenderedPageBreak/>
+        <w:t xml:space="preserve"> </w:t>
+      </w:r>
       <w:r>
         <w:rPr>
           <w:noProof/>
         </w:rPr>
-        <w:lastRenderedPageBreak/>
         <w:drawing>
-          <wp:inline distT="0" distB="0" distL="0" distR="0" wp14:anchorId="77E661EF" wp14:editId="59909D38">
-            <wp:extent cx="3943350" cy="2542534"/>
-            <wp:effectExtent l="0" t="0" r="0" b="0"/>
-            <wp:docPr id="2" name="Picture 2"/>
+          <wp:inline distT="0" distB="0" distL="0" distR="0" wp14:anchorId="13EB0124" wp14:editId="39976C0A">
+            <wp:extent cx="4412673" cy="3049742"/>
+            <wp:effectExtent l="0" t="0" r="6985" b="0"/>
+            <wp:docPr id="18" name="Picture 18"/>
             <wp:cNvGraphicFramePr>
               <a:graphicFrameLocks xmlns:a="http://schemas.openxmlformats.org/drawingml/2006/main" noChangeAspect="1"/>
             </wp:cNvGraphicFramePr>
@@ -2550,13 +2561,13 @@
               <a:graphicData uri="http://schemas.openxmlformats.org/drawingml/2006/picture">
                 <pic:pic xmlns:pic="http://schemas.openxmlformats.org/drawingml/2006/picture">
                   <pic:nvPicPr>
-                    <pic:cNvPr id="0" name="Picture 3"/>
+                    <pic:cNvPr id="0" name="Picture 18"/>
                     <pic:cNvPicPr>
                       <a:picLocks noChangeAspect="1" noChangeArrowheads="1"/>
                     </pic:cNvPicPr>
                   </pic:nvPicPr>
                   <pic:blipFill>
-                    <a:blip r:embed="rId8">
+                    <a:blip r:embed="rId12">
                       <a:extLst>
                         <a:ext uri="{28A0092B-C50C-407E-A947-70E740481C1C}">
                           <a14:useLocalDpi xmlns:a14="http://schemas.microsoft.com/office/drawing/2010/main" val="0"/>
@@ -2571,7 +2582,7 @@
                   <pic:spPr bwMode="auto">
                     <a:xfrm>
                       <a:off x="0" y="0"/>
-                      <a:ext cx="3955454" cy="2550338"/>
+                      <a:ext cx="4412673" cy="3049742"/>
                     </a:xfrm>
                     <a:prstGeom prst="rect">
                       <a:avLst/>
@@ -2587,13 +2598,6 @@
           </wp:inline>
         </w:drawing>
       </w:r>
-      <w:commentRangeEnd w:id="5"/>
-      <w:r>
-        <w:rPr>
-          <w:rStyle w:val="CommentReference"/>
-        </w:rPr>
-        <w:commentReference w:id="5"/>
-      </w:r>
     </w:p>
     <w:p>
       <w:pPr>
@@ -2710,25 +2714,21 @@
     <w:p>
       <w:pPr>
         <w:spacing w:after="0" w:line="240" w:lineRule="auto"/>
-        <w:rPr>
-          <w:rFonts w:cstheme="minorHAnsi"/>
-        </w:rPr>
-      </w:pPr>
-    </w:p>
-    <w:p>
-      <w:pPr>
-        <w:spacing w:after="0" w:line="240" w:lineRule="auto"/>
-      </w:pPr>
-      <w:commentRangeStart w:id="7"/>
+      </w:pPr>
+    </w:p>
+    <w:p>
+      <w:pPr>
+        <w:spacing w:after="0" w:line="240" w:lineRule="auto"/>
+      </w:pPr>
       <w:r>
         <w:rPr>
           <w:noProof/>
         </w:rPr>
         <w:drawing>
-          <wp:inline distT="0" distB="0" distL="0" distR="0" wp14:anchorId="3615CFB3" wp14:editId="3DB001A2">
-            <wp:extent cx="5943600" cy="2171065"/>
-            <wp:effectExtent l="0" t="0" r="0" b="635"/>
-            <wp:docPr id="1" name="Picture 1"/>
+          <wp:inline distT="0" distB="0" distL="0" distR="0" wp14:anchorId="0838C0BA" wp14:editId="1BAA8D5E">
+            <wp:extent cx="5943600" cy="2352675"/>
+            <wp:effectExtent l="0" t="0" r="0" b="9525"/>
+            <wp:docPr id="17" name="Picture 17"/>
             <wp:cNvGraphicFramePr>
               <a:graphicFrameLocks xmlns:a="http://schemas.openxmlformats.org/drawingml/2006/main" noChangeAspect="1"/>
             </wp:cNvGraphicFramePr>
@@ -2736,7 +2736,7 @@
               <a:graphicData uri="http://schemas.openxmlformats.org/drawingml/2006/picture">
                 <pic:pic xmlns:pic="http://schemas.openxmlformats.org/drawingml/2006/picture">
                   <pic:nvPicPr>
-                    <pic:cNvPr id="0" name="Picture 1"/>
+                    <pic:cNvPr id="0" name="Picture 16"/>
                     <pic:cNvPicPr>
                       <a:picLocks noChangeAspect="1" noChangeArrowheads="1"/>
                     </pic:cNvPicPr>
@@ -2757,7 +2757,7 @@
                   <pic:spPr bwMode="auto">
                     <a:xfrm>
                       <a:off x="0" y="0"/>
-                      <a:ext cx="5943600" cy="2171065"/>
+                      <a:ext cx="5943600" cy="2352675"/>
                     </a:xfrm>
                     <a:prstGeom prst="rect">
                       <a:avLst/>
@@ -2773,13 +2773,11 @@
           </wp:inline>
         </w:drawing>
       </w:r>
-      <w:commentRangeEnd w:id="7"/>
-      <w:r>
-        <w:rPr>
-          <w:rStyle w:val="CommentReference"/>
-        </w:rPr>
-        <w:commentReference w:id="7"/>
-      </w:r>
+    </w:p>
+    <w:p>
+      <w:pPr>
+        <w:spacing w:after="0" w:line="240" w:lineRule="auto"/>
+      </w:pPr>
     </w:p>
     <w:p>
       <w:pPr>
@@ -2806,14 +2804,7 @@
         <w:rPr>
           <w:rFonts w:cstheme="minorHAnsi"/>
         </w:rPr>
-        <w:t xml:space="preserve">We can see that Angel and Amanda had the highest overall standards mastery for the course.  The range of scores for students that met the proficient goal is 12% between Saharah and Amanda.  The range of scores for students that met the ambitious goal is 25 between Noah and Jayda.  These </w:t>
-      </w:r>
-      <w:r>
-        <w:rPr>
-          <w:rFonts w:cstheme="minorHAnsi"/>
-        </w:rPr>
-        <w:lastRenderedPageBreak/>
-        <w:t xml:space="preserve">observations show that there was a smaller spread of scores for students above the proficient goal than below the proficient goal.  </w:t>
+        <w:t xml:space="preserve">We can see that Angel and Amanda had the highest overall standards mastery for the course.  The range of scores for students that met the proficient goal is 12% between Saharah and Amanda.  The range of scores for students that met the ambitious goal is 25 between Noah and Jayda.  These observations show that there was a smaller spread of scores for students above the proficient goal than below the proficient goal.  </w:t>
       </w:r>
     </w:p>
     <w:p>
@@ -2829,11 +2820,11 @@
         <w:pStyle w:val="Heading2"/>
         <w:spacing w:before="0" w:line="240" w:lineRule="auto"/>
       </w:pPr>
-      <w:bookmarkStart w:id="8" w:name="_Toc41831897"/>
+      <w:bookmarkStart w:id="7" w:name="_Toc41831897"/>
       <w:r>
         <w:t>My perspective on these whole-class results:</w:t>
       </w:r>
-      <w:bookmarkEnd w:id="8"/>
+      <w:bookmarkEnd w:id="7"/>
     </w:p>
     <w:p>
       <w:pPr>
@@ -2915,7 +2906,7 @@
         <w:pStyle w:val="Heading1"/>
         <w:spacing w:before="0" w:line="240" w:lineRule="auto"/>
       </w:pPr>
-      <w:bookmarkStart w:id="9" w:name="_Toc41831898"/>
+      <w:bookmarkStart w:id="8" w:name="_Toc41831898"/>
       <w:r>
         <w:lastRenderedPageBreak/>
         <w:t xml:space="preserve">Academic </w:t>
@@ -2923,7 +2914,7 @@
       <w:r>
         <w:t>Data Analysis for Subgroups of Students</w:t>
       </w:r>
-      <w:bookmarkEnd w:id="9"/>
+      <w:bookmarkEnd w:id="8"/>
     </w:p>
     <w:p>
       <w:pPr>
@@ -2938,32 +2929,32 @@
         <w:pStyle w:val="Heading2"/>
         <w:spacing w:before="0" w:line="240" w:lineRule="auto"/>
       </w:pPr>
-      <w:bookmarkStart w:id="10" w:name="_Toc41831899"/>
+      <w:bookmarkStart w:id="9" w:name="_Toc41831899"/>
       <w:r>
         <w:t>Research Question #1:</w:t>
       </w:r>
-      <w:bookmarkEnd w:id="10"/>
-    </w:p>
-    <w:p>
-      <w:pPr>
-        <w:spacing w:after="0" w:line="240" w:lineRule="auto"/>
-        <w:rPr>
-          <w:rFonts w:cstheme="minorHAnsi"/>
-        </w:rPr>
-      </w:pPr>
-    </w:p>
-    <w:p>
-      <w:pPr>
-        <w:spacing w:after="0" w:line="240" w:lineRule="auto"/>
-        <w:rPr>
-          <w:rFonts w:cstheme="minorHAnsi"/>
-        </w:rPr>
-      </w:pPr>
-      <w:r>
-        <w:rPr>
-          <w:rFonts w:cstheme="minorHAnsi"/>
-        </w:rPr>
-        <w:t>How does a student’s previous math course impact standards mastery?</w:t>
+      <w:bookmarkEnd w:id="9"/>
+    </w:p>
+    <w:p>
+      <w:pPr>
+        <w:spacing w:after="0" w:line="240" w:lineRule="auto"/>
+        <w:rPr>
+          <w:rFonts w:cstheme="minorHAnsi"/>
+        </w:rPr>
+      </w:pPr>
+    </w:p>
+    <w:p>
+      <w:pPr>
+        <w:spacing w:after="0" w:line="240" w:lineRule="auto"/>
+        <w:rPr>
+          <w:rFonts w:cstheme="minorHAnsi"/>
+        </w:rPr>
+      </w:pPr>
+      <w:r>
+        <w:rPr>
+          <w:rFonts w:cstheme="minorHAnsi"/>
+        </w:rPr>
+        <w:t>What, if any were the achievement differences between students who took Pre-AP Calculus and those who took AP Calculus AB during their junior year?</w:t>
       </w:r>
     </w:p>
     <w:p>
@@ -2979,7 +2970,7 @@
         <w:pStyle w:val="Heading2"/>
         <w:spacing w:before="0" w:line="240" w:lineRule="auto"/>
       </w:pPr>
-      <w:bookmarkStart w:id="11" w:name="_Toc41831900"/>
+      <w:bookmarkStart w:id="10" w:name="_Toc41831900"/>
       <w:r>
         <w:t>Rational for select</w:t>
       </w:r>
@@ -2989,7 +2980,7 @@
       <w:r>
         <w:t xml:space="preserve"> of research question #1:</w:t>
       </w:r>
-      <w:bookmarkEnd w:id="11"/>
+      <w:bookmarkEnd w:id="10"/>
     </w:p>
     <w:p>
       <w:pPr>
@@ -3044,7 +3035,7 @@
         <w:pStyle w:val="Heading2"/>
         <w:spacing w:before="0" w:line="240" w:lineRule="auto"/>
       </w:pPr>
-      <w:bookmarkStart w:id="12" w:name="_Toc41831901"/>
+      <w:bookmarkStart w:id="11" w:name="_Toc41831901"/>
       <w:r>
         <w:t>Analy</w:t>
       </w:r>
@@ -3054,7 +3045,7 @@
       <w:r>
         <w:t>s of research question #1:</w:t>
       </w:r>
-      <w:bookmarkEnd w:id="12"/>
+      <w:bookmarkEnd w:id="11"/>
     </w:p>
     <w:p>
       <w:pPr>
@@ -3095,7 +3086,6 @@
     <w:p>
       <w:pPr>
         <w:spacing w:after="0" w:line="240" w:lineRule="auto"/>
-        <w:jc w:val="center"/>
         <w:rPr>
           <w:rFonts w:cstheme="minorHAnsi"/>
         </w:rPr>
@@ -3106,10 +3096,10 @@
           <w:noProof/>
         </w:rPr>
         <w:drawing>
-          <wp:inline distT="0" distB="0" distL="0" distR="0" wp14:anchorId="257C2AC9" wp14:editId="3325ACB8">
-            <wp:extent cx="5288507" cy="1710855"/>
-            <wp:effectExtent l="0" t="0" r="7620" b="3810"/>
-            <wp:docPr id="4" name="Picture 4"/>
+          <wp:inline distT="0" distB="0" distL="0" distR="0" wp14:anchorId="770A396B" wp14:editId="2F93B152">
+            <wp:extent cx="5943600" cy="2030095"/>
+            <wp:effectExtent l="0" t="0" r="0" b="8255"/>
+            <wp:docPr id="35" name="Picture 35"/>
             <wp:cNvGraphicFramePr>
               <a:graphicFrameLocks xmlns:a="http://schemas.openxmlformats.org/drawingml/2006/main" noChangeAspect="1"/>
             </wp:cNvGraphicFramePr>
@@ -3117,13 +3107,13 @@
               <a:graphicData uri="http://schemas.openxmlformats.org/drawingml/2006/picture">
                 <pic:pic xmlns:pic="http://schemas.openxmlformats.org/drawingml/2006/picture">
                   <pic:nvPicPr>
-                    <pic:cNvPr id="0" name="Picture 1"/>
+                    <pic:cNvPr id="0" name="Picture 52"/>
                     <pic:cNvPicPr>
                       <a:picLocks noChangeAspect="1" noChangeArrowheads="1"/>
                     </pic:cNvPicPr>
                   </pic:nvPicPr>
                   <pic:blipFill>
-                    <a:blip r:embed="rId14" cstate="print">
+                    <a:blip r:embed="rId14">
                       <a:extLst>
                         <a:ext uri="{28A0092B-C50C-407E-A947-70E740481C1C}">
                           <a14:useLocalDpi xmlns:a14="http://schemas.microsoft.com/office/drawing/2010/main" val="0"/>
@@ -3138,7 +3128,7 @@
                   <pic:spPr bwMode="auto">
                     <a:xfrm>
                       <a:off x="0" y="0"/>
-                      <a:ext cx="5296560" cy="1713460"/>
+                      <a:ext cx="5943600" cy="2030095"/>
                     </a:xfrm>
                     <a:prstGeom prst="rect">
                       <a:avLst/>
@@ -3199,11 +3189,12 @@
           <w:rFonts w:cstheme="minorHAnsi"/>
           <w:noProof/>
         </w:rPr>
+        <w:lastRenderedPageBreak/>
         <w:drawing>
-          <wp:inline distT="0" distB="0" distL="0" distR="0" wp14:anchorId="59C46A1D" wp14:editId="628F87B6">
-            <wp:extent cx="5322627" cy="1993142"/>
-            <wp:effectExtent l="0" t="0" r="0" b="7620"/>
-            <wp:docPr id="9" name="Picture 9"/>
+          <wp:inline distT="0" distB="0" distL="0" distR="0" wp14:anchorId="4B2FEF5B" wp14:editId="4878CB59">
+            <wp:extent cx="5943600" cy="2329815"/>
+            <wp:effectExtent l="0" t="0" r="0" b="0"/>
+            <wp:docPr id="36" name="Picture 36"/>
             <wp:cNvGraphicFramePr>
               <a:graphicFrameLocks xmlns:a="http://schemas.openxmlformats.org/drawingml/2006/main" noChangeAspect="1"/>
             </wp:cNvGraphicFramePr>
@@ -3211,13 +3202,13 @@
               <a:graphicData uri="http://schemas.openxmlformats.org/drawingml/2006/picture">
                 <pic:pic xmlns:pic="http://schemas.openxmlformats.org/drawingml/2006/picture">
                   <pic:nvPicPr>
-                    <pic:cNvPr id="0" name="Picture 3"/>
+                    <pic:cNvPr id="0" name="Picture 54"/>
                     <pic:cNvPicPr>
                       <a:picLocks noChangeAspect="1" noChangeArrowheads="1"/>
                     </pic:cNvPicPr>
                   </pic:nvPicPr>
                   <pic:blipFill>
-                    <a:blip r:embed="rId15" cstate="print">
+                    <a:blip r:embed="rId15">
                       <a:extLst>
                         <a:ext uri="{28A0092B-C50C-407E-A947-70E740481C1C}">
                           <a14:useLocalDpi xmlns:a14="http://schemas.microsoft.com/office/drawing/2010/main" val="0"/>
@@ -3232,7 +3223,7 @@
                   <pic:spPr bwMode="auto">
                     <a:xfrm>
                       <a:off x="0" y="0"/>
-                      <a:ext cx="5397310" cy="2021108"/>
+                      <a:ext cx="5943600" cy="2329815"/>
                     </a:xfrm>
                     <a:prstGeom prst="rect">
                       <a:avLst/>
@@ -3273,7 +3264,6 @@
         <w:rPr>
           <w:rFonts w:cstheme="minorHAnsi"/>
         </w:rPr>
-        <w:lastRenderedPageBreak/>
         <w:t>Discussion of findings, reasoning, and implications</w:t>
       </w:r>
     </w:p>
@@ -3290,27 +3280,28 @@
         <w:pStyle w:val="Heading2"/>
         <w:spacing w:before="0" w:line="240" w:lineRule="auto"/>
       </w:pPr>
-      <w:bookmarkStart w:id="13" w:name="_Toc41831902"/>
+      <w:bookmarkStart w:id="12" w:name="_Toc41831902"/>
       <w:r>
         <w:t>Research Question #2:</w:t>
       </w:r>
-      <w:bookmarkEnd w:id="13"/>
-    </w:p>
-    <w:p>
-      <w:pPr>
-        <w:spacing w:after="0" w:line="240" w:lineRule="auto"/>
-        <w:rPr>
-          <w:rFonts w:cstheme="minorHAnsi"/>
-        </w:rPr>
-      </w:pPr>
-    </w:p>
-    <w:p>
-      <w:pPr>
-        <w:spacing w:after="0" w:line="240" w:lineRule="auto"/>
-        <w:rPr>
-          <w:rFonts w:cstheme="minorHAnsi"/>
-        </w:rPr>
-      </w:pPr>
+      <w:bookmarkEnd w:id="12"/>
+    </w:p>
+    <w:p>
+      <w:pPr>
+        <w:spacing w:after="0" w:line="240" w:lineRule="auto"/>
+        <w:rPr>
+          <w:rFonts w:cstheme="minorHAnsi"/>
+        </w:rPr>
+      </w:pPr>
+    </w:p>
+    <w:p>
+      <w:pPr>
+        <w:spacing w:after="0" w:line="240" w:lineRule="auto"/>
+        <w:rPr>
+          <w:rFonts w:cstheme="minorHAnsi"/>
+        </w:rPr>
+      </w:pPr>
+      <w:commentRangeStart w:id="13"/>
       <w:r>
         <w:rPr>
           <w:rFonts w:cstheme="minorHAnsi"/>
@@ -3334,6 +3325,13 @@
           <w:rFonts w:cstheme="minorHAnsi"/>
         </w:rPr>
         <w:t>have the strongest correlation with standards mastery?</w:t>
+      </w:r>
+      <w:commentRangeEnd w:id="13"/>
+      <w:r>
+        <w:rPr>
+          <w:rStyle w:val="CommentReference"/>
+        </w:rPr>
+        <w:commentReference w:id="13"/>
       </w:r>
     </w:p>
     <w:p>
@@ -3462,11 +3460,12 @@
           <w:rFonts w:cstheme="minorHAnsi"/>
           <w:noProof/>
         </w:rPr>
+        <w:lastRenderedPageBreak/>
         <w:drawing>
-          <wp:inline distT="0" distB="0" distL="0" distR="0" wp14:anchorId="1AD8502C" wp14:editId="7820BB64">
-            <wp:extent cx="5943600" cy="3804920"/>
-            <wp:effectExtent l="0" t="0" r="0" b="5080"/>
-            <wp:docPr id="10" name="Picture 10"/>
+          <wp:inline distT="0" distB="0" distL="0" distR="0" wp14:anchorId="32051BA8" wp14:editId="55408CAB">
+            <wp:extent cx="5943600" cy="3431540"/>
+            <wp:effectExtent l="0" t="0" r="0" b="0"/>
+            <wp:docPr id="24" name="Picture 24"/>
             <wp:cNvGraphicFramePr>
               <a:graphicFrameLocks xmlns:a="http://schemas.openxmlformats.org/drawingml/2006/main" noChangeAspect="1"/>
             </wp:cNvGraphicFramePr>
@@ -3474,7 +3473,7 @@
               <a:graphicData uri="http://schemas.openxmlformats.org/drawingml/2006/picture">
                 <pic:pic xmlns:pic="http://schemas.openxmlformats.org/drawingml/2006/picture">
                   <pic:nvPicPr>
-                    <pic:cNvPr id="0" name="Picture 5"/>
+                    <pic:cNvPr id="0" name="Picture 30"/>
                     <pic:cNvPicPr>
                       <a:picLocks noChangeAspect="1" noChangeArrowheads="1"/>
                     </pic:cNvPicPr>
@@ -3495,7 +3494,7 @@
                   <pic:spPr bwMode="auto">
                     <a:xfrm>
                       <a:off x="0" y="0"/>
-                      <a:ext cx="5943600" cy="3804920"/>
+                      <a:ext cx="5943600" cy="3431540"/>
                     </a:xfrm>
                     <a:prstGeom prst="rect">
                       <a:avLst/>
@@ -3531,14 +3530,7 @@
         <w:rPr>
           <w:rFonts w:cstheme="minorHAnsi"/>
         </w:rPr>
-        <w:t xml:space="preserve">The graphs above show a clustering of self-assessed scores for each indicator that tend to be in the range of 3 (XXX) to 5 (XXX).  For 7 of 8 indicators, there is a negative association between the indicator </w:t>
-      </w:r>
-      <w:r>
-        <w:rPr>
-          <w:rFonts w:cstheme="minorHAnsi"/>
-        </w:rPr>
-        <w:lastRenderedPageBreak/>
-        <w:t xml:space="preserve">score and </w:t>
+        <w:t xml:space="preserve">The graphs above show a clustering of self-assessed scores for each indicator that tend to be in the range of 3 (XXX) to 5 (XXX).  For 7 of 8 indicators, there is a negative association between the indicator score and </w:t>
       </w:r>
       <w:r>
         <w:rPr>
@@ -3591,6 +3583,7 @@
       <w:tblPr>
         <w:tblStyle w:val="GridTable6Colorful-Accent1"/>
         <w:tblW w:w="0" w:type="auto"/>
+        <w:jc w:val="center"/>
         <w:tblLook w:val="04A0" w:firstRow="1" w:lastRow="0" w:firstColumn="1" w:lastColumn="0" w:noHBand="0" w:noVBand="1"/>
       </w:tblPr>
       <w:tblGrid>
@@ -3602,6 +3595,7 @@
       <w:tr>
         <w:trPr>
           <w:cnfStyle w:val="100000000000" w:firstRow="1" w:lastRow="0" w:firstColumn="0" w:lastColumn="0" w:oddVBand="0" w:evenVBand="0" w:oddHBand="0" w:evenHBand="0" w:firstRowFirstColumn="0" w:firstRowLastColumn="0" w:lastRowFirstColumn="0" w:lastRowLastColumn="0"/>
+          <w:jc w:val="center"/>
         </w:trPr>
         <w:tc>
           <w:tcPr>
@@ -3715,6 +3709,7 @@
       <w:tr>
         <w:trPr>
           <w:cnfStyle w:val="000000100000" w:firstRow="0" w:lastRow="0" w:firstColumn="0" w:lastColumn="0" w:oddVBand="0" w:evenVBand="0" w:oddHBand="1" w:evenHBand="0" w:firstRowFirstColumn="0" w:firstRowLastColumn="0" w:lastRowFirstColumn="0" w:lastRowLastColumn="0"/>
+          <w:jc w:val="center"/>
         </w:trPr>
         <w:tc>
           <w:tcPr>
@@ -3827,6 +3822,9 @@
         </w:tc>
       </w:tr>
       <w:tr>
+        <w:trPr>
+          <w:jc w:val="center"/>
+        </w:trPr>
         <w:tc>
           <w:tcPr>
             <w:cnfStyle w:val="001000000000" w:firstRow="0" w:lastRow="0" w:firstColumn="1" w:lastColumn="0" w:oddVBand="0" w:evenVBand="0" w:oddHBand="0" w:evenHBand="0" w:firstRowFirstColumn="0" w:firstRowLastColumn="0" w:lastRowFirstColumn="0" w:lastRowLastColumn="0"/>
@@ -3940,6 +3938,7 @@
       <w:tr>
         <w:trPr>
           <w:cnfStyle w:val="000000100000" w:firstRow="0" w:lastRow="0" w:firstColumn="0" w:lastColumn="0" w:oddVBand="0" w:evenVBand="0" w:oddHBand="1" w:evenHBand="0" w:firstRowFirstColumn="0" w:firstRowLastColumn="0" w:lastRowFirstColumn="0" w:lastRowLastColumn="0"/>
+          <w:jc w:val="center"/>
         </w:trPr>
         <w:tc>
           <w:tcPr>
@@ -4052,6 +4051,9 @@
         </w:tc>
       </w:tr>
       <w:tr>
+        <w:trPr>
+          <w:jc w:val="center"/>
+        </w:trPr>
         <w:tc>
           <w:tcPr>
             <w:cnfStyle w:val="001000000000" w:firstRow="0" w:lastRow="0" w:firstColumn="1" w:lastColumn="0" w:oddVBand="0" w:evenVBand="0" w:oddHBand="0" w:evenHBand="0" w:firstRowFirstColumn="0" w:firstRowLastColumn="0" w:lastRowFirstColumn="0" w:lastRowLastColumn="0"/>
@@ -4165,6 +4167,7 @@
       <w:tr>
         <w:trPr>
           <w:cnfStyle w:val="000000100000" w:firstRow="0" w:lastRow="0" w:firstColumn="0" w:lastColumn="0" w:oddVBand="0" w:evenVBand="0" w:oddHBand="1" w:evenHBand="0" w:firstRowFirstColumn="0" w:firstRowLastColumn="0" w:lastRowFirstColumn="0" w:lastRowLastColumn="0"/>
+          <w:jc w:val="center"/>
         </w:trPr>
         <w:tc>
           <w:tcPr>
@@ -4277,6 +4280,9 @@
         </w:tc>
       </w:tr>
       <w:tr>
+        <w:trPr>
+          <w:jc w:val="center"/>
+        </w:trPr>
         <w:tc>
           <w:tcPr>
             <w:cnfStyle w:val="001000000000" w:firstRow="0" w:lastRow="0" w:firstColumn="1" w:lastColumn="0" w:oddVBand="0" w:evenVBand="0" w:oddHBand="0" w:evenHBand="0" w:firstRowFirstColumn="0" w:firstRowLastColumn="0" w:lastRowFirstColumn="0" w:lastRowLastColumn="0"/>
@@ -4390,6 +4396,7 @@
       <w:tr>
         <w:trPr>
           <w:cnfStyle w:val="000000100000" w:firstRow="0" w:lastRow="0" w:firstColumn="0" w:lastColumn="0" w:oddVBand="0" w:evenVBand="0" w:oddHBand="1" w:evenHBand="0" w:firstRowFirstColumn="0" w:firstRowLastColumn="0" w:lastRowFirstColumn="0" w:lastRowLastColumn="0"/>
+          <w:jc w:val="center"/>
         </w:trPr>
         <w:tc>
           <w:tcPr>
@@ -4502,6 +4509,9 @@
         </w:tc>
       </w:tr>
       <w:tr>
+        <w:trPr>
+          <w:jc w:val="center"/>
+        </w:trPr>
         <w:tc>
           <w:tcPr>
             <w:cnfStyle w:val="001000000000" w:firstRow="0" w:lastRow="0" w:firstColumn="1" w:lastColumn="0" w:oddVBand="0" w:evenVBand="0" w:oddHBand="0" w:evenHBand="0" w:firstRowFirstColumn="0" w:firstRowLastColumn="0" w:lastRowFirstColumn="0" w:lastRowLastColumn="0"/>
@@ -4709,6 +4719,7 @@
         <w:rPr>
           <w:rFonts w:cstheme="minorHAnsi"/>
         </w:rPr>
+        <w:lastRenderedPageBreak/>
         <w:t>Discussion of findings, reasoning, and implications</w:t>
       </w:r>
     </w:p>
@@ -5310,10 +5321,10 @@
           <w:noProof/>
         </w:rPr>
         <w:drawing>
-          <wp:inline distT="0" distB="0" distL="0" distR="0" wp14:anchorId="70C337D2" wp14:editId="5AAE2F98">
-            <wp:extent cx="4542739" cy="3077512"/>
-            <wp:effectExtent l="0" t="0" r="0" b="8890"/>
-            <wp:docPr id="8" name="Picture 8"/>
+          <wp:inline distT="0" distB="0" distL="0" distR="0" wp14:anchorId="3229DF59" wp14:editId="7867044A">
+            <wp:extent cx="4814455" cy="3396351"/>
+            <wp:effectExtent l="0" t="0" r="5715" b="0"/>
+            <wp:docPr id="26" name="Picture 26"/>
             <wp:cNvGraphicFramePr>
               <a:graphicFrameLocks xmlns:a="http://schemas.openxmlformats.org/drawingml/2006/main" noChangeAspect="1"/>
             </wp:cNvGraphicFramePr>
@@ -5321,7 +5332,7 @@
               <a:graphicData uri="http://schemas.openxmlformats.org/drawingml/2006/picture">
                 <pic:pic xmlns:pic="http://schemas.openxmlformats.org/drawingml/2006/picture">
                   <pic:nvPicPr>
-                    <pic:cNvPr id="0" name="Picture 15"/>
+                    <pic:cNvPr id="0" name="Picture 34"/>
                     <pic:cNvPicPr>
                       <a:picLocks noChangeAspect="1" noChangeArrowheads="1"/>
                     </pic:cNvPicPr>
@@ -5342,7 +5353,7 @@
                   <pic:spPr bwMode="auto">
                     <a:xfrm>
                       <a:off x="0" y="0"/>
-                      <a:ext cx="4551207" cy="3083249"/>
+                      <a:ext cx="4834185" cy="3410270"/>
                     </a:xfrm>
                     <a:prstGeom prst="rect">
                       <a:avLst/>
@@ -5439,16 +5450,17 @@
     <w:p>
       <w:pPr>
         <w:spacing w:after="0" w:line="240" w:lineRule="auto"/>
+        <w:jc w:val="center"/>
       </w:pPr>
       <w:r>
         <w:rPr>
           <w:noProof/>
         </w:rPr>
         <w:drawing>
-          <wp:inline distT="0" distB="0" distL="0" distR="0" wp14:anchorId="4846F8D0" wp14:editId="72CC4121">
-            <wp:extent cx="5943600" cy="2247265"/>
-            <wp:effectExtent l="0" t="0" r="0" b="635"/>
-            <wp:docPr id="3" name="Picture 3"/>
+          <wp:inline distT="0" distB="0" distL="0" distR="0" wp14:anchorId="3F86480E" wp14:editId="189F34CA">
+            <wp:extent cx="5216236" cy="2156713"/>
+            <wp:effectExtent l="0" t="0" r="3810" b="0"/>
+            <wp:docPr id="33" name="Picture 33"/>
             <wp:cNvGraphicFramePr>
               <a:graphicFrameLocks xmlns:a="http://schemas.openxmlformats.org/drawingml/2006/main" noChangeAspect="1"/>
             </wp:cNvGraphicFramePr>
@@ -5456,7 +5468,7 @@
               <a:graphicData uri="http://schemas.openxmlformats.org/drawingml/2006/picture">
                 <pic:pic xmlns:pic="http://schemas.openxmlformats.org/drawingml/2006/picture">
                   <pic:nvPicPr>
-                    <pic:cNvPr id="0" name="Picture 5"/>
+                    <pic:cNvPr id="0" name="Picture 48"/>
                     <pic:cNvPicPr>
                       <a:picLocks noChangeAspect="1" noChangeArrowheads="1"/>
                     </pic:cNvPicPr>
@@ -5477,7 +5489,7 @@
                   <pic:spPr bwMode="auto">
                     <a:xfrm>
                       <a:off x="0" y="0"/>
-                      <a:ext cx="5943600" cy="2247265"/>
+                      <a:ext cx="5237055" cy="2165321"/>
                     </a:xfrm>
                     <a:prstGeom prst="rect">
                       <a:avLst/>
@@ -5536,36 +5548,16 @@
     <w:p>
       <w:pPr>
         <w:spacing w:after="0" w:line="240" w:lineRule="auto"/>
-        <w:rPr>
-          <w:rFonts w:cstheme="minorHAnsi"/>
-        </w:rPr>
-      </w:pPr>
-    </w:p>
-    <w:p>
-      <w:pPr>
-        <w:spacing w:after="0" w:line="240" w:lineRule="auto"/>
-        <w:rPr>
-          <w:rFonts w:cstheme="minorHAnsi"/>
-        </w:rPr>
-      </w:pPr>
-      <w:r>
-        <w:rPr>
-          <w:rFonts w:cstheme="minorHAnsi"/>
-        </w:rPr>
-        <w:t>The figure below shows the average growth for curiosity aggregated by student.</w:t>
-      </w:r>
-    </w:p>
-    <w:p>
-      <w:pPr>
-        <w:spacing w:after="0" w:line="240" w:lineRule="auto"/>
-        <w:rPr>
-          <w:rFonts w:cstheme="minorHAnsi"/>
-        </w:rPr>
-      </w:pPr>
-    </w:p>
-    <w:p>
-      <w:pPr>
-        <w:spacing w:after="0" w:line="240" w:lineRule="auto"/>
+        <w:jc w:val="center"/>
+        <w:rPr>
+          <w:rFonts w:cstheme="minorHAnsi"/>
+        </w:rPr>
+      </w:pPr>
+    </w:p>
+    <w:p>
+      <w:pPr>
+        <w:spacing w:after="0" w:line="240" w:lineRule="auto"/>
+        <w:jc w:val="center"/>
         <w:rPr>
           <w:rFonts w:cstheme="minorHAnsi"/>
         </w:rPr>
@@ -5576,10 +5568,10 @@
           <w:noProof/>
         </w:rPr>
         <w:drawing>
-          <wp:inline distT="0" distB="0" distL="0" distR="0" wp14:anchorId="2BA5A261" wp14:editId="5BD4D866">
-            <wp:extent cx="5943600" cy="2205355"/>
-            <wp:effectExtent l="0" t="0" r="0" b="4445"/>
-            <wp:docPr id="5" name="Picture 5"/>
+          <wp:inline distT="0" distB="0" distL="0" distR="0" wp14:anchorId="17062590" wp14:editId="2E639F06">
+            <wp:extent cx="4509655" cy="3141341"/>
+            <wp:effectExtent l="0" t="0" r="5715" b="2540"/>
+            <wp:docPr id="30" name="Picture 30"/>
             <wp:cNvGraphicFramePr>
               <a:graphicFrameLocks xmlns:a="http://schemas.openxmlformats.org/drawingml/2006/main" noChangeAspect="1"/>
             </wp:cNvGraphicFramePr>
@@ -5587,7 +5579,7 @@
               <a:graphicData uri="http://schemas.openxmlformats.org/drawingml/2006/picture">
                 <pic:pic xmlns:pic="http://schemas.openxmlformats.org/drawingml/2006/picture">
                   <pic:nvPicPr>
-                    <pic:cNvPr id="0" name="Picture 9"/>
+                    <pic:cNvPr id="0" name="Picture 42"/>
                     <pic:cNvPicPr>
                       <a:picLocks noChangeAspect="1" noChangeArrowheads="1"/>
                     </pic:cNvPicPr>
@@ -5608,7 +5600,7 @@
                   <pic:spPr bwMode="auto">
                     <a:xfrm>
                       <a:off x="0" y="0"/>
-                      <a:ext cx="5943600" cy="2205355"/>
+                      <a:ext cx="4548724" cy="3168555"/>
                     </a:xfrm>
                     <a:prstGeom prst="rect">
                       <a:avLst/>
@@ -5628,43 +5620,24 @@
     <w:p>
       <w:pPr>
         <w:spacing w:after="0" w:line="240" w:lineRule="auto"/>
-        <w:rPr>
-          <w:rFonts w:cstheme="minorHAnsi"/>
-        </w:rPr>
-      </w:pPr>
-    </w:p>
-    <w:p>
-      <w:pPr>
-        <w:spacing w:after="0" w:line="240" w:lineRule="auto"/>
-        <w:rPr>
-          <w:rFonts w:cstheme="minorHAnsi"/>
-        </w:rPr>
-      </w:pPr>
-      <w:r>
-        <w:rPr>
-          <w:rFonts w:cstheme="minorHAnsi"/>
-        </w:rPr>
-        <w:t>Average growth:</w:t>
-      </w:r>
-    </w:p>
-    <w:p>
-      <w:pPr>
-        <w:spacing w:after="0" w:line="240" w:lineRule="auto"/>
-        <w:rPr>
-          <w:rFonts w:cstheme="minorHAnsi"/>
-        </w:rPr>
-      </w:pPr>
-      <w:r>
-        <w:rPr>
-          <w:rFonts w:cstheme="minorHAnsi"/>
-        </w:rPr>
-        <w:t xml:space="preserve">There was an increase in all three indicators from the start of the year, though at varying magnitudes.  </w:t>
-      </w:r>
-      <w:r>
-        <w:rPr>
-          <w:rFonts w:cstheme="minorHAnsi"/>
-        </w:rPr>
-        <w:t xml:space="preserve">We can see the largest growth for the class occurred for the indicator </w:t>
+        <w:jc w:val="center"/>
+        <w:rPr>
+          <w:rFonts w:cstheme="minorHAnsi"/>
+        </w:rPr>
+      </w:pPr>
+    </w:p>
+    <w:p>
+      <w:pPr>
+        <w:spacing w:after="0" w:line="240" w:lineRule="auto"/>
+        <w:rPr>
+          <w:rFonts w:cstheme="minorHAnsi"/>
+        </w:rPr>
+      </w:pPr>
+      <w:r>
+        <w:rPr>
+          <w:rFonts w:cstheme="minorHAnsi"/>
+        </w:rPr>
+        <w:t xml:space="preserve">There was an increase in all three indicators from the start of the year, though at varying magnitudes.  We can see the largest growth for the class occurred for the indicator </w:t>
       </w:r>
       <w:r>
         <w:rPr>
@@ -5688,28 +5661,108 @@
         </w:rPr>
         <w:t>is eager to explore new things.</w:t>
       </w:r>
-    </w:p>
-    <w:p>
-      <w:pPr>
-        <w:spacing w:after="0" w:line="240" w:lineRule="auto"/>
-        <w:rPr>
-          <w:rFonts w:cstheme="minorHAnsi"/>
-        </w:rPr>
-      </w:pPr>
-    </w:p>
-    <w:p>
-      <w:pPr>
-        <w:spacing w:after="0" w:line="240" w:lineRule="auto"/>
-        <w:rPr>
-          <w:rFonts w:cstheme="minorHAnsi"/>
-        </w:rPr>
-      </w:pPr>
-      <w:r>
-        <w:rPr>
-          <w:rFonts w:cstheme="minorHAnsi"/>
-        </w:rPr>
-        <w:t>Student growth:</w:t>
-      </w:r>
+      <w:r>
+        <w:rPr>
+          <w:rFonts w:cstheme="minorHAnsi"/>
+          <w:i/>
+          <w:iCs/>
+        </w:rPr>
+        <w:t xml:space="preserve">  </w:t>
+      </w:r>
+      <w:r>
+        <w:rPr>
+          <w:rFonts w:cstheme="minorHAnsi"/>
+        </w:rPr>
+        <w:t>The figure below shows the average growth for curiosity aggregated by student.</w:t>
+      </w:r>
+    </w:p>
+    <w:p>
+      <w:pPr>
+        <w:spacing w:after="0" w:line="240" w:lineRule="auto"/>
+        <w:rPr>
+          <w:rFonts w:cstheme="minorHAnsi"/>
+        </w:rPr>
+      </w:pPr>
+    </w:p>
+    <w:p>
+      <w:pPr>
+        <w:spacing w:after="0" w:line="240" w:lineRule="auto"/>
+        <w:jc w:val="center"/>
+        <w:rPr>
+          <w:rFonts w:cstheme="minorHAnsi"/>
+        </w:rPr>
+      </w:pPr>
+      <w:r>
+        <w:rPr>
+          <w:rFonts w:cstheme="minorHAnsi"/>
+          <w:noProof/>
+        </w:rPr>
+        <w:lastRenderedPageBreak/>
+        <w:drawing>
+          <wp:inline distT="0" distB="0" distL="0" distR="0" wp14:anchorId="74EC03DF" wp14:editId="579220CC">
+            <wp:extent cx="4509655" cy="3375014"/>
+            <wp:effectExtent l="0" t="0" r="5715" b="0"/>
+            <wp:docPr id="34" name="Picture 34"/>
+            <wp:cNvGraphicFramePr>
+              <a:graphicFrameLocks xmlns:a="http://schemas.openxmlformats.org/drawingml/2006/main" noChangeAspect="1"/>
+            </wp:cNvGraphicFramePr>
+            <a:graphic xmlns:a="http://schemas.openxmlformats.org/drawingml/2006/main">
+              <a:graphicData uri="http://schemas.openxmlformats.org/drawingml/2006/picture">
+                <pic:pic xmlns:pic="http://schemas.openxmlformats.org/drawingml/2006/picture">
+                  <pic:nvPicPr>
+                    <pic:cNvPr id="0" name="Picture 50"/>
+                    <pic:cNvPicPr>
+                      <a:picLocks noChangeAspect="1" noChangeArrowheads="1"/>
+                    </pic:cNvPicPr>
+                  </pic:nvPicPr>
+                  <pic:blipFill>
+                    <a:blip r:embed="rId20">
+                      <a:extLst>
+                        <a:ext uri="{28A0092B-C50C-407E-A947-70E740481C1C}">
+                          <a14:useLocalDpi xmlns:a14="http://schemas.microsoft.com/office/drawing/2010/main" val="0"/>
+                        </a:ext>
+                      </a:extLst>
+                    </a:blip>
+                    <a:srcRect/>
+                    <a:stretch>
+                      <a:fillRect/>
+                    </a:stretch>
+                  </pic:blipFill>
+                  <pic:spPr bwMode="auto">
+                    <a:xfrm>
+                      <a:off x="0" y="0"/>
+                      <a:ext cx="4525690" cy="3387014"/>
+                    </a:xfrm>
+                    <a:prstGeom prst="rect">
+                      <a:avLst/>
+                    </a:prstGeom>
+                    <a:noFill/>
+                    <a:ln>
+                      <a:noFill/>
+                    </a:ln>
+                  </pic:spPr>
+                </pic:pic>
+              </a:graphicData>
+            </a:graphic>
+          </wp:inline>
+        </w:drawing>
+      </w:r>
+    </w:p>
+    <w:p>
+      <w:pPr>
+        <w:spacing w:after="0" w:line="240" w:lineRule="auto"/>
+        <w:rPr>
+          <w:rFonts w:cstheme="minorHAnsi"/>
+        </w:rPr>
+      </w:pPr>
+    </w:p>
+    <w:p>
+      <w:pPr>
+        <w:spacing w:after="0" w:line="240" w:lineRule="auto"/>
+        <w:rPr>
+          <w:rFonts w:cstheme="minorHAnsi"/>
+        </w:rPr>
+      </w:pPr>
     </w:p>
     <w:p>
       <w:pPr>
@@ -5939,7 +5992,7 @@
                     </pic:cNvPicPr>
                   </pic:nvPicPr>
                   <pic:blipFill>
-                    <a:blip r:embed="rId20">
+                    <a:blip r:embed="rId21">
                       <a:extLst>
                         <a:ext uri="{28A0092B-C50C-407E-A947-70E740481C1C}">
                           <a14:useLocalDpi xmlns:a14="http://schemas.microsoft.com/office/drawing/2010/main" val="0"/>
@@ -6017,7 +6070,7 @@
                     </pic:cNvPicPr>
                   </pic:nvPicPr>
                   <pic:blipFill>
-                    <a:blip r:embed="rId21">
+                    <a:blip r:embed="rId22">
                       <a:extLst>
                         <a:ext uri="{28A0092B-C50C-407E-A947-70E740481C1C}">
                           <a14:useLocalDpi xmlns:a14="http://schemas.microsoft.com/office/drawing/2010/main" val="0"/>
@@ -6082,8 +6135,8 @@
       </w:pPr>
     </w:p>
     <w:sectPr>
-      <w:headerReference w:type="default" r:id="rId22"/>
-      <w:footerReference w:type="default" r:id="rId23"/>
+      <w:headerReference w:type="default" r:id="rId23"/>
+      <w:footerReference w:type="default" r:id="rId24"/>
       <w:pgSz w:w="12240" w:h="15840"/>
       <w:pgMar w:top="1440" w:right="1440" w:bottom="1440" w:left="1440" w:header="720" w:footer="720" w:gutter="0"/>
       <w:cols w:space="720"/>
@@ -6096,7 +6149,7 @@
 
 <file path=word/comments.xml><?xml version="1.0" encoding="utf-8"?>
 <w:comments xmlns:wpc="http://schemas.microsoft.com/office/word/2010/wordprocessingCanvas" xmlns:cx="http://schemas.microsoft.com/office/drawing/2014/chartex" xmlns:cx1="http://schemas.microsoft.com/office/drawing/2015/9/8/chartex" xmlns:cx2="http://schemas.microsoft.com/office/drawing/2015/10/21/chartex" xmlns:cx3="http://schemas.microsoft.com/office/drawing/2016/5/9/chartex" xmlns:cx4="http://schemas.microsoft.com/office/drawing/2016/5/10/chartex" xmlns:cx5="http://schemas.microsoft.com/office/drawing/2016/5/11/chartex" xmlns:cx6="http://schemas.microsoft.com/office/drawing/2016/5/12/chartex" xmlns:cx7="http://schemas.microsoft.com/office/drawing/2016/5/13/chartex" xmlns:cx8="http://schemas.microsoft.com/office/drawing/2016/5/14/chartex" xmlns:mc="http://schemas.openxmlformats.org/markup-compatibility/2006" xmlns:aink="http://schemas.microsoft.com/office/drawing/2016/ink" xmlns:am3d="http://schemas.microsoft.com/office/drawing/2017/model3d" xmlns:o="urn:schemas-microsoft-com:office:office" xmlns:r="http://schemas.openxmlformats.org/officeDocument/2006/relationships" xmlns:m="http://schemas.openxmlformats.org/officeDocument/2006/math" xmlns:v="urn:schemas-microsoft-com:vml" xmlns:wp14="http://schemas.microsoft.com/office/word/2010/wordprocessingDrawing" xmlns:wp="http://schemas.openxmlformats.org/drawingml/2006/wordprocessingDrawing" xmlns:w10="urn:schemas-microsoft-com:office:word" xmlns:w="http://schemas.openxmlformats.org/wordprocessingml/2006/main" xmlns:w14="http://schemas.microsoft.com/office/word/2010/wordml" xmlns:w15="http://schemas.microsoft.com/office/word/2012/wordml" xmlns:w16cex="http://schemas.microsoft.com/office/word/2018/wordml/cex" xmlns:w16cid="http://schemas.microsoft.com/office/word/2016/wordml/cid" xmlns:w16="http://schemas.microsoft.com/office/word/2018/wordml" xmlns:w16se="http://schemas.microsoft.com/office/word/2015/wordml/symex" xmlns:wpg="http://schemas.microsoft.com/office/word/2010/wordprocessingGroup" xmlns:wpi="http://schemas.microsoft.com/office/word/2010/wordprocessingInk" xmlns:wne="http://schemas.microsoft.com/office/word/2006/wordml" xmlns:wps="http://schemas.microsoft.com/office/word/2010/wordprocessingShape" mc:Ignorable="w14 w15 w16se w16cid w16 w16cex wp14">
-  <w:comment w:id="5" w:author="Kyle Coapman" w:date="2020-05-31T17:36:00Z" w:initials="KC">
+  <w:comment w:id="5" w:author="Kyle Coapman" w:date="2020-06-06T10:43:00Z" w:initials="KC">
     <w:p>
       <w:pPr>
         <w:pStyle w:val="CommentText"/>
@@ -6108,6 +6161,12 @@
         <w:annotationRef/>
       </w:r>
       <w:r>
+        <w:rPr>
+          <w:rStyle w:val="CommentReference"/>
+        </w:rPr>
+        <w:annotationRef/>
+      </w:r>
+      <w:r>
         <w:t>Use APA formatting for referencing figures (Figure 1.1) etc.)</w:t>
       </w:r>
     </w:p>
@@ -6120,12 +6179,9 @@
       <w:pPr>
         <w:pStyle w:val="CommentText"/>
       </w:pPr>
-      <w:r>
-        <w:t>Add n=?? to each bar too!</w:t>
-      </w:r>
     </w:p>
   </w:comment>
-  <w:comment w:id="7" w:author="Kyle Coapman" w:date="2020-05-31T17:38:00Z" w:initials="KC">
+  <w:comment w:id="13" w:author="Kyle Coapman" w:date="2020-06-06T11:39:00Z" w:initials="KC">
     <w:p>
       <w:pPr>
         <w:pStyle w:val="CommentText"/>
@@ -6137,7 +6193,7 @@
         <w:annotationRef/>
       </w:r>
       <w:r>
-        <w:t>Add legend for the different colors</w:t>
+        <w:t>Might need to adjust this investigation further</w:t>
       </w:r>
     </w:p>
   </w:comment>
@@ -6218,8 +6274,8 @@
 
 <file path=word/commentsExtended.xml><?xml version="1.0" encoding="utf-8"?>
 <w15:commentsEx xmlns:wpc="http://schemas.microsoft.com/office/word/2010/wordprocessingCanvas" xmlns:cx="http://schemas.microsoft.com/office/drawing/2014/chartex" xmlns:cx1="http://schemas.microsoft.com/office/drawing/2015/9/8/chartex" xmlns:cx2="http://schemas.microsoft.com/office/drawing/2015/10/21/chartex" xmlns:cx3="http://schemas.microsoft.com/office/drawing/2016/5/9/chartex" xmlns:cx4="http://schemas.microsoft.com/office/drawing/2016/5/10/chartex" xmlns:cx5="http://schemas.microsoft.com/office/drawing/2016/5/11/chartex" xmlns:cx6="http://schemas.microsoft.com/office/drawing/2016/5/12/chartex" xmlns:cx7="http://schemas.microsoft.com/office/drawing/2016/5/13/chartex" xmlns:cx8="http://schemas.microsoft.com/office/drawing/2016/5/14/chartex" xmlns:mc="http://schemas.openxmlformats.org/markup-compatibility/2006" xmlns:aink="http://schemas.microsoft.com/office/drawing/2016/ink" xmlns:am3d="http://schemas.microsoft.com/office/drawing/2017/model3d" xmlns:o="urn:schemas-microsoft-com:office:office" xmlns:r="http://schemas.openxmlformats.org/officeDocument/2006/relationships" xmlns:m="http://schemas.openxmlformats.org/officeDocument/2006/math" xmlns:v="urn:schemas-microsoft-com:vml" xmlns:wp14="http://schemas.microsoft.com/office/word/2010/wordprocessingDrawing" xmlns:wp="http://schemas.openxmlformats.org/drawingml/2006/wordprocessingDrawing" xmlns:w10="urn:schemas-microsoft-com:office:word" xmlns:w="http://schemas.openxmlformats.org/wordprocessingml/2006/main" xmlns:w14="http://schemas.microsoft.com/office/word/2010/wordml" xmlns:w15="http://schemas.microsoft.com/office/word/2012/wordml" xmlns:w16cex="http://schemas.microsoft.com/office/word/2018/wordml/cex" xmlns:w16cid="http://schemas.microsoft.com/office/word/2016/wordml/cid" xmlns:w16="http://schemas.microsoft.com/office/word/2018/wordml" xmlns:w16se="http://schemas.microsoft.com/office/word/2015/wordml/symex" xmlns:wpg="http://schemas.microsoft.com/office/word/2010/wordprocessingGroup" xmlns:wpi="http://schemas.microsoft.com/office/word/2010/wordprocessingInk" xmlns:wne="http://schemas.microsoft.com/office/word/2006/wordml" xmlns:wps="http://schemas.microsoft.com/office/word/2010/wordprocessingShape" mc:Ignorable="w14 w15 w16se w16cid w16 w16cex wp14">
-  <w15:commentEx w15:paraId="70F379F6" w15:done="0"/>
-  <w15:commentEx w15:paraId="261EC3BF" w15:done="0"/>
+  <w15:commentEx w15:paraId="25D40DB7" w15:done="0"/>
+  <w15:commentEx w15:paraId="5A5A1540" w15:done="0"/>
   <w15:commentEx w15:paraId="36B846EF" w15:done="0"/>
   <w15:commentEx w15:paraId="5642B5E6" w15:done="0"/>
   <w15:commentEx w15:paraId="4563CA1F" w15:done="0"/>
@@ -6229,8 +6285,8 @@
 
 <file path=word/commentsExtensible.xml><?xml version="1.0" encoding="utf-8"?>
 <w16cex:commentsExtensible xmlns:wpc="http://schemas.microsoft.com/office/word/2010/wordprocessingCanvas" xmlns:cx="http://schemas.microsoft.com/office/drawing/2014/chartex" xmlns:cx1="http://schemas.microsoft.com/office/drawing/2015/9/8/chartex" xmlns:cx2="http://schemas.microsoft.com/office/drawing/2015/10/21/chartex" xmlns:cx3="http://schemas.microsoft.com/office/drawing/2016/5/9/chartex" xmlns:cx4="http://schemas.microsoft.com/office/drawing/2016/5/10/chartex" xmlns:cx5="http://schemas.microsoft.com/office/drawing/2016/5/11/chartex" xmlns:cx6="http://schemas.microsoft.com/office/drawing/2016/5/12/chartex" xmlns:cx7="http://schemas.microsoft.com/office/drawing/2016/5/13/chartex" xmlns:cx8="http://schemas.microsoft.com/office/drawing/2016/5/14/chartex" xmlns:mc="http://schemas.openxmlformats.org/markup-compatibility/2006" xmlns:aink="http://schemas.microsoft.com/office/drawing/2016/ink" xmlns:am3d="http://schemas.microsoft.com/office/drawing/2017/model3d" xmlns:o="urn:schemas-microsoft-com:office:office" xmlns:r="http://schemas.openxmlformats.org/officeDocument/2006/relationships" xmlns:m="http://schemas.openxmlformats.org/officeDocument/2006/math" xmlns:v="urn:schemas-microsoft-com:vml" xmlns:wp14="http://schemas.microsoft.com/office/word/2010/wordprocessingDrawing" xmlns:wp="http://schemas.openxmlformats.org/drawingml/2006/wordprocessingDrawing" xmlns:w10="urn:schemas-microsoft-com:office:word" xmlns:w="http://schemas.openxmlformats.org/wordprocessingml/2006/main" xmlns:w14="http://schemas.microsoft.com/office/word/2010/wordml" xmlns:w15="http://schemas.microsoft.com/office/word/2012/wordml" xmlns:w16cex="http://schemas.microsoft.com/office/word/2018/wordml/cex" xmlns:w16cid="http://schemas.microsoft.com/office/word/2016/wordml/cid" xmlns:w16="http://schemas.microsoft.com/office/word/2018/wordml" xmlns:w16se="http://schemas.microsoft.com/office/word/2015/wordml/symex" xmlns:wpg="http://schemas.microsoft.com/office/word/2010/wordprocessingGroup" xmlns:wpi="http://schemas.microsoft.com/office/word/2010/wordprocessingInk" xmlns:wne="http://schemas.microsoft.com/office/word/2006/wordml" xmlns:wps="http://schemas.microsoft.com/office/word/2010/wordprocessingShape" mc:Ignorable="w14 w15 w16se w16cid w16 w16cex wp14">
-  <w16cex:commentExtensible w16cex:durableId="227E69AD" w16cex:dateUtc="2020-05-31T21:36:00Z"/>
-  <w16cex:commentExtensible w16cex:durableId="227E6A19" w16cex:dateUtc="2020-05-31T21:38:00Z"/>
+  <w16cex:commentExtensible w16cex:durableId="2285F1BD" w16cex:dateUtc="2020-06-06T14:43:00Z"/>
+  <w16cex:commentExtensible w16cex:durableId="2285FF0F" w16cex:dateUtc="2020-06-06T15:39:00Z"/>
   <w16cex:commentExtensible w16cex:durableId="227E729B" w16cex:dateUtc="2020-05-31T22:14:00Z"/>
   <w16cex:commentExtensible w16cex:durableId="227E757C" w16cex:dateUtc="2020-05-31T22:27:00Z"/>
   <w16cex:commentExtensible w16cex:durableId="227E7584" w16cex:dateUtc="2020-05-31T22:27:00Z"/>
@@ -6240,8 +6296,8 @@
 
 <file path=word/commentsIds.xml><?xml version="1.0" encoding="utf-8"?>
 <w16cid:commentsIds xmlns:wpc="http://schemas.microsoft.com/office/word/2010/wordprocessingCanvas" xmlns:cx="http://schemas.microsoft.com/office/drawing/2014/chartex" xmlns:cx1="http://schemas.microsoft.com/office/drawing/2015/9/8/chartex" xmlns:cx2="http://schemas.microsoft.com/office/drawing/2015/10/21/chartex" xmlns:cx3="http://schemas.microsoft.com/office/drawing/2016/5/9/chartex" xmlns:cx4="http://schemas.microsoft.com/office/drawing/2016/5/10/chartex" xmlns:cx5="http://schemas.microsoft.com/office/drawing/2016/5/11/chartex" xmlns:cx6="http://schemas.microsoft.com/office/drawing/2016/5/12/chartex" xmlns:cx7="http://schemas.microsoft.com/office/drawing/2016/5/13/chartex" xmlns:cx8="http://schemas.microsoft.com/office/drawing/2016/5/14/chartex" xmlns:mc="http://schemas.openxmlformats.org/markup-compatibility/2006" xmlns:aink="http://schemas.microsoft.com/office/drawing/2016/ink" xmlns:am3d="http://schemas.microsoft.com/office/drawing/2017/model3d" xmlns:o="urn:schemas-microsoft-com:office:office" xmlns:r="http://schemas.openxmlformats.org/officeDocument/2006/relationships" xmlns:m="http://schemas.openxmlformats.org/officeDocument/2006/math" xmlns:v="urn:schemas-microsoft-com:vml" xmlns:wp14="http://schemas.microsoft.com/office/word/2010/wordprocessingDrawing" xmlns:wp="http://schemas.openxmlformats.org/drawingml/2006/wordprocessingDrawing" xmlns:w10="urn:schemas-microsoft-com:office:word" xmlns:w="http://schemas.openxmlformats.org/wordprocessingml/2006/main" xmlns:w14="http://schemas.microsoft.com/office/word/2010/wordml" xmlns:w15="http://schemas.microsoft.com/office/word/2012/wordml" xmlns:w16cex="http://schemas.microsoft.com/office/word/2018/wordml/cex" xmlns:w16cid="http://schemas.microsoft.com/office/word/2016/wordml/cid" xmlns:w16="http://schemas.microsoft.com/office/word/2018/wordml" xmlns:w16se="http://schemas.microsoft.com/office/word/2015/wordml/symex" xmlns:wpg="http://schemas.microsoft.com/office/word/2010/wordprocessingGroup" xmlns:wpi="http://schemas.microsoft.com/office/word/2010/wordprocessingInk" xmlns:wne="http://schemas.microsoft.com/office/word/2006/wordml" xmlns:wps="http://schemas.microsoft.com/office/word/2010/wordprocessingShape" mc:Ignorable="w14 w15 w16se w16cid w16 w16cex wp14">
-  <w16cid:commentId w16cid:paraId="70F379F6" w16cid:durableId="227E69AD"/>
-  <w16cid:commentId w16cid:paraId="261EC3BF" w16cid:durableId="227E6A19"/>
+  <w16cid:commentId w16cid:paraId="25D40DB7" w16cid:durableId="2285F1BD"/>
+  <w16cid:commentId w16cid:paraId="5A5A1540" w16cid:durableId="2285FF0F"/>
   <w16cid:commentId w16cid:paraId="36B846EF" w16cid:durableId="227E729B"/>
   <w16cid:commentId w16cid:paraId="5642B5E6" w16cid:durableId="227E757C"/>
   <w16cid:commentId w16cid:paraId="4563CA1F" w16cid:durableId="227E7584"/>
@@ -7061,7 +7117,6 @@
   <w:style w:type="character" w:default="1" w:styleId="DefaultParagraphFont">
     <w:name w:val="Default Paragraph Font"/>
     <w:uiPriority w:val="1"/>
-    <w:semiHidden/>
     <w:unhideWhenUsed/>
   </w:style>
   <w:style w:type="table" w:default="1" w:styleId="TableNormal">
@@ -7884,7 +7939,7 @@
 </file>
 
 <file path=customXml/itemProps1.xml><?xml version="1.0" encoding="utf-8"?>
-<ds:datastoreItem xmlns:ds="http://schemas.openxmlformats.org/officeDocument/2006/customXml" ds:itemID="{19347ED2-A117-4FCA-995C-4C5AB32A6C08}">
+<ds:datastoreItem xmlns:ds="http://schemas.openxmlformats.org/officeDocument/2006/customXml" ds:itemID="{6247380F-1E83-4608-B6DA-559456BC6B58}">
   <ds:schemaRefs>
     <ds:schemaRef ds:uri="http://schemas.openxmlformats.org/officeDocument/2006/bibliography"/>
   </ds:schemaRefs>

</xml_diff>

<commit_message>
Completed Character Strength Story Line
</commit_message>
<xml_diff>
--- a/CoapmanK_DataNarrative.docx
+++ b/CoapmanK_DataNarrative.docx
@@ -740,7 +740,7 @@
                 <w:noProof/>
                 <w:webHidden/>
               </w:rPr>
-              <w:t>5</w:t>
+              <w:t>6</w:t>
             </w:r>
             <w:r>
               <w:rPr>
@@ -809,7 +809,7 @@
                 <w:noProof/>
                 <w:webHidden/>
               </w:rPr>
-              <w:t>5</w:t>
+              <w:t>7</w:t>
             </w:r>
             <w:r>
               <w:rPr>
@@ -878,7 +878,7 @@
                 <w:noProof/>
                 <w:webHidden/>
               </w:rPr>
-              <w:t>6</w:t>
+              <w:t>8</w:t>
             </w:r>
             <w:r>
               <w:rPr>
@@ -947,7 +947,7 @@
                 <w:noProof/>
                 <w:webHidden/>
               </w:rPr>
-              <w:t>6</w:t>
+              <w:t>8</w:t>
             </w:r>
             <w:r>
               <w:rPr>
@@ -1016,7 +1016,7 @@
                 <w:noProof/>
                 <w:webHidden/>
               </w:rPr>
-              <w:t>6</w:t>
+              <w:t>8</w:t>
             </w:r>
             <w:r>
               <w:rPr>
@@ -1085,7 +1085,7 @@
                 <w:noProof/>
                 <w:webHidden/>
               </w:rPr>
-              <w:t>6</w:t>
+              <w:t>8</w:t>
             </w:r>
             <w:r>
               <w:rPr>
@@ -1154,7 +1154,7 @@
                 <w:noProof/>
                 <w:webHidden/>
               </w:rPr>
-              <w:t>6</w:t>
+              <w:t>9</w:t>
             </w:r>
             <w:r>
               <w:rPr>
@@ -1223,7 +1223,7 @@
                 <w:noProof/>
                 <w:webHidden/>
               </w:rPr>
-              <w:t>6</w:t>
+              <w:t>9</w:t>
             </w:r>
             <w:r>
               <w:rPr>
@@ -1292,7 +1292,7 @@
                 <w:noProof/>
                 <w:webHidden/>
               </w:rPr>
-              <w:t>6</w:t>
+              <w:t>9</w:t>
             </w:r>
             <w:r>
               <w:rPr>
@@ -1361,7 +1361,7 @@
                 <w:noProof/>
                 <w:webHidden/>
               </w:rPr>
-              <w:t>7</w:t>
+              <w:t>11</w:t>
             </w:r>
             <w:r>
               <w:rPr>
@@ -1430,7 +1430,7 @@
                 <w:noProof/>
                 <w:webHidden/>
               </w:rPr>
-              <w:t>7</w:t>
+              <w:t>11</w:t>
             </w:r>
             <w:r>
               <w:rPr>
@@ -1499,7 +1499,7 @@
                 <w:noProof/>
                 <w:webHidden/>
               </w:rPr>
-              <w:t>7</w:t>
+              <w:t>11</w:t>
             </w:r>
             <w:r>
               <w:rPr>
@@ -1568,7 +1568,7 @@
                 <w:noProof/>
                 <w:webHidden/>
               </w:rPr>
-              <w:t>7</w:t>
+              <w:t>11</w:t>
             </w:r>
             <w:r>
               <w:rPr>
@@ -1637,7 +1637,7 @@
                 <w:noProof/>
                 <w:webHidden/>
               </w:rPr>
-              <w:t>8</w:t>
+              <w:t>12</w:t>
             </w:r>
             <w:r>
               <w:rPr>
@@ -1706,7 +1706,7 @@
                 <w:noProof/>
                 <w:webHidden/>
               </w:rPr>
-              <w:t>8</w:t>
+              <w:t>12</w:t>
             </w:r>
             <w:r>
               <w:rPr>
@@ -1775,7 +1775,7 @@
                 <w:noProof/>
                 <w:webHidden/>
               </w:rPr>
-              <w:t>8</w:t>
+              <w:t>13</w:t>
             </w:r>
             <w:r>
               <w:rPr>
@@ -1844,7 +1844,7 @@
                 <w:noProof/>
                 <w:webHidden/>
               </w:rPr>
-              <w:t>8</w:t>
+              <w:t>15</w:t>
             </w:r>
             <w:r>
               <w:rPr>
@@ -1913,7 +1913,7 @@
                 <w:noProof/>
                 <w:webHidden/>
               </w:rPr>
-              <w:t>9</w:t>
+              <w:t>17</w:t>
             </w:r>
             <w:r>
               <w:rPr>
@@ -1982,7 +1982,7 @@
                 <w:noProof/>
                 <w:webHidden/>
               </w:rPr>
-              <w:t>9</w:t>
+              <w:t>17</w:t>
             </w:r>
             <w:r>
               <w:rPr>
@@ -2051,7 +2051,7 @@
                 <w:noProof/>
                 <w:webHidden/>
               </w:rPr>
-              <w:t>9</w:t>
+              <w:t>17</w:t>
             </w:r>
             <w:r>
               <w:rPr>
@@ -2226,21 +2226,7 @@
         <w:rPr>
           <w:rFonts w:cstheme="minorHAnsi"/>
         </w:rPr>
-        <w:t xml:space="preserve">The AP Calculus BC curriculum is aligned to that of a Calculus I and Calculus II course during the Freshman Year at a University.  I have taught this course for the past five years and have had the challenge of creating and iterating on the curriculum over these years.  In May, students have the opportunity to take </w:t>
-      </w:r>
-      <w:proofErr w:type="gramStart"/>
-      <w:r>
-        <w:rPr>
-          <w:rFonts w:cstheme="minorHAnsi"/>
-        </w:rPr>
-        <w:t>a</w:t>
-      </w:r>
-      <w:proofErr w:type="gramEnd"/>
-      <w:r>
-        <w:rPr>
-          <w:rFonts w:cstheme="minorHAnsi"/>
-        </w:rPr>
-        <w:t xml:space="preserve"> AP exam to earn college credit.  At most institutions, if a student earns a four or five on the AP exam, they can receive credit for both courses.  Success in the course is dependent on strong foundations in algebra.</w:t>
+        <w:t>The AP Calculus BC curriculum is aligned to that of a Calculus I and Calculus II course during the Freshman Year at a University.  I have taught this course for the past five years and have had the challenge of creating and iterating on the curriculum over these years.  In May, students have the opportunity to take a AP exam to earn college credit.  At most institutions, if a student earns a four or five on the AP exam, they can receive credit for both courses.  Success in the course is dependent on strong foundations in algebra.</w:t>
       </w:r>
     </w:p>
     <w:p>
@@ -4694,6 +4680,56 @@
           <w:rFonts w:cstheme="minorHAnsi"/>
         </w:rPr>
       </w:pPr>
+      <w:r>
+        <w:rPr>
+          <w:rFonts w:cstheme="minorHAnsi"/>
+        </w:rPr>
+        <w:br w:type="page"/>
+      </w:r>
+    </w:p>
+    <w:p>
+      <w:pPr>
+        <w:pStyle w:val="Heading1"/>
+        <w:spacing w:before="0" w:line="240" w:lineRule="auto"/>
+      </w:pPr>
+      <w:bookmarkStart w:id="16" w:name="_Toc41831905"/>
+      <w:commentRangeStart w:id="17"/>
+      <w:r>
+        <w:lastRenderedPageBreak/>
+        <w:t xml:space="preserve">Academic </w:t>
+      </w:r>
+      <w:r>
+        <w:t>Data Analysis for One Student</w:t>
+      </w:r>
+      <w:bookmarkEnd w:id="16"/>
+      <w:commentRangeEnd w:id="17"/>
+      <w:r>
+        <w:rPr>
+          <w:rStyle w:val="CommentReference"/>
+          <w:rFonts w:eastAsiaTheme="minorHAnsi" w:cstheme="minorBidi"/>
+          <w:color w:val="1F3864" w:themeColor="accent1" w:themeShade="80"/>
+        </w:rPr>
+        <w:commentReference w:id="17"/>
+      </w:r>
+    </w:p>
+    <w:p>
+      <w:pPr>
+        <w:spacing w:after="0" w:line="240" w:lineRule="auto"/>
+        <w:rPr>
+          <w:rFonts w:cstheme="minorHAnsi"/>
+        </w:rPr>
+      </w:pPr>
+    </w:p>
+    <w:p>
+      <w:pPr>
+        <w:pStyle w:val="Heading2"/>
+        <w:spacing w:before="0" w:line="240" w:lineRule="auto"/>
+      </w:pPr>
+      <w:bookmarkStart w:id="18" w:name="_Toc41831906"/>
+      <w:r>
+        <w:t>Student Description:</w:t>
+      </w:r>
+      <w:bookmarkEnd w:id="18"/>
     </w:p>
     <w:p>
       <w:pPr>
@@ -4715,50 +4751,20 @@
           <w:rFonts w:cstheme="minorHAnsi"/>
         </w:rPr>
       </w:pPr>
-      <w:r>
-        <w:rPr>
-          <w:rFonts w:cstheme="minorHAnsi"/>
-        </w:rPr>
-        <w:lastRenderedPageBreak/>
-        <w:t>Discussion of findings, reasoning, and implications</w:t>
-      </w:r>
-    </w:p>
-    <w:p>
-      <w:pPr>
-        <w:spacing w:after="0" w:line="240" w:lineRule="auto"/>
-        <w:rPr>
-          <w:rFonts w:cstheme="minorHAnsi"/>
-        </w:rPr>
-      </w:pPr>
-    </w:p>
-    <w:p>
-      <w:pPr>
-        <w:spacing w:after="0" w:line="240" w:lineRule="auto"/>
-        <w:rPr>
-          <w:rFonts w:cstheme="minorHAnsi"/>
-        </w:rPr>
-      </w:pPr>
-      <w:r>
-        <w:rPr>
-          <w:rFonts w:cstheme="minorHAnsi"/>
-        </w:rPr>
-        <w:br w:type="page"/>
-      </w:r>
-    </w:p>
-    <w:p>
-      <w:pPr>
-        <w:pStyle w:val="Heading1"/>
-        <w:spacing w:before="0" w:line="240" w:lineRule="auto"/>
-      </w:pPr>
-      <w:bookmarkStart w:id="16" w:name="_Toc41831905"/>
-      <w:r>
-        <w:lastRenderedPageBreak/>
-        <w:t xml:space="preserve">Academic </w:t>
-      </w:r>
-      <w:r>
-        <w:t>Data Analysis for One Student</w:t>
-      </w:r>
-      <w:bookmarkEnd w:id="16"/>
+      <w:commentRangeStart w:id="19"/>
+      <w:r>
+        <w:rPr>
+          <w:rFonts w:cstheme="minorHAnsi"/>
+        </w:rPr>
+        <w:t>Describe the student (context, information, etc.)</w:t>
+      </w:r>
+      <w:commentRangeEnd w:id="19"/>
+      <w:r>
+        <w:rPr>
+          <w:rStyle w:val="CommentReference"/>
+        </w:rPr>
+        <w:commentReference w:id="19"/>
+      </w:r>
     </w:p>
     <w:p>
       <w:pPr>
@@ -4773,11 +4779,11 @@
         <w:pStyle w:val="Heading2"/>
         <w:spacing w:before="0" w:line="240" w:lineRule="auto"/>
       </w:pPr>
-      <w:bookmarkStart w:id="17" w:name="_Toc41831906"/>
-      <w:r>
-        <w:t>Student Description:</w:t>
-      </w:r>
-      <w:bookmarkEnd w:id="17"/>
+      <w:bookmarkStart w:id="20" w:name="_Toc41831907"/>
+      <w:r>
+        <w:t>Student’s academic achievement throughout the year:</w:t>
+      </w:r>
+      <w:bookmarkEnd w:id="20"/>
     </w:p>
     <w:p>
       <w:pPr>
@@ -4799,19 +4805,11 @@
           <w:rFonts w:cstheme="minorHAnsi"/>
         </w:rPr>
       </w:pPr>
-      <w:commentRangeStart w:id="18"/>
-      <w:r>
-        <w:rPr>
-          <w:rFonts w:cstheme="minorHAnsi"/>
-        </w:rPr>
-        <w:t>Describe the student (context, information, etc.)</w:t>
-      </w:r>
-      <w:commentRangeEnd w:id="18"/>
-      <w:r>
-        <w:rPr>
-          <w:rStyle w:val="CommentReference"/>
-        </w:rPr>
-        <w:commentReference w:id="18"/>
+      <w:r>
+        <w:rPr>
+          <w:rFonts w:cstheme="minorHAnsi"/>
+        </w:rPr>
+        <w:t>Visualization of mastery over time relative to the rest of the class</w:t>
       </w:r>
     </w:p>
     <w:p>
@@ -4827,11 +4825,11 @@
         <w:pStyle w:val="Heading2"/>
         <w:spacing w:before="0" w:line="240" w:lineRule="auto"/>
       </w:pPr>
-      <w:bookmarkStart w:id="19" w:name="_Toc41831907"/>
-      <w:r>
-        <w:t>Student’s academic achievement throughout the year:</w:t>
-      </w:r>
-      <w:bookmarkEnd w:id="19"/>
+      <w:bookmarkStart w:id="21" w:name="_Toc41831908"/>
+      <w:r>
+        <w:t>Connection to additional data source:</w:t>
+      </w:r>
+      <w:bookmarkEnd w:id="21"/>
     </w:p>
     <w:p>
       <w:pPr>
@@ -4857,8 +4855,57 @@
         <w:rPr>
           <w:rFonts w:cstheme="minorHAnsi"/>
         </w:rPr>
-        <w:t>Visualization of mastery over time relative to the rest of the class</w:t>
-      </w:r>
+        <w:t xml:space="preserve">Get some other information on </w:t>
+      </w:r>
+      <w:r>
+        <w:rPr>
+          <w:rFonts w:cstheme="minorHAnsi"/>
+        </w:rPr>
+        <w:t>this student</w:t>
+      </w:r>
+      <w:r>
+        <w:rPr>
+          <w:rFonts w:cstheme="minorHAnsi"/>
+        </w:rPr>
+        <w:t xml:space="preserve"> that can be connected here. (books read, character data, some other metric like homework, etc.)</w:t>
+      </w:r>
+    </w:p>
+    <w:p>
+      <w:pPr>
+        <w:spacing w:after="0" w:line="240" w:lineRule="auto"/>
+        <w:rPr>
+          <w:rFonts w:cstheme="minorHAnsi"/>
+        </w:rPr>
+      </w:pPr>
+    </w:p>
+    <w:p>
+      <w:pPr>
+        <w:spacing w:after="0" w:line="240" w:lineRule="auto"/>
+        <w:rPr>
+          <w:rFonts w:cstheme="minorHAnsi"/>
+        </w:rPr>
+      </w:pPr>
+      <w:r>
+        <w:rPr>
+          <w:rFonts w:cstheme="minorHAnsi"/>
+        </w:rPr>
+        <w:br w:type="page"/>
+      </w:r>
+    </w:p>
+    <w:p>
+      <w:pPr>
+        <w:pStyle w:val="Heading1"/>
+        <w:spacing w:before="0" w:line="240" w:lineRule="auto"/>
+      </w:pPr>
+      <w:bookmarkStart w:id="22" w:name="_Toc41831909"/>
+      <w:r>
+        <w:lastRenderedPageBreak/>
+        <w:t xml:space="preserve">Character </w:t>
+      </w:r>
+      <w:r>
+        <w:t>Data Analysis</w:t>
+      </w:r>
+      <w:bookmarkEnd w:id="22"/>
     </w:p>
     <w:p>
       <w:pPr>
@@ -4873,19 +4920,53 @@
         <w:pStyle w:val="Heading2"/>
         <w:spacing w:before="0" w:line="240" w:lineRule="auto"/>
       </w:pPr>
-      <w:bookmarkStart w:id="20" w:name="_Toc41831908"/>
-      <w:r>
-        <w:t>Connection to additional data source:</w:t>
-      </w:r>
-      <w:bookmarkEnd w:id="20"/>
-    </w:p>
-    <w:p>
-      <w:pPr>
-        <w:spacing w:after="0" w:line="240" w:lineRule="auto"/>
-        <w:rPr>
-          <w:rFonts w:cstheme="minorHAnsi"/>
-        </w:rPr>
-      </w:pPr>
+      <w:bookmarkStart w:id="23" w:name="_Toc41831910"/>
+      <w:r>
+        <w:t>Character measure:</w:t>
+      </w:r>
+      <w:bookmarkEnd w:id="23"/>
+    </w:p>
+    <w:p>
+      <w:pPr>
+        <w:spacing w:after="0" w:line="240" w:lineRule="auto"/>
+        <w:rPr>
+          <w:rFonts w:cstheme="minorHAnsi"/>
+        </w:rPr>
+      </w:pPr>
+    </w:p>
+    <w:p>
+      <w:pPr>
+        <w:spacing w:after="0" w:line="240" w:lineRule="auto"/>
+        <w:rPr>
+          <w:rFonts w:cstheme="minorHAnsi"/>
+        </w:rPr>
+      </w:pPr>
+      <w:r>
+        <w:rPr>
+          <w:rFonts w:cstheme="minorHAnsi"/>
+        </w:rPr>
+        <w:t xml:space="preserve">During my second-year teaching in New Orleans (2014 – 2015), I audited the RELAY course, </w:t>
+      </w:r>
+      <w:r>
+        <w:rPr>
+          <w:rFonts w:cstheme="minorHAnsi"/>
+          <w:i/>
+          <w:iCs/>
+        </w:rPr>
+        <w:t xml:space="preserve">Teaching Character and Creating Positive Classrooms.  </w:t>
+      </w:r>
+      <w:r>
+        <w:rPr>
+          <w:rFonts w:cstheme="minorHAnsi"/>
+        </w:rPr>
+        <w:t xml:space="preserve">I learned about these same eight-character strengths discussed in my second year at RELAY.  At that time, I chose to focus on </w:t>
+      </w:r>
+      <w:r>
+        <w:rPr>
+          <w:rFonts w:cstheme="minorHAnsi"/>
+        </w:rPr>
+        <w:t>curiosity, grit, and gratitude for the following reasons:</w:t>
+      </w:r>
     </w:p>
     <w:p>
       <w:pPr>
@@ -4899,135 +4980,37 @@
           <w:rFonts w:cstheme="minorHAnsi"/>
         </w:rPr>
       </w:pPr>
-      <w:r>
-        <w:rPr>
-          <w:rFonts w:cstheme="minorHAnsi"/>
-        </w:rPr>
-        <w:t xml:space="preserve">Get some other information on </w:t>
-      </w:r>
-      <w:r>
-        <w:rPr>
-          <w:rFonts w:cstheme="minorHAnsi"/>
-        </w:rPr>
-        <w:t>this student</w:t>
-      </w:r>
-      <w:r>
-        <w:rPr>
-          <w:rFonts w:cstheme="minorHAnsi"/>
-        </w:rPr>
-        <w:t xml:space="preserve"> that can be connected here</w:t>
-      </w:r>
-      <w:proofErr w:type="gramStart"/>
-      <w:r>
-        <w:rPr>
-          <w:rFonts w:cstheme="minorHAnsi"/>
-        </w:rPr>
-        <w:t xml:space="preserve">. </w:t>
-      </w:r>
-      <w:proofErr w:type="gramEnd"/>
-      <w:r>
-        <w:rPr>
-          <w:rFonts w:cstheme="minorHAnsi"/>
-        </w:rPr>
-        <w:t>(books read, character data, some other metric like homework, etc.)</w:t>
-      </w:r>
-    </w:p>
-    <w:p>
-      <w:pPr>
-        <w:spacing w:after="0" w:line="240" w:lineRule="auto"/>
-        <w:rPr>
-          <w:rFonts w:cstheme="minorHAnsi"/>
-        </w:rPr>
-      </w:pPr>
-    </w:p>
-    <w:p>
-      <w:pPr>
-        <w:spacing w:after="0" w:line="240" w:lineRule="auto"/>
-        <w:rPr>
-          <w:rFonts w:cstheme="minorHAnsi"/>
-        </w:rPr>
-      </w:pPr>
-      <w:r>
-        <w:rPr>
-          <w:rFonts w:cstheme="minorHAnsi"/>
-        </w:rPr>
-        <w:br w:type="page"/>
-      </w:r>
-    </w:p>
-    <w:p>
-      <w:pPr>
-        <w:pStyle w:val="Heading1"/>
-        <w:spacing w:before="0" w:line="240" w:lineRule="auto"/>
-      </w:pPr>
-      <w:bookmarkStart w:id="21" w:name="_Toc41831909"/>
-      <w:r>
-        <w:lastRenderedPageBreak/>
-        <w:t xml:space="preserve">Character </w:t>
-      </w:r>
-      <w:r>
-        <w:t>Data Analysis</w:t>
-      </w:r>
-      <w:bookmarkEnd w:id="21"/>
-    </w:p>
-    <w:p>
-      <w:pPr>
-        <w:spacing w:after="0" w:line="240" w:lineRule="auto"/>
-        <w:rPr>
-          <w:rFonts w:cstheme="minorHAnsi"/>
-        </w:rPr>
-      </w:pPr>
-    </w:p>
-    <w:p>
-      <w:pPr>
-        <w:pStyle w:val="Heading2"/>
-        <w:spacing w:before="0" w:line="240" w:lineRule="auto"/>
-      </w:pPr>
-      <w:bookmarkStart w:id="22" w:name="_Toc41831910"/>
-      <w:r>
-        <w:t>Character measure:</w:t>
-      </w:r>
-      <w:bookmarkEnd w:id="22"/>
-    </w:p>
-    <w:p>
-      <w:pPr>
-        <w:spacing w:after="0" w:line="240" w:lineRule="auto"/>
-        <w:rPr>
-          <w:rFonts w:cstheme="minorHAnsi"/>
-        </w:rPr>
-      </w:pPr>
-    </w:p>
-    <w:p>
-      <w:pPr>
-        <w:spacing w:after="0" w:line="240" w:lineRule="auto"/>
-        <w:rPr>
-          <w:rFonts w:cstheme="minorHAnsi"/>
-        </w:rPr>
-      </w:pPr>
-      <w:r>
-        <w:rPr>
-          <w:rFonts w:cstheme="minorHAnsi"/>
-        </w:rPr>
-        <w:t xml:space="preserve">During my second-year teaching in New Orleans (2014 – 2015), I audited the RELAY course, </w:t>
-      </w:r>
-      <w:r>
-        <w:rPr>
-          <w:rFonts w:cstheme="minorHAnsi"/>
-          <w:i/>
-          <w:iCs/>
-        </w:rPr>
-        <w:t xml:space="preserve">Teaching Character and Creating Positive Classrooms.  </w:t>
-      </w:r>
-      <w:r>
-        <w:rPr>
-          <w:rFonts w:cstheme="minorHAnsi"/>
-        </w:rPr>
-        <w:t xml:space="preserve">I learned about these same eight-character strengths discussed in my second year at RELAY.  At that time, I chose to focus on </w:t>
-      </w:r>
-      <w:r>
-        <w:rPr>
-          <w:rFonts w:cstheme="minorHAnsi"/>
-        </w:rPr>
-        <w:t>curiosity, grit, and gratitude for the following reasons:</w:t>
+      <w:commentRangeStart w:id="24"/>
+      <w:r>
+        <w:rPr>
+          <w:rFonts w:cstheme="minorHAnsi"/>
+        </w:rPr>
+        <w:t xml:space="preserve">Curiosity – </w:t>
+      </w:r>
+      <w:r>
+        <w:rPr>
+          <w:rFonts w:cstheme="minorHAnsi"/>
+        </w:rPr>
+        <w:t>W</w:t>
+      </w:r>
+      <w:r>
+        <w:rPr>
+          <w:rFonts w:cstheme="minorHAnsi"/>
+        </w:rPr>
+        <w:t xml:space="preserve">hen one is curious about a subject, they are naturally more inclined to learn more and develop their skills in that subject.  </w:t>
+      </w:r>
+      <w:r>
+        <w:rPr>
+          <w:rFonts w:cstheme="minorHAnsi"/>
+        </w:rPr>
+        <w:t>Curiosity is a muscle that can be developed for any subject and AP Calculus is a great content to work on developing this aspect of character because it can be initially uninteresting.</w:t>
+      </w:r>
+      <w:commentRangeEnd w:id="24"/>
+      <w:r>
+        <w:rPr>
+          <w:rStyle w:val="CommentReference"/>
+        </w:rPr>
+        <w:commentReference w:id="24"/>
       </w:r>
     </w:p>
     <w:p>
@@ -5042,37 +5025,25 @@
           <w:rFonts w:cstheme="minorHAnsi"/>
         </w:rPr>
       </w:pPr>
-      <w:commentRangeStart w:id="23"/>
-      <w:r>
-        <w:rPr>
-          <w:rFonts w:cstheme="minorHAnsi"/>
-        </w:rPr>
-        <w:t xml:space="preserve">Curiosity – </w:t>
-      </w:r>
-      <w:r>
-        <w:rPr>
-          <w:rFonts w:cstheme="minorHAnsi"/>
-        </w:rPr>
-        <w:t>W</w:t>
-      </w:r>
-      <w:r>
-        <w:rPr>
-          <w:rFonts w:cstheme="minorHAnsi"/>
-        </w:rPr>
-        <w:t xml:space="preserve">hen one is curious about a subject, they are naturally more inclined to learn more and develop their skills in that subject.  </w:t>
-      </w:r>
-      <w:r>
-        <w:rPr>
-          <w:rFonts w:cstheme="minorHAnsi"/>
-        </w:rPr>
-        <w:t>Curiosity is a muscle that can be developed for any subject and AP Calculus is a great content to work on developing this aspect of character because it can be initially uninteresting.</w:t>
-      </w:r>
-      <w:commentRangeEnd w:id="23"/>
+      <w:commentRangeStart w:id="25"/>
+      <w:r>
+        <w:rPr>
+          <w:rFonts w:cstheme="minorHAnsi"/>
+        </w:rPr>
+        <w:t>Grit – College is tough!  I want my students to develop their grit so they can succeed in future college STEM courses where they will have trouble.  We have seen alumni switch out of STEM majors due to difficulty in the past.</w:t>
+      </w:r>
+      <w:commentRangeEnd w:id="25"/>
       <w:r>
         <w:rPr>
           <w:rStyle w:val="CommentReference"/>
         </w:rPr>
-        <w:commentReference w:id="23"/>
+        <w:commentReference w:id="25"/>
+      </w:r>
+      <w:r>
+        <w:rPr>
+          <w:rFonts w:cstheme="minorHAnsi"/>
+        </w:rPr>
+        <w:t xml:space="preserve">  I want to disrupt this narrative with my students this year.</w:t>
       </w:r>
     </w:p>
     <w:p>
@@ -5087,52 +5058,19 @@
           <w:rFonts w:cstheme="minorHAnsi"/>
         </w:rPr>
       </w:pPr>
-      <w:commentRangeStart w:id="24"/>
-      <w:r>
-        <w:rPr>
-          <w:rFonts w:cstheme="minorHAnsi"/>
-        </w:rPr>
-        <w:t>Grit – College is tough!  I want my students to develop their grit so they can succeed in future college STEM courses where they will have trouble.  We have seen alumni switch out of STEM majors due to difficulty in the past.</w:t>
-      </w:r>
-      <w:commentRangeEnd w:id="24"/>
+      <w:commentRangeStart w:id="26"/>
+      <w:r>
+        <w:rPr>
+          <w:rFonts w:cstheme="minorHAnsi"/>
+        </w:rPr>
+        <w:t>Gratitude – Any strong community is based on appreciation for those around you.  I want to give my students opportunities to develop this character strength so be thankful for others in the good and the bad times.</w:t>
+      </w:r>
+      <w:commentRangeEnd w:id="26"/>
       <w:r>
         <w:rPr>
           <w:rStyle w:val="CommentReference"/>
         </w:rPr>
-        <w:commentReference w:id="24"/>
-      </w:r>
-      <w:r>
-        <w:rPr>
-          <w:rFonts w:cstheme="minorHAnsi"/>
-        </w:rPr>
-        <w:t xml:space="preserve">  I want to disrupt this narrative with my students this year.</w:t>
-      </w:r>
-    </w:p>
-    <w:p>
-      <w:pPr>
-        <w:pStyle w:val="ListParagraph"/>
-        <w:numPr>
-          <w:ilvl w:val="0"/>
-          <w:numId w:val="2"/>
-        </w:numPr>
-        <w:spacing w:after="0" w:line="240" w:lineRule="auto"/>
-        <w:rPr>
-          <w:rFonts w:cstheme="minorHAnsi"/>
-        </w:rPr>
-      </w:pPr>
-      <w:commentRangeStart w:id="25"/>
-      <w:r>
-        <w:rPr>
-          <w:rFonts w:cstheme="minorHAnsi"/>
-        </w:rPr>
-        <w:t>Gratitude – Any strong community is based on appreciation for those around you.  I want to give my students opportunities to develop this character strength so be thankful for others in the good and the bad times.</w:t>
-      </w:r>
-      <w:commentRangeEnd w:id="25"/>
-      <w:r>
-        <w:rPr>
-          <w:rStyle w:val="CommentReference"/>
-        </w:rPr>
-        <w:commentReference w:id="25"/>
+        <w:commentReference w:id="26"/>
       </w:r>
     </w:p>
     <w:p>
@@ -5213,21 +5151,7 @@
         <w:rPr>
           <w:rFonts w:cstheme="minorHAnsi"/>
         </w:rPr>
-        <w:t xml:space="preserve">We decided to track all these character strengths throughout the </w:t>
-      </w:r>
-      <w:proofErr w:type="gramStart"/>
-      <w:r>
-        <w:rPr>
-          <w:rFonts w:cstheme="minorHAnsi"/>
-        </w:rPr>
-        <w:t>year</w:t>
-      </w:r>
-      <w:proofErr w:type="gramEnd"/>
-      <w:r>
-        <w:rPr>
-          <w:rFonts w:cstheme="minorHAnsi"/>
-        </w:rPr>
-        <w:t xml:space="preserve"> and I tried to promote each of these in </w:t>
+        <w:t xml:space="preserve">We decided to track all these character strengths throughout the year and I tried to promote each of these in </w:t>
       </w:r>
       <w:r>
         <w:rPr>
@@ -5274,7 +5198,7 @@
           <w:szCs w:val="26"/>
         </w:rPr>
       </w:pPr>
-      <w:bookmarkStart w:id="26" w:name="_Toc41831911"/>
+      <w:bookmarkStart w:id="27" w:name="_Toc41831911"/>
       <w:r>
         <w:br w:type="page"/>
       </w:r>
@@ -5291,7 +5215,7 @@
       <w:r>
         <w:t>:</w:t>
       </w:r>
-      <w:bookmarkEnd w:id="26"/>
+      <w:bookmarkEnd w:id="27"/>
     </w:p>
     <w:p>
       <w:pPr>
@@ -5659,15 +5583,7 @@
           <w:i/>
           <w:iCs/>
         </w:rPr>
-        <w:t>is eager to explore new things.</w:t>
-      </w:r>
-      <w:r>
-        <w:rPr>
-          <w:rFonts w:cstheme="minorHAnsi"/>
-          <w:i/>
-          <w:iCs/>
-        </w:rPr>
-        <w:t xml:space="preserve">  </w:t>
+        <w:t xml:space="preserve">is eager to explore new things.  </w:t>
       </w:r>
       <w:r>
         <w:rPr>
@@ -5755,22 +5671,6 @@
           <w:rFonts w:cstheme="minorHAnsi"/>
         </w:rPr>
       </w:pPr>
-    </w:p>
-    <w:p>
-      <w:pPr>
-        <w:spacing w:after="0" w:line="240" w:lineRule="auto"/>
-        <w:rPr>
-          <w:rFonts w:cstheme="minorHAnsi"/>
-        </w:rPr>
-      </w:pPr>
-    </w:p>
-    <w:p>
-      <w:pPr>
-        <w:spacing w:after="0" w:line="240" w:lineRule="auto"/>
-        <w:rPr>
-          <w:rFonts w:cstheme="minorHAnsi"/>
-        </w:rPr>
-      </w:pPr>
       <w:r>
         <w:rPr>
           <w:rFonts w:cstheme="minorHAnsi"/>
@@ -5791,11 +5691,11 @@
         <w:pStyle w:val="Heading2"/>
         <w:spacing w:before="0" w:line="240" w:lineRule="auto"/>
       </w:pPr>
-      <w:bookmarkStart w:id="27" w:name="_Toc41831912"/>
+      <w:bookmarkStart w:id="28" w:name="_Toc41831912"/>
       <w:r>
         <w:t>Character results storyline:</w:t>
       </w:r>
-      <w:bookmarkEnd w:id="27"/>
+      <w:bookmarkEnd w:id="28"/>
     </w:p>
     <w:p>
       <w:pPr>
@@ -5842,6 +5742,2650 @@
           <w:rFonts w:cstheme="minorHAnsi"/>
         </w:rPr>
       </w:pPr>
+    </w:p>
+    <w:p>
+      <w:pPr>
+        <w:spacing w:after="0" w:line="240" w:lineRule="auto"/>
+        <w:rPr>
+          <w:rFonts w:cstheme="minorHAnsi"/>
+          <w:strike/>
+        </w:rPr>
+      </w:pPr>
+      <w:r>
+        <w:rPr>
+          <w:rFonts w:cstheme="minorHAnsi"/>
+          <w:strike/>
+        </w:rPr>
+        <w:t>Curiosity Lesson</w:t>
+      </w:r>
+    </w:p>
+    <w:p>
+      <w:pPr>
+        <w:spacing w:after="0" w:line="240" w:lineRule="auto"/>
+        <w:rPr>
+          <w:rFonts w:cstheme="minorHAnsi"/>
+        </w:rPr>
+      </w:pPr>
+    </w:p>
+    <w:p>
+      <w:pPr>
+        <w:spacing w:after="0" w:line="240" w:lineRule="auto"/>
+        <w:rPr>
+          <w:rFonts w:cstheme="minorHAnsi"/>
+          <w:strike/>
+        </w:rPr>
+      </w:pPr>
+      <w:r>
+        <w:rPr>
+          <w:rFonts w:cstheme="minorHAnsi"/>
+          <w:strike/>
+        </w:rPr>
+        <w:t xml:space="preserve">Modeling: </w:t>
+      </w:r>
+      <w:r>
+        <w:rPr>
+          <w:rFonts w:cstheme="minorHAnsi"/>
+          <w:strike/>
+        </w:rPr>
+        <w:t xml:space="preserve">Think </w:t>
+      </w:r>
+      <w:proofErr w:type="spellStart"/>
+      <w:r>
+        <w:rPr>
+          <w:rFonts w:cstheme="minorHAnsi"/>
+          <w:strike/>
+        </w:rPr>
+        <w:t>Alouds</w:t>
+      </w:r>
+      <w:proofErr w:type="spellEnd"/>
+      <w:r>
+        <w:rPr>
+          <w:rFonts w:cstheme="minorHAnsi"/>
+          <w:strike/>
+        </w:rPr>
+        <w:t xml:space="preserve"> for delivering content</w:t>
+      </w:r>
+    </w:p>
+    <w:p>
+      <w:pPr>
+        <w:spacing w:after="0" w:line="240" w:lineRule="auto"/>
+        <w:rPr>
+          <w:rFonts w:cstheme="minorHAnsi"/>
+        </w:rPr>
+      </w:pPr>
+    </w:p>
+    <w:p>
+      <w:pPr>
+        <w:spacing w:after="0" w:line="240" w:lineRule="auto"/>
+        <w:rPr>
+          <w:rFonts w:cstheme="minorHAnsi"/>
+        </w:rPr>
+      </w:pPr>
+      <w:r>
+        <w:rPr>
+          <w:rFonts w:cstheme="minorHAnsi"/>
+        </w:rPr>
+        <w:t xml:space="preserve">Building: </w:t>
+      </w:r>
+      <w:r>
+        <w:rPr>
+          <w:rFonts w:cstheme="minorHAnsi"/>
+        </w:rPr>
+        <w:t>Opportunities for Questions and Recognizing What If Questions</w:t>
+      </w:r>
+    </w:p>
+    <w:p>
+      <w:pPr>
+        <w:pStyle w:val="ListParagraph"/>
+        <w:numPr>
+          <w:ilvl w:val="0"/>
+          <w:numId w:val="2"/>
+        </w:numPr>
+        <w:spacing w:after="0" w:line="240" w:lineRule="auto"/>
+        <w:rPr>
+          <w:rFonts w:cstheme="minorHAnsi"/>
+        </w:rPr>
+      </w:pPr>
+      <w:r>
+        <w:rPr>
+          <w:rFonts w:cstheme="minorHAnsi"/>
+        </w:rPr>
+        <w:t>Discourse Moves aligned with NSA initiatives</w:t>
+      </w:r>
+    </w:p>
+    <w:p>
+      <w:pPr>
+        <w:pStyle w:val="ListParagraph"/>
+        <w:numPr>
+          <w:ilvl w:val="0"/>
+          <w:numId w:val="2"/>
+        </w:numPr>
+        <w:spacing w:after="0" w:line="240" w:lineRule="auto"/>
+        <w:rPr>
+          <w:rFonts w:cstheme="minorHAnsi"/>
+        </w:rPr>
+      </w:pPr>
+      <w:r>
+        <w:rPr>
+          <w:rFonts w:cstheme="minorHAnsi"/>
+        </w:rPr>
+        <w:t>Push students to answer each other’s questions</w:t>
+      </w:r>
+    </w:p>
+    <w:p>
+      <w:pPr>
+        <w:spacing w:after="0" w:line="240" w:lineRule="auto"/>
+        <w:rPr>
+          <w:rFonts w:cstheme="minorHAnsi"/>
+        </w:rPr>
+      </w:pPr>
+    </w:p>
+    <w:p>
+      <w:pPr>
+        <w:spacing w:after="0" w:line="240" w:lineRule="auto"/>
+        <w:rPr>
+          <w:rFonts w:cstheme="minorHAnsi"/>
+        </w:rPr>
+      </w:pPr>
+      <w:r>
+        <w:rPr>
+          <w:rFonts w:cstheme="minorHAnsi"/>
+        </w:rPr>
+        <w:t xml:space="preserve">Math Content: </w:t>
+      </w:r>
+      <w:r>
+        <w:rPr>
+          <w:rFonts w:cstheme="minorHAnsi"/>
+        </w:rPr>
+        <w:t xml:space="preserve">Changing Rewriting Questions (Problem </w:t>
+      </w:r>
+      <w:r>
+        <w:rPr>
+          <w:rFonts w:cstheme="minorHAnsi"/>
+        </w:rPr>
+        <w:t>Solvers vs. Problem Makers)</w:t>
+      </w:r>
+    </w:p>
+    <w:p>
+      <w:pPr>
+        <w:pStyle w:val="ListParagraph"/>
+        <w:numPr>
+          <w:ilvl w:val="0"/>
+          <w:numId w:val="2"/>
+        </w:numPr>
+        <w:spacing w:after="0" w:line="240" w:lineRule="auto"/>
+        <w:rPr>
+          <w:rFonts w:cstheme="minorHAnsi"/>
+        </w:rPr>
+      </w:pPr>
+      <w:r>
+        <w:rPr>
+          <w:rFonts w:cstheme="minorHAnsi"/>
+        </w:rPr>
+        <w:t>Engaging Tasks</w:t>
+      </w:r>
+    </w:p>
+    <w:p>
+      <w:pPr>
+        <w:spacing w:after="0" w:line="240" w:lineRule="auto"/>
+        <w:rPr>
+          <w:rFonts w:cstheme="minorHAnsi"/>
+        </w:rPr>
+      </w:pPr>
+    </w:p>
+    <w:p>
+      <w:pPr>
+        <w:spacing w:after="0" w:line="240" w:lineRule="auto"/>
+        <w:rPr>
+          <w:rFonts w:cstheme="minorHAnsi"/>
+        </w:rPr>
+      </w:pPr>
+      <w:r>
+        <w:rPr>
+          <w:rFonts w:cstheme="minorHAnsi"/>
+        </w:rPr>
+        <w:t>During this school year, I built my students curiosity through a roll-out</w:t>
+      </w:r>
+      <w:r>
+        <w:rPr>
+          <w:rFonts w:cstheme="minorHAnsi"/>
+        </w:rPr>
+        <w:t xml:space="preserve"> lesson</w:t>
+      </w:r>
+      <w:r>
+        <w:rPr>
+          <w:rFonts w:cstheme="minorHAnsi"/>
+        </w:rPr>
+        <w:t xml:space="preserve"> of the </w:t>
+      </w:r>
+      <w:r>
+        <w:rPr>
+          <w:rFonts w:cstheme="minorHAnsi"/>
+        </w:rPr>
+        <w:t>curiosity</w:t>
+      </w:r>
+      <w:r>
+        <w:rPr>
+          <w:rFonts w:cstheme="minorHAnsi"/>
+        </w:rPr>
+        <w:t>, modeling curiosity as a teacher, and providing authentic opportunities to develop student curiosity through mathematical tasks</w:t>
+      </w:r>
+      <w:r>
+        <w:rPr>
+          <w:rFonts w:cstheme="minorHAnsi"/>
+        </w:rPr>
+        <w:t>.  In the roll-out lesson, we discussed what curiosity looks like in an academic and social context.  I modeled how curiosity might look in a college setting when meeting someone for the first time to make a connection.  I then provided students an opportunity to practice this with their partner at their seats.  This was particularly relevant to my 12</w:t>
+      </w:r>
+      <w:r>
+        <w:rPr>
+          <w:rFonts w:cstheme="minorHAnsi"/>
+          <w:vertAlign w:val="superscript"/>
+        </w:rPr>
+        <w:t>th</w:t>
+      </w:r>
+      <w:r>
+        <w:rPr>
+          <w:rFonts w:cstheme="minorHAnsi"/>
+        </w:rPr>
+        <w:t xml:space="preserve"> grade students because they will be attending college soon.  They will be meeting students from all over the country and may face challenges if they choose to attend a predominantly white institution. </w:t>
+      </w:r>
+    </w:p>
+    <w:p>
+      <w:pPr>
+        <w:spacing w:after="0" w:line="240" w:lineRule="auto"/>
+        <w:rPr>
+          <w:rFonts w:cstheme="minorHAnsi"/>
+        </w:rPr>
+      </w:pPr>
+    </w:p>
+    <w:p>
+      <w:pPr>
+        <w:spacing w:after="0" w:line="240" w:lineRule="auto"/>
+        <w:rPr>
+          <w:rFonts w:cstheme="minorHAnsi"/>
+        </w:rPr>
+      </w:pPr>
+      <w:r>
+        <w:rPr>
+          <w:rFonts w:cstheme="minorHAnsi"/>
+        </w:rPr>
+        <w:lastRenderedPageBreak/>
+        <w:t xml:space="preserve">After this character lesson, I implemented Think </w:t>
+      </w:r>
+      <w:proofErr w:type="spellStart"/>
+      <w:r>
+        <w:rPr>
+          <w:rFonts w:cstheme="minorHAnsi"/>
+        </w:rPr>
+        <w:t>Aloud’s</w:t>
+      </w:r>
+      <w:proofErr w:type="spellEnd"/>
+      <w:r>
+        <w:rPr>
+          <w:rFonts w:cstheme="minorHAnsi"/>
+        </w:rPr>
+        <w:t xml:space="preserve"> thr</w:t>
+      </w:r>
+      <w:r>
+        <w:rPr>
+          <w:rFonts w:cstheme="minorHAnsi"/>
+        </w:rPr>
+        <w:t>oughout my introduction to new material for future math lessons</w:t>
+      </w:r>
+      <w:r>
+        <w:rPr>
+          <w:rFonts w:cstheme="minorHAnsi"/>
+        </w:rPr>
+        <w:t xml:space="preserve">.  Rather than naming steps and following a procedure, I would script a series of questions that would demonstrate my thinking for breaking down the questions and informing each of the steps that followed.  Following the think aloud, rather than Checking for Understanding on my steps, I asked students to name the key </w:t>
+      </w:r>
+      <w:r>
+        <w:rPr>
+          <w:rFonts w:cstheme="minorHAnsi"/>
+          <w:i/>
+          <w:iCs/>
+        </w:rPr>
+        <w:t xml:space="preserve">thinking </w:t>
+      </w:r>
+      <w:r>
+        <w:rPr>
+          <w:rFonts w:cstheme="minorHAnsi"/>
+        </w:rPr>
+        <w:t>questions</w:t>
+      </w:r>
+      <w:r>
+        <w:rPr>
+          <w:rFonts w:cstheme="minorHAnsi"/>
+        </w:rPr>
+        <w:t xml:space="preserve"> that informed my thinking.  </w:t>
+      </w:r>
+      <w:r>
+        <w:rPr>
+          <w:rFonts w:cstheme="minorHAnsi"/>
+        </w:rPr>
+        <w:t>The</w:t>
+      </w:r>
+      <w:r>
+        <w:rPr>
+          <w:rFonts w:cstheme="minorHAnsi"/>
+        </w:rPr>
+        <w:t xml:space="preserve"> figure below provides an example of a script for breaking down an AP Multiple Choice question.  This modeling was effective in developing students’ curiosity by asking their own questions and navigating tasks.</w:t>
+      </w:r>
+    </w:p>
+    <w:p>
+      <w:pPr>
+        <w:spacing w:after="0" w:line="240" w:lineRule="auto"/>
+        <w:rPr>
+          <w:rFonts w:cstheme="minorHAnsi"/>
+        </w:rPr>
+      </w:pPr>
+    </w:p>
+    <w:p>
+      <w:pPr>
+        <w:spacing w:after="0" w:line="240" w:lineRule="auto"/>
+        <w:rPr>
+          <w:rFonts w:cstheme="minorHAnsi"/>
+        </w:rPr>
+      </w:pPr>
+      <w:r>
+        <w:rPr>
+          <w:rFonts w:cstheme="minorHAnsi"/>
+          <w:noProof/>
+        </w:rPr>
+        <mc:AlternateContent>
+          <mc:Choice Requires="wps">
+            <w:drawing>
+              <wp:inline distT="0" distB="0" distL="0" distR="0" wp14:anchorId="2B670739" wp14:editId="79637BFD">
+                <wp:extent cx="5776595" cy="1404620"/>
+                <wp:effectExtent l="0" t="0" r="14605" b="13970"/>
+                <wp:docPr id="1" name="Text Box 2"/>
+                <wp:cNvGraphicFramePr>
+                  <a:graphicFrameLocks xmlns:a="http://schemas.openxmlformats.org/drawingml/2006/main"/>
+                </wp:cNvGraphicFramePr>
+                <a:graphic xmlns:a="http://schemas.openxmlformats.org/drawingml/2006/main">
+                  <a:graphicData uri="http://schemas.microsoft.com/office/word/2010/wordprocessingShape">
+                    <wps:wsp>
+                      <wps:cNvSpPr txBox="1">
+                        <a:spLocks noChangeArrowheads="1"/>
+                      </wps:cNvSpPr>
+                      <wps:spPr bwMode="auto">
+                        <a:xfrm>
+                          <a:off x="0" y="0"/>
+                          <a:ext cx="5776595" cy="1404620"/>
+                        </a:xfrm>
+                        <a:prstGeom prst="rect">
+                          <a:avLst/>
+                        </a:prstGeom>
+                        <a:solidFill>
+                          <a:srgbClr val="FFFFFF"/>
+                        </a:solidFill>
+                        <a:ln w="9525">
+                          <a:solidFill>
+                            <a:srgbClr val="000000"/>
+                          </a:solidFill>
+                          <a:miter lim="800000"/>
+                          <a:headEnd/>
+                          <a:tailEnd/>
+                        </a:ln>
+                      </wps:spPr>
+                      <wps:txbx>
+                        <w:txbxContent>
+                          <w:p>
+                            <w:pPr>
+                              <w:rPr>
+                                <w:rFonts w:eastAsia="Times New Roman" w:cs="Times New Roman"/>
+                                <w:sz w:val="20"/>
+                                <w:szCs w:val="20"/>
+                              </w:rPr>
+                            </w:pPr>
+                            <w:r>
+                              <w:rPr>
+                                <w:rFonts w:eastAsia="Cambria" w:cs="Times New Roman"/>
+                                <w:b/>
+                                <w:bCs/>
+                                <w:sz w:val="20"/>
+                                <w:szCs w:val="20"/>
+                              </w:rPr>
+                              <w:t xml:space="preserve">Example #1: </w:t>
+                            </w:r>
+                            <w:r>
+                              <w:rPr>
+                                <w:rFonts w:eastAsia="Cambria" w:cs="Times New Roman"/>
+                                <w:sz w:val="20"/>
+                                <w:szCs w:val="20"/>
+                              </w:rPr>
+                              <w:t xml:space="preserve">Let </w:t>
+                            </w:r>
+                            <m:oMath>
+                              <m:r>
+                                <w:rPr>
+                                  <w:rFonts w:ascii="Cambria Math" w:eastAsia="Cambria" w:hAnsi="Cambria Math" w:cs="Times New Roman"/>
+                                  <w:sz w:val="20"/>
+                                  <w:szCs w:val="20"/>
+                                </w:rPr>
+                                <m:t>f</m:t>
+                              </m:r>
+                            </m:oMath>
+                            <w:r>
+                              <w:rPr>
+                                <w:rFonts w:eastAsia="Times New Roman" w:cs="Times New Roman"/>
+                                <w:sz w:val="20"/>
+                                <w:szCs w:val="20"/>
+                              </w:rPr>
+                              <w:t xml:space="preserve"> be the function given by </w:t>
+                            </w:r>
+                            <m:oMath>
+                              <m:r>
+                                <w:rPr>
+                                  <w:rFonts w:ascii="Cambria Math" w:eastAsia="Times New Roman" w:hAnsi="Cambria Math" w:cs="Times New Roman"/>
+                                  <w:sz w:val="20"/>
+                                  <w:szCs w:val="20"/>
+                                </w:rPr>
+                                <m:t>f</m:t>
+                              </m:r>
+                              <m:d>
+                                <m:dPr>
+                                  <m:ctrlPr>
+                                    <w:rPr>
+                                      <w:rFonts w:ascii="Cambria Math" w:eastAsia="Times New Roman" w:hAnsi="Cambria Math" w:cs="Times New Roman"/>
+                                      <w:i/>
+                                      <w:sz w:val="20"/>
+                                      <w:szCs w:val="20"/>
+                                    </w:rPr>
+                                  </m:ctrlPr>
+                                </m:dPr>
+                                <m:e>
+                                  <m:r>
+                                    <w:rPr>
+                                      <w:rFonts w:ascii="Cambria Math" w:eastAsia="Times New Roman" w:hAnsi="Cambria Math" w:cs="Times New Roman"/>
+                                      <w:sz w:val="20"/>
+                                      <w:szCs w:val="20"/>
+                                    </w:rPr>
+                                    <m:t>x</m:t>
+                                  </m:r>
+                                </m:e>
+                              </m:d>
+                              <m:r>
+                                <w:rPr>
+                                  <w:rFonts w:ascii="Cambria Math" w:eastAsia="Times New Roman" w:hAnsi="Cambria Math" w:cs="Times New Roman"/>
+                                  <w:sz w:val="20"/>
+                                  <w:szCs w:val="20"/>
+                                </w:rPr>
+                                <m:t>=300x-</m:t>
+                              </m:r>
+                              <m:sSup>
+                                <m:sSupPr>
+                                  <m:ctrlPr>
+                                    <w:rPr>
+                                      <w:rFonts w:ascii="Cambria Math" w:eastAsia="Times New Roman" w:hAnsi="Cambria Math" w:cs="Times New Roman"/>
+                                      <w:i/>
+                                      <w:sz w:val="20"/>
+                                      <w:szCs w:val="20"/>
+                                    </w:rPr>
+                                  </m:ctrlPr>
+                                </m:sSupPr>
+                                <m:e>
+                                  <m:r>
+                                    <w:rPr>
+                                      <w:rFonts w:ascii="Cambria Math" w:eastAsia="Times New Roman" w:hAnsi="Cambria Math" w:cs="Times New Roman"/>
+                                      <w:sz w:val="20"/>
+                                      <w:szCs w:val="20"/>
+                                    </w:rPr>
+                                    <m:t>x</m:t>
+                                  </m:r>
+                                </m:e>
+                                <m:sup>
+                                  <m:r>
+                                    <w:rPr>
+                                      <w:rFonts w:ascii="Cambria Math" w:eastAsia="Times New Roman" w:hAnsi="Cambria Math" w:cs="Times New Roman"/>
+                                      <w:sz w:val="20"/>
+                                      <w:szCs w:val="20"/>
+                                    </w:rPr>
+                                    <m:t>3</m:t>
+                                  </m:r>
+                                </m:sup>
+                              </m:sSup>
+                            </m:oMath>
+                            <w:r>
+                              <w:rPr>
+                                <w:rFonts w:eastAsia="Times New Roman" w:cs="Times New Roman"/>
+                                <w:sz w:val="20"/>
+                                <w:szCs w:val="20"/>
+                              </w:rPr>
+                              <w:t xml:space="preserve">.  On which of the following intervals is the function </w:t>
+                            </w:r>
+                            <m:oMath>
+                              <m:r>
+                                <w:rPr>
+                                  <w:rFonts w:ascii="Cambria Math" w:eastAsia="Times New Roman" w:hAnsi="Cambria Math" w:cs="Times New Roman"/>
+                                  <w:sz w:val="20"/>
+                                  <w:szCs w:val="20"/>
+                                </w:rPr>
+                                <m:t>f</m:t>
+                              </m:r>
+                            </m:oMath>
+                            <w:r>
+                              <w:rPr>
+                                <w:rFonts w:eastAsia="Times New Roman" w:cs="Times New Roman"/>
+                                <w:sz w:val="20"/>
+                                <w:szCs w:val="20"/>
+                              </w:rPr>
+                              <w:t xml:space="preserve"> increasing?</w:t>
+                            </w:r>
+                          </w:p>
+                          <w:p>
+                            <w:pPr>
+                              <w:rPr>
+                                <w:rFonts w:eastAsia="Cambria" w:cs="Times New Roman"/>
+                                <w:sz w:val="20"/>
+                                <w:szCs w:val="20"/>
+                              </w:rPr>
+                            </w:pPr>
+                          </w:p>
+                          <w:p>
+                            <w:pPr>
+                              <w:numPr>
+                                <w:ilvl w:val="0"/>
+                                <w:numId w:val="4"/>
+                              </w:numPr>
+                              <w:contextualSpacing/>
+                              <w:rPr>
+                                <w:rFonts w:eastAsia="Cambria" w:cs="Times New Roman"/>
+                                <w:sz w:val="20"/>
+                                <w:szCs w:val="20"/>
+                              </w:rPr>
+                            </w:pPr>
+                            <m:oMath>
+                              <m:r>
+                                <w:rPr>
+                                  <w:rFonts w:ascii="Cambria Math" w:eastAsia="Cambria" w:hAnsi="Cambria Math" w:cs="Times New Roman"/>
+                                  <w:sz w:val="20"/>
+                                  <w:szCs w:val="20"/>
+                                </w:rPr>
+                                <m:t>(-∞,-10]</m:t>
+                              </m:r>
+                            </m:oMath>
+                            <w:r>
+                              <w:rPr>
+                                <w:rFonts w:eastAsia="Times New Roman" w:cs="Times New Roman"/>
+                                <w:sz w:val="20"/>
+                                <w:szCs w:val="20"/>
+                              </w:rPr>
+                              <w:t xml:space="preserve"> and </w:t>
+                            </w:r>
+                            <m:oMath>
+                              <m:d>
+                                <m:dPr>
+                                  <m:begChr m:val="["/>
+                                  <m:ctrlPr>
+                                    <w:rPr>
+                                      <w:rFonts w:ascii="Cambria Math" w:eastAsia="Times New Roman" w:hAnsi="Cambria Math" w:cs="Times New Roman"/>
+                                      <w:i/>
+                                      <w:sz w:val="20"/>
+                                      <w:szCs w:val="20"/>
+                                    </w:rPr>
+                                  </m:ctrlPr>
+                                </m:dPr>
+                                <m:e>
+                                  <m:r>
+                                    <w:rPr>
+                                      <w:rFonts w:ascii="Cambria Math" w:eastAsia="Times New Roman" w:hAnsi="Cambria Math" w:cs="Times New Roman"/>
+                                      <w:sz w:val="20"/>
+                                      <w:szCs w:val="20"/>
+                                    </w:rPr>
+                                    <m:t>10,∞</m:t>
+                                  </m:r>
+                                </m:e>
+                              </m:d>
+                            </m:oMath>
+                          </w:p>
+                          <w:p>
+                            <w:pPr>
+                              <w:numPr>
+                                <w:ilvl w:val="0"/>
+                                <w:numId w:val="4"/>
+                              </w:numPr>
+                              <w:contextualSpacing/>
+                              <w:rPr>
+                                <w:rFonts w:eastAsia="Cambria" w:cs="Times New Roman"/>
+                                <w:sz w:val="20"/>
+                                <w:szCs w:val="20"/>
+                              </w:rPr>
+                            </w:pPr>
+                            <m:oMath>
+                              <m:d>
+                                <m:dPr>
+                                  <m:begChr m:val="["/>
+                                  <m:endChr m:val="]"/>
+                                  <m:ctrlPr>
+                                    <w:rPr>
+                                      <w:rFonts w:ascii="Cambria Math" w:eastAsia="Cambria" w:hAnsi="Cambria Math" w:cs="Times New Roman"/>
+                                      <w:i/>
+                                      <w:sz w:val="20"/>
+                                      <w:szCs w:val="20"/>
+                                    </w:rPr>
+                                  </m:ctrlPr>
+                                </m:dPr>
+                                <m:e>
+                                  <m:r>
+                                    <w:rPr>
+                                      <w:rFonts w:ascii="Cambria Math" w:eastAsia="Cambria" w:hAnsi="Cambria Math" w:cs="Times New Roman"/>
+                                      <w:sz w:val="20"/>
+                                      <w:szCs w:val="20"/>
+                                    </w:rPr>
+                                    <m:t>-10,10</m:t>
+                                  </m:r>
+                                </m:e>
+                              </m:d>
+                            </m:oMath>
+                          </w:p>
+                          <w:p>
+                            <w:pPr>
+                              <w:numPr>
+                                <w:ilvl w:val="0"/>
+                                <w:numId w:val="4"/>
+                              </w:numPr>
+                              <w:contextualSpacing/>
+                              <w:rPr>
+                                <w:rFonts w:eastAsia="Cambria" w:cs="Times New Roman"/>
+                                <w:sz w:val="20"/>
+                                <w:szCs w:val="20"/>
+                              </w:rPr>
+                            </w:pPr>
+                            <m:oMath>
+                              <m:d>
+                                <m:dPr>
+                                  <m:begChr m:val="["/>
+                                  <m:endChr m:val="]"/>
+                                  <m:ctrlPr>
+                                    <w:rPr>
+                                      <w:rFonts w:ascii="Cambria Math" w:eastAsia="Cambria" w:hAnsi="Cambria Math" w:cs="Times New Roman"/>
+                                      <w:i/>
+                                      <w:sz w:val="20"/>
+                                      <w:szCs w:val="20"/>
+                                    </w:rPr>
+                                  </m:ctrlPr>
+                                </m:dPr>
+                                <m:e>
+                                  <m:r>
+                                    <w:rPr>
+                                      <w:rFonts w:ascii="Cambria Math" w:eastAsia="Cambria" w:hAnsi="Cambria Math" w:cs="Times New Roman"/>
+                                      <w:sz w:val="20"/>
+                                      <w:szCs w:val="20"/>
+                                    </w:rPr>
+                                    <m:t>0,10</m:t>
+                                  </m:r>
+                                </m:e>
+                              </m:d>
+                            </m:oMath>
+                            <w:r>
+                              <w:rPr>
+                                <w:rFonts w:eastAsia="Times New Roman" w:cs="Times New Roman"/>
+                                <w:sz w:val="20"/>
+                                <w:szCs w:val="20"/>
+                              </w:rPr>
+                              <w:t xml:space="preserve"> only</w:t>
+                            </w:r>
+                          </w:p>
+                          <w:p>
+                            <w:pPr>
+                              <w:numPr>
+                                <w:ilvl w:val="0"/>
+                                <w:numId w:val="4"/>
+                              </w:numPr>
+                              <w:contextualSpacing/>
+                              <w:rPr>
+                                <w:rFonts w:eastAsia="Cambria" w:cs="Times New Roman"/>
+                                <w:sz w:val="20"/>
+                                <w:szCs w:val="20"/>
+                              </w:rPr>
+                            </w:pPr>
+                            <m:oMath>
+                              <m:d>
+                                <m:dPr>
+                                  <m:begChr m:val="["/>
+                                  <m:endChr m:val="]"/>
+                                  <m:ctrlPr>
+                                    <w:rPr>
+                                      <w:rFonts w:ascii="Cambria Math" w:eastAsia="Cambria" w:hAnsi="Cambria Math" w:cs="Times New Roman"/>
+                                      <w:i/>
+                                      <w:sz w:val="20"/>
+                                      <w:szCs w:val="20"/>
+                                    </w:rPr>
+                                  </m:ctrlPr>
+                                </m:dPr>
+                                <m:e>
+                                  <m:r>
+                                    <w:rPr>
+                                      <w:rFonts w:ascii="Cambria Math" w:eastAsia="Cambria" w:hAnsi="Cambria Math" w:cs="Times New Roman"/>
+                                      <w:sz w:val="20"/>
+                                      <w:szCs w:val="20"/>
+                                    </w:rPr>
+                                    <m:t>0, 10</m:t>
+                                  </m:r>
+                                  <m:rad>
+                                    <m:radPr>
+                                      <m:degHide m:val="1"/>
+                                      <m:ctrlPr>
+                                        <w:rPr>
+                                          <w:rFonts w:ascii="Cambria Math" w:eastAsia="Cambria" w:hAnsi="Cambria Math" w:cs="Times New Roman"/>
+                                          <w:i/>
+                                          <w:sz w:val="20"/>
+                                          <w:szCs w:val="20"/>
+                                        </w:rPr>
+                                      </m:ctrlPr>
+                                    </m:radPr>
+                                    <m:deg/>
+                                    <m:e>
+                                      <m:r>
+                                        <w:rPr>
+                                          <w:rFonts w:ascii="Cambria Math" w:eastAsia="Cambria" w:hAnsi="Cambria Math" w:cs="Times New Roman"/>
+                                          <w:sz w:val="20"/>
+                                          <w:szCs w:val="20"/>
+                                        </w:rPr>
+                                        <m:t>3</m:t>
+                                      </m:r>
+                                    </m:e>
+                                  </m:rad>
+                                </m:e>
+                              </m:d>
+                            </m:oMath>
+                            <w:r>
+                              <w:rPr>
+                                <w:rFonts w:eastAsia="Times New Roman" w:cs="Times New Roman"/>
+                                <w:sz w:val="20"/>
+                                <w:szCs w:val="20"/>
+                              </w:rPr>
+                              <w:t xml:space="preserve"> only</w:t>
+                            </w:r>
+                          </w:p>
+                          <w:p>
+                            <w:pPr>
+                              <w:numPr>
+                                <w:ilvl w:val="0"/>
+                                <w:numId w:val="4"/>
+                              </w:numPr>
+                              <w:contextualSpacing/>
+                              <w:rPr>
+                                <w:rFonts w:eastAsia="Cambria" w:cs="Times New Roman"/>
+                                <w:sz w:val="20"/>
+                                <w:szCs w:val="20"/>
+                              </w:rPr>
+                            </w:pPr>
+                            <m:oMath>
+                              <m:d>
+                                <m:dPr>
+                                  <m:begChr m:val="["/>
+                                  <m:ctrlPr>
+                                    <w:rPr>
+                                      <w:rFonts w:ascii="Cambria Math" w:eastAsia="Cambria" w:hAnsi="Cambria Math" w:cs="Times New Roman"/>
+                                      <w:i/>
+                                      <w:sz w:val="20"/>
+                                      <w:szCs w:val="20"/>
+                                    </w:rPr>
+                                  </m:ctrlPr>
+                                </m:dPr>
+                                <m:e>
+                                  <m:r>
+                                    <w:rPr>
+                                      <w:rFonts w:ascii="Cambria Math" w:eastAsia="Cambria" w:hAnsi="Cambria Math" w:cs="Times New Roman"/>
+                                      <w:sz w:val="20"/>
+                                      <w:szCs w:val="20"/>
+                                    </w:rPr>
+                                    <m:t>0,∞</m:t>
+                                  </m:r>
+                                </m:e>
+                              </m:d>
+                            </m:oMath>
+                          </w:p>
+                          <w:p>
+                            <w:pPr>
+                              <w:rPr>
+                                <w:rFonts w:eastAsia="Cambria" w:cs="Times New Roman"/>
+                                <w:b/>
+                                <w:bCs/>
+                                <w:sz w:val="20"/>
+                                <w:szCs w:val="20"/>
+                              </w:rPr>
+                            </w:pPr>
+                          </w:p>
+                          <w:p>
+                            <w:pPr>
+                              <w:rPr>
+                                <w:rFonts w:eastAsia="Cambria" w:cs="Times New Roman"/>
+                                <w:b/>
+                                <w:bCs/>
+                                <w:sz w:val="20"/>
+                                <w:szCs w:val="20"/>
+                              </w:rPr>
+                            </w:pPr>
+                            <w:r>
+                              <w:rPr>
+                                <w:rFonts w:eastAsia="Cambria" w:cs="Times New Roman"/>
+                                <w:b/>
+                                <w:bCs/>
+                                <w:sz w:val="20"/>
+                                <w:szCs w:val="20"/>
+                              </w:rPr>
+                              <w:t>Scripted Questions:</w:t>
+                            </w:r>
+                          </w:p>
+                          <w:p>
+                            <w:pPr>
+                              <w:numPr>
+                                <w:ilvl w:val="0"/>
+                                <w:numId w:val="3"/>
+                              </w:numPr>
+                              <w:contextualSpacing/>
+                              <w:rPr>
+                                <w:rFonts w:eastAsia="Cambria" w:cs="Times New Roman"/>
+                                <w:b/>
+                                <w:bCs/>
+                                <w:sz w:val="20"/>
+                                <w:szCs w:val="20"/>
+                              </w:rPr>
+                            </w:pPr>
+                            <w:r>
+                              <w:rPr>
+                                <w:rFonts w:eastAsia="Cambria" w:cs="Times New Roman"/>
+                                <w:sz w:val="20"/>
+                                <w:szCs w:val="20"/>
+                              </w:rPr>
+                              <w:t>What am looking for?</w:t>
+                            </w:r>
+                          </w:p>
+                          <w:p>
+                            <w:pPr>
+                              <w:numPr>
+                                <w:ilvl w:val="0"/>
+                                <w:numId w:val="3"/>
+                              </w:numPr>
+                              <w:contextualSpacing/>
+                              <w:rPr>
+                                <w:rFonts w:eastAsia="Cambria" w:cs="Times New Roman"/>
+                                <w:sz w:val="20"/>
+                                <w:szCs w:val="20"/>
+                              </w:rPr>
+                            </w:pPr>
+                            <w:r>
+                              <w:rPr>
+                                <w:rFonts w:eastAsia="Cambria" w:cs="Times New Roman"/>
+                                <w:sz w:val="20"/>
+                                <w:szCs w:val="20"/>
+                              </w:rPr>
+                              <w:t>What do I have to work with?</w:t>
+                            </w:r>
+                          </w:p>
+                          <w:p>
+                            <w:pPr>
+                              <w:numPr>
+                                <w:ilvl w:val="0"/>
+                                <w:numId w:val="3"/>
+                              </w:numPr>
+                              <w:contextualSpacing/>
+                              <w:rPr>
+                                <w:rFonts w:eastAsia="Cambria" w:cs="Times New Roman"/>
+                                <w:sz w:val="20"/>
+                                <w:szCs w:val="20"/>
+                              </w:rPr>
+                            </w:pPr>
+                            <w:r>
+                              <w:rPr>
+                                <w:rFonts w:eastAsia="Cambria" w:cs="Times New Roman"/>
+                                <w:sz w:val="20"/>
+                                <w:szCs w:val="20"/>
+                              </w:rPr>
+                              <w:t xml:space="preserve">How can I get from </w:t>
+                            </w:r>
+                            <m:oMath>
+                              <m:r>
+                                <w:rPr>
+                                  <w:rFonts w:ascii="Cambria Math" w:eastAsia="Cambria" w:hAnsi="Cambria Math" w:cs="Times New Roman"/>
+                                  <w:sz w:val="20"/>
+                                  <w:szCs w:val="20"/>
+                                </w:rPr>
+                                <m:t>f(x)</m:t>
+                              </m:r>
+                            </m:oMath>
+                            <w:r>
+                              <w:rPr>
+                                <w:rFonts w:eastAsia="Times New Roman" w:cs="Times New Roman"/>
+                                <w:sz w:val="20"/>
+                                <w:szCs w:val="20"/>
+                              </w:rPr>
+                              <w:t xml:space="preserve"> to find out where it is increasing?</w:t>
+                            </w:r>
+                          </w:p>
+                          <w:p>
+                            <w:pPr>
+                              <w:numPr>
+                                <w:ilvl w:val="1"/>
+                                <w:numId w:val="3"/>
+                              </w:numPr>
+                              <w:contextualSpacing/>
+                              <w:rPr>
+                                <w:rFonts w:eastAsia="Cambria" w:cs="Times New Roman"/>
+                                <w:sz w:val="20"/>
+                                <w:szCs w:val="20"/>
+                              </w:rPr>
+                            </w:pPr>
+                            <w:r>
+                              <w:rPr>
+                                <w:rFonts w:eastAsia="Cambria" w:cs="Times New Roman"/>
+                                <w:sz w:val="20"/>
+                                <w:szCs w:val="20"/>
+                              </w:rPr>
+                              <w:t xml:space="preserve">I know that </w:t>
+                            </w:r>
+                            <m:oMath>
+                              <m:r>
+                                <w:rPr>
+                                  <w:rFonts w:ascii="Cambria Math" w:eastAsia="Cambria" w:hAnsi="Cambria Math" w:cs="Times New Roman"/>
+                                  <w:sz w:val="20"/>
+                                  <w:szCs w:val="20"/>
+                                </w:rPr>
+                                <m:t>f(x)</m:t>
+                              </m:r>
+                            </m:oMath>
+                            <w:r>
+                              <w:rPr>
+                                <w:rFonts w:eastAsia="Times New Roman" w:cs="Times New Roman"/>
+                                <w:sz w:val="20"/>
+                                <w:szCs w:val="20"/>
+                              </w:rPr>
+                              <w:t xml:space="preserve"> is increasing if </w:t>
+                            </w:r>
+                            <m:oMath>
+                              <m:r>
+                                <w:rPr>
+                                  <w:rFonts w:ascii="Cambria Math" w:eastAsia="Times New Roman" w:hAnsi="Cambria Math" w:cs="Times New Roman"/>
+                                  <w:sz w:val="20"/>
+                                  <w:szCs w:val="20"/>
+                                </w:rPr>
+                                <m:t>f'(x)</m:t>
+                              </m:r>
+                            </m:oMath>
+                            <w:r>
+                              <w:rPr>
+                                <w:rFonts w:eastAsia="Times New Roman" w:cs="Times New Roman"/>
+                                <w:sz w:val="20"/>
+                                <w:szCs w:val="20"/>
+                              </w:rPr>
+                              <w:t xml:space="preserve"> is positive.</w:t>
+                            </w:r>
+                          </w:p>
+                          <w:p>
+                            <w:pPr>
+                              <w:numPr>
+                                <w:ilvl w:val="0"/>
+                                <w:numId w:val="3"/>
+                              </w:numPr>
+                              <w:contextualSpacing/>
+                              <w:rPr>
+                                <w:rFonts w:eastAsia="Cambria" w:cs="Times New Roman"/>
+                                <w:sz w:val="20"/>
+                                <w:szCs w:val="20"/>
+                              </w:rPr>
+                            </w:pPr>
+                            <w:r>
+                              <w:rPr>
+                                <w:rFonts w:eastAsia="Cambria" w:cs="Times New Roman"/>
+                                <w:sz w:val="20"/>
+                                <w:szCs w:val="20"/>
+                              </w:rPr>
+                              <w:t>I have a function algebraically, how can I see when the derivative is positive?</w:t>
+                            </w:r>
+                          </w:p>
+                          <w:p>
+                            <w:pPr>
+                              <w:numPr>
+                                <w:ilvl w:val="1"/>
+                                <w:numId w:val="3"/>
+                              </w:numPr>
+                              <w:contextualSpacing/>
+                              <w:rPr>
+                                <w:rFonts w:eastAsia="Cambria" w:cs="Times New Roman"/>
+                                <w:sz w:val="20"/>
+                                <w:szCs w:val="20"/>
+                              </w:rPr>
+                            </w:pPr>
+                            <w:r>
+                              <w:rPr>
+                                <w:rFonts w:eastAsia="Cambria" w:cs="Times New Roman"/>
+                                <w:sz w:val="20"/>
+                                <w:szCs w:val="20"/>
+                              </w:rPr>
+                              <w:t>I can use a sign chart.</w:t>
+                            </w:r>
+                          </w:p>
+                          <w:p>
+                            <w:pPr>
+                              <w:numPr>
+                                <w:ilvl w:val="0"/>
+                                <w:numId w:val="3"/>
+                              </w:numPr>
+                              <w:contextualSpacing/>
+                              <w:rPr>
+                                <w:rFonts w:eastAsia="Cambria" w:cs="Times New Roman"/>
+                                <w:sz w:val="20"/>
+                                <w:szCs w:val="20"/>
+                              </w:rPr>
+                            </w:pPr>
+                            <w:r>
+                              <w:rPr>
+                                <w:rFonts w:eastAsia="Cambria" w:cs="Times New Roman"/>
+                                <w:sz w:val="20"/>
+                                <w:szCs w:val="20"/>
+                              </w:rPr>
+                              <w:t>But wait, what do I use make the sign chart for?</w:t>
+                            </w:r>
+                          </w:p>
+                          <w:p>
+                            <w:pPr>
+                              <w:numPr>
+                                <w:ilvl w:val="1"/>
+                                <w:numId w:val="3"/>
+                              </w:numPr>
+                              <w:contextualSpacing/>
+                              <w:rPr>
+                                <w:rFonts w:eastAsia="Cambria" w:cs="Times New Roman"/>
+                                <w:sz w:val="20"/>
+                                <w:szCs w:val="20"/>
+                              </w:rPr>
+                            </w:pPr>
+                            <w:r>
+                              <w:rPr>
+                                <w:rFonts w:eastAsia="Cambria" w:cs="Times New Roman"/>
+                                <w:sz w:val="20"/>
+                                <w:szCs w:val="20"/>
+                              </w:rPr>
+                              <w:t>I want the sign of the derivative so make it for the derivative.</w:t>
+                            </w:r>
+                          </w:p>
+                          <w:p>
+                            <w:pPr>
+                              <w:numPr>
+                                <w:ilvl w:val="0"/>
+                                <w:numId w:val="3"/>
+                              </w:numPr>
+                              <w:contextualSpacing/>
+                              <w:rPr>
+                                <w:rFonts w:eastAsia="Cambria" w:cs="Times New Roman"/>
+                                <w:sz w:val="20"/>
+                                <w:szCs w:val="20"/>
+                              </w:rPr>
+                            </w:pPr>
+                            <w:r>
+                              <w:rPr>
+                                <w:rFonts w:eastAsia="Cambria" w:cs="Times New Roman"/>
+                                <w:sz w:val="20"/>
+                                <w:szCs w:val="20"/>
+                              </w:rPr>
+                              <w:t>How do I start this?</w:t>
+                            </w:r>
+                          </w:p>
+                          <w:p>
+                            <w:pPr>
+                              <w:numPr>
+                                <w:ilvl w:val="1"/>
+                                <w:numId w:val="3"/>
+                              </w:numPr>
+                              <w:contextualSpacing/>
+                              <w:rPr>
+                                <w:rFonts w:eastAsia="Cambria" w:cs="Times New Roman"/>
+                                <w:sz w:val="20"/>
+                                <w:szCs w:val="20"/>
+                              </w:rPr>
+                            </w:pPr>
+                            <w:r>
+                              <w:rPr>
+                                <w:rFonts w:eastAsia="Cambria" w:cs="Times New Roman"/>
+                                <w:sz w:val="20"/>
+                                <w:szCs w:val="20"/>
+                              </w:rPr>
+                              <w:t>I can find the zeros of the derivative.</w:t>
+                            </w:r>
+                          </w:p>
+                          <w:p>
+                            <w:pPr>
+                              <w:numPr>
+                                <w:ilvl w:val="0"/>
+                                <w:numId w:val="3"/>
+                              </w:numPr>
+                              <w:contextualSpacing/>
+                              <w:rPr>
+                                <w:rFonts w:eastAsia="Cambria" w:cs="Times New Roman"/>
+                                <w:sz w:val="20"/>
+                                <w:szCs w:val="20"/>
+                              </w:rPr>
+                            </w:pPr>
+                            <w:r>
+                              <w:rPr>
+                                <w:rFonts w:eastAsia="Cambria" w:cs="Times New Roman"/>
+                                <w:sz w:val="20"/>
+                                <w:szCs w:val="20"/>
+                              </w:rPr>
+                              <w:t>Now how do I find the signs between the zeros?</w:t>
+                            </w:r>
+                          </w:p>
+                          <w:p>
+                            <w:pPr>
+                              <w:numPr>
+                                <w:ilvl w:val="1"/>
+                                <w:numId w:val="3"/>
+                              </w:numPr>
+                              <w:contextualSpacing/>
+                              <w:rPr>
+                                <w:rFonts w:eastAsia="Cambria" w:cs="Times New Roman"/>
+                                <w:sz w:val="20"/>
+                                <w:szCs w:val="20"/>
+                              </w:rPr>
+                            </w:pPr>
+                            <w:r>
+                              <w:rPr>
+                                <w:rFonts w:eastAsia="Cambria" w:cs="Times New Roman"/>
+                                <w:sz w:val="20"/>
+                                <w:szCs w:val="20"/>
+                              </w:rPr>
+                              <w:t>I know that 0 is in the middle here, so can substitute this.</w:t>
+                            </w:r>
+                          </w:p>
+                          <w:p>
+                            <w:pPr>
+                              <w:numPr>
+                                <w:ilvl w:val="0"/>
+                                <w:numId w:val="3"/>
+                              </w:numPr>
+                              <w:contextualSpacing/>
+                              <w:rPr>
+                                <w:rFonts w:eastAsia="Cambria" w:cs="Times New Roman"/>
+                                <w:sz w:val="20"/>
+                                <w:szCs w:val="20"/>
+                              </w:rPr>
+                            </w:pPr>
+                            <w:r>
+                              <w:rPr>
+                                <w:rFonts w:eastAsia="Cambria" w:cs="Times New Roman"/>
+                                <w:sz w:val="20"/>
+                                <w:szCs w:val="20"/>
+                              </w:rPr>
+                              <w:t>So which answer matches the best with my work – does this match?</w:t>
+                            </w:r>
+                          </w:p>
+                          <w:p>
+                            <w:pPr>
+                              <w:numPr>
+                                <w:ilvl w:val="1"/>
+                                <w:numId w:val="3"/>
+                              </w:numPr>
+                              <w:contextualSpacing/>
+                              <w:rPr>
+                                <w:rFonts w:eastAsia="Cambria" w:cs="Times New Roman"/>
+                                <w:sz w:val="20"/>
+                                <w:szCs w:val="20"/>
+                              </w:rPr>
+                            </w:pPr>
+                            <w:r>
+                              <w:rPr>
+                                <w:rFonts w:eastAsia="Cambria" w:cs="Times New Roman"/>
+                                <w:sz w:val="20"/>
+                                <w:szCs w:val="20"/>
+                              </w:rPr>
+                              <w:t>Yes, I think so</w:t>
+                            </w:r>
+                          </w:p>
+                          <w:p>
+                            <w:pPr>
+                              <w:numPr>
+                                <w:ilvl w:val="1"/>
+                                <w:numId w:val="3"/>
+                              </w:numPr>
+                              <w:contextualSpacing/>
+                              <w:rPr>
+                                <w:rFonts w:eastAsia="Cambria" w:cs="Times New Roman"/>
+                                <w:sz w:val="20"/>
+                                <w:szCs w:val="20"/>
+                              </w:rPr>
+                            </w:pPr>
+                            <w:r>
+                              <w:rPr>
+                                <w:rFonts w:eastAsia="Cambria" w:cs="Times New Roman"/>
+                                <w:sz w:val="20"/>
+                                <w:szCs w:val="20"/>
+                              </w:rPr>
+                              <w:t>No, this is where the function is decreasing.</w:t>
+                            </w:r>
+                          </w:p>
+                          <w:p>
+                            <w:pPr>
+                              <w:numPr>
+                                <w:ilvl w:val="1"/>
+                                <w:numId w:val="3"/>
+                              </w:numPr>
+                              <w:contextualSpacing/>
+                              <w:rPr>
+                                <w:rFonts w:eastAsia="Cambria" w:cs="Times New Roman"/>
+                                <w:sz w:val="20"/>
+                                <w:szCs w:val="20"/>
+                              </w:rPr>
+                            </w:pPr>
+                            <w:r>
+                              <w:rPr>
+                                <w:rFonts w:eastAsia="Cambria" w:cs="Times New Roman"/>
+                                <w:sz w:val="20"/>
+                                <w:szCs w:val="20"/>
+                              </w:rPr>
+                              <w:t>No.</w:t>
+                            </w:r>
+                          </w:p>
+                          <w:p>
+                            <w:pPr>
+                              <w:numPr>
+                                <w:ilvl w:val="1"/>
+                                <w:numId w:val="3"/>
+                              </w:numPr>
+                              <w:contextualSpacing/>
+                              <w:rPr>
+                                <w:rFonts w:eastAsia="Cambria" w:cs="Times New Roman"/>
+                                <w:sz w:val="20"/>
+                                <w:szCs w:val="20"/>
+                              </w:rPr>
+                            </w:pPr>
+                            <w:r>
+                              <w:rPr>
+                                <w:rFonts w:eastAsia="Cambria" w:cs="Times New Roman"/>
+                                <w:sz w:val="20"/>
+                                <w:szCs w:val="20"/>
+                              </w:rPr>
+                              <w:t>No.</w:t>
+                            </w:r>
+                          </w:p>
+                          <w:p>
+                            <w:pPr>
+                              <w:numPr>
+                                <w:ilvl w:val="1"/>
+                                <w:numId w:val="3"/>
+                              </w:numPr>
+                              <w:contextualSpacing/>
+                              <w:rPr>
+                                <w:rFonts w:eastAsia="Cambria" w:cs="Times New Roman"/>
+                                <w:sz w:val="20"/>
+                                <w:szCs w:val="20"/>
+                              </w:rPr>
+                            </w:pPr>
+                            <w:r>
+                              <w:rPr>
+                                <w:rFonts w:eastAsia="Cambria" w:cs="Times New Roman"/>
+                                <w:sz w:val="20"/>
+                                <w:szCs w:val="20"/>
+                              </w:rPr>
+                              <w:t>No.</w:t>
+                            </w:r>
+                          </w:p>
+                        </w:txbxContent>
+                      </wps:txbx>
+                      <wps:bodyPr rot="0" vert="horz" wrap="square" lIns="91440" tIns="45720" rIns="91440" bIns="45720" anchor="t" anchorCtr="0">
+                        <a:spAutoFit/>
+                      </wps:bodyPr>
+                    </wps:wsp>
+                  </a:graphicData>
+                </a:graphic>
+              </wp:inline>
+            </w:drawing>
+          </mc:Choice>
+          <mc:Fallback>
+            <w:pict>
+              <v:shapetype w14:anchorId="2B670739" id="_x0000_t202" coordsize="21600,21600" o:spt="202" path="m,l,21600r21600,l21600,xe">
+                <v:stroke joinstyle="miter"/>
+                <v:path gradientshapeok="t" o:connecttype="rect"/>
+              </v:shapetype>
+              <v:shape id="Text Box 2" o:spid="_x0000_s1026" type="#_x0000_t202" style="width:454.85pt;height:110.6pt;visibility:visible;mso-wrap-style:square;mso-left-percent:-10001;mso-top-percent:-10001;mso-position-horizontal:absolute;mso-position-horizontal-relative:char;mso-position-vertical:absolute;mso-position-vertical-relative:line;mso-left-percent:-10001;mso-top-percent:-10001;v-text-anchor:top" o:gfxdata="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">
+                <v:textbox style="mso-fit-shape-to-text:t">
+                  <w:txbxContent>
+                    <w:p>
+                      <w:pPr>
+                        <w:rPr>
+                          <w:rFonts w:eastAsia="Times New Roman" w:cs="Times New Roman"/>
+                          <w:sz w:val="20"/>
+                          <w:szCs w:val="20"/>
+                        </w:rPr>
+                      </w:pPr>
+                      <w:r>
+                        <w:rPr>
+                          <w:rFonts w:eastAsia="Cambria" w:cs="Times New Roman"/>
+                          <w:b/>
+                          <w:bCs/>
+                          <w:sz w:val="20"/>
+                          <w:szCs w:val="20"/>
+                        </w:rPr>
+                        <w:t xml:space="preserve">Example #1: </w:t>
+                      </w:r>
+                      <w:r>
+                        <w:rPr>
+                          <w:rFonts w:eastAsia="Cambria" w:cs="Times New Roman"/>
+                          <w:sz w:val="20"/>
+                          <w:szCs w:val="20"/>
+                        </w:rPr>
+                        <w:t xml:space="preserve">Let </w:t>
+                      </w:r>
+                      <m:oMath>
+                        <m:r>
+                          <w:rPr>
+                            <w:rFonts w:ascii="Cambria Math" w:eastAsia="Cambria" w:hAnsi="Cambria Math" w:cs="Times New Roman"/>
+                            <w:sz w:val="20"/>
+                            <w:szCs w:val="20"/>
+                          </w:rPr>
+                          <m:t>f</m:t>
+                        </m:r>
+                      </m:oMath>
+                      <w:r>
+                        <w:rPr>
+                          <w:rFonts w:eastAsia="Times New Roman" w:cs="Times New Roman"/>
+                          <w:sz w:val="20"/>
+                          <w:szCs w:val="20"/>
+                        </w:rPr>
+                        <w:t xml:space="preserve"> be the function given by </w:t>
+                      </w:r>
+                      <m:oMath>
+                        <m:r>
+                          <w:rPr>
+                            <w:rFonts w:ascii="Cambria Math" w:eastAsia="Times New Roman" w:hAnsi="Cambria Math" w:cs="Times New Roman"/>
+                            <w:sz w:val="20"/>
+                            <w:szCs w:val="20"/>
+                          </w:rPr>
+                          <m:t>f</m:t>
+                        </m:r>
+                        <m:d>
+                          <m:dPr>
+                            <m:ctrlPr>
+                              <w:rPr>
+                                <w:rFonts w:ascii="Cambria Math" w:eastAsia="Times New Roman" w:hAnsi="Cambria Math" w:cs="Times New Roman"/>
+                                <w:i/>
+                                <w:sz w:val="20"/>
+                                <w:szCs w:val="20"/>
+                              </w:rPr>
+                            </m:ctrlPr>
+                          </m:dPr>
+                          <m:e>
+                            <m:r>
+                              <w:rPr>
+                                <w:rFonts w:ascii="Cambria Math" w:eastAsia="Times New Roman" w:hAnsi="Cambria Math" w:cs="Times New Roman"/>
+                                <w:sz w:val="20"/>
+                                <w:szCs w:val="20"/>
+                              </w:rPr>
+                              <m:t>x</m:t>
+                            </m:r>
+                          </m:e>
+                        </m:d>
+                        <m:r>
+                          <w:rPr>
+                            <w:rFonts w:ascii="Cambria Math" w:eastAsia="Times New Roman" w:hAnsi="Cambria Math" w:cs="Times New Roman"/>
+                            <w:sz w:val="20"/>
+                            <w:szCs w:val="20"/>
+                          </w:rPr>
+                          <m:t>=300x-</m:t>
+                        </m:r>
+                        <m:sSup>
+                          <m:sSupPr>
+                            <m:ctrlPr>
+                              <w:rPr>
+                                <w:rFonts w:ascii="Cambria Math" w:eastAsia="Times New Roman" w:hAnsi="Cambria Math" w:cs="Times New Roman"/>
+                                <w:i/>
+                                <w:sz w:val="20"/>
+                                <w:szCs w:val="20"/>
+                              </w:rPr>
+                            </m:ctrlPr>
+                          </m:sSupPr>
+                          <m:e>
+                            <m:r>
+                              <w:rPr>
+                                <w:rFonts w:ascii="Cambria Math" w:eastAsia="Times New Roman" w:hAnsi="Cambria Math" w:cs="Times New Roman"/>
+                                <w:sz w:val="20"/>
+                                <w:szCs w:val="20"/>
+                              </w:rPr>
+                              <m:t>x</m:t>
+                            </m:r>
+                          </m:e>
+                          <m:sup>
+                            <m:r>
+                              <w:rPr>
+                                <w:rFonts w:ascii="Cambria Math" w:eastAsia="Times New Roman" w:hAnsi="Cambria Math" w:cs="Times New Roman"/>
+                                <w:sz w:val="20"/>
+                                <w:szCs w:val="20"/>
+                              </w:rPr>
+                              <m:t>3</m:t>
+                            </m:r>
+                          </m:sup>
+                        </m:sSup>
+                      </m:oMath>
+                      <w:r>
+                        <w:rPr>
+                          <w:rFonts w:eastAsia="Times New Roman" w:cs="Times New Roman"/>
+                          <w:sz w:val="20"/>
+                          <w:szCs w:val="20"/>
+                        </w:rPr>
+                        <w:t xml:space="preserve">.  On which of the following intervals is the function </w:t>
+                      </w:r>
+                      <m:oMath>
+                        <m:r>
+                          <w:rPr>
+                            <w:rFonts w:ascii="Cambria Math" w:eastAsia="Times New Roman" w:hAnsi="Cambria Math" w:cs="Times New Roman"/>
+                            <w:sz w:val="20"/>
+                            <w:szCs w:val="20"/>
+                          </w:rPr>
+                          <m:t>f</m:t>
+                        </m:r>
+                      </m:oMath>
+                      <w:r>
+                        <w:rPr>
+                          <w:rFonts w:eastAsia="Times New Roman" w:cs="Times New Roman"/>
+                          <w:sz w:val="20"/>
+                          <w:szCs w:val="20"/>
+                        </w:rPr>
+                        <w:t xml:space="preserve"> increasing?</w:t>
+                      </w:r>
+                    </w:p>
+                    <w:p>
+                      <w:pPr>
+                        <w:rPr>
+                          <w:rFonts w:eastAsia="Cambria" w:cs="Times New Roman"/>
+                          <w:sz w:val="20"/>
+                          <w:szCs w:val="20"/>
+                        </w:rPr>
+                      </w:pPr>
+                    </w:p>
+                    <w:p>
+                      <w:pPr>
+                        <w:numPr>
+                          <w:ilvl w:val="0"/>
+                          <w:numId w:val="4"/>
+                        </w:numPr>
+                        <w:contextualSpacing/>
+                        <w:rPr>
+                          <w:rFonts w:eastAsia="Cambria" w:cs="Times New Roman"/>
+                          <w:sz w:val="20"/>
+                          <w:szCs w:val="20"/>
+                        </w:rPr>
+                      </w:pPr>
+                      <m:oMath>
+                        <m:r>
+                          <w:rPr>
+                            <w:rFonts w:ascii="Cambria Math" w:eastAsia="Cambria" w:hAnsi="Cambria Math" w:cs="Times New Roman"/>
+                            <w:sz w:val="20"/>
+                            <w:szCs w:val="20"/>
+                          </w:rPr>
+                          <m:t>(-∞,-10]</m:t>
+                        </m:r>
+                      </m:oMath>
+                      <w:r>
+                        <w:rPr>
+                          <w:rFonts w:eastAsia="Times New Roman" w:cs="Times New Roman"/>
+                          <w:sz w:val="20"/>
+                          <w:szCs w:val="20"/>
+                        </w:rPr>
+                        <w:t xml:space="preserve"> and </w:t>
+                      </w:r>
+                      <m:oMath>
+                        <m:d>
+                          <m:dPr>
+                            <m:begChr m:val="["/>
+                            <m:ctrlPr>
+                              <w:rPr>
+                                <w:rFonts w:ascii="Cambria Math" w:eastAsia="Times New Roman" w:hAnsi="Cambria Math" w:cs="Times New Roman"/>
+                                <w:i/>
+                                <w:sz w:val="20"/>
+                                <w:szCs w:val="20"/>
+                              </w:rPr>
+                            </m:ctrlPr>
+                          </m:dPr>
+                          <m:e>
+                            <m:r>
+                              <w:rPr>
+                                <w:rFonts w:ascii="Cambria Math" w:eastAsia="Times New Roman" w:hAnsi="Cambria Math" w:cs="Times New Roman"/>
+                                <w:sz w:val="20"/>
+                                <w:szCs w:val="20"/>
+                              </w:rPr>
+                              <m:t>10,∞</m:t>
+                            </m:r>
+                          </m:e>
+                        </m:d>
+                      </m:oMath>
+                    </w:p>
+                    <w:p>
+                      <w:pPr>
+                        <w:numPr>
+                          <w:ilvl w:val="0"/>
+                          <w:numId w:val="4"/>
+                        </w:numPr>
+                        <w:contextualSpacing/>
+                        <w:rPr>
+                          <w:rFonts w:eastAsia="Cambria" w:cs="Times New Roman"/>
+                          <w:sz w:val="20"/>
+                          <w:szCs w:val="20"/>
+                        </w:rPr>
+                      </w:pPr>
+                      <m:oMath>
+                        <m:d>
+                          <m:dPr>
+                            <m:begChr m:val="["/>
+                            <m:endChr m:val="]"/>
+                            <m:ctrlPr>
+                              <w:rPr>
+                                <w:rFonts w:ascii="Cambria Math" w:eastAsia="Cambria" w:hAnsi="Cambria Math" w:cs="Times New Roman"/>
+                                <w:i/>
+                                <w:sz w:val="20"/>
+                                <w:szCs w:val="20"/>
+                              </w:rPr>
+                            </m:ctrlPr>
+                          </m:dPr>
+                          <m:e>
+                            <m:r>
+                              <w:rPr>
+                                <w:rFonts w:ascii="Cambria Math" w:eastAsia="Cambria" w:hAnsi="Cambria Math" w:cs="Times New Roman"/>
+                                <w:sz w:val="20"/>
+                                <w:szCs w:val="20"/>
+                              </w:rPr>
+                              <m:t>-10,10</m:t>
+                            </m:r>
+                          </m:e>
+                        </m:d>
+                      </m:oMath>
+                    </w:p>
+                    <w:p>
+                      <w:pPr>
+                        <w:numPr>
+                          <w:ilvl w:val="0"/>
+                          <w:numId w:val="4"/>
+                        </w:numPr>
+                        <w:contextualSpacing/>
+                        <w:rPr>
+                          <w:rFonts w:eastAsia="Cambria" w:cs="Times New Roman"/>
+                          <w:sz w:val="20"/>
+                          <w:szCs w:val="20"/>
+                        </w:rPr>
+                      </w:pPr>
+                      <m:oMath>
+                        <m:d>
+                          <m:dPr>
+                            <m:begChr m:val="["/>
+                            <m:endChr m:val="]"/>
+                            <m:ctrlPr>
+                              <w:rPr>
+                                <w:rFonts w:ascii="Cambria Math" w:eastAsia="Cambria" w:hAnsi="Cambria Math" w:cs="Times New Roman"/>
+                                <w:i/>
+                                <w:sz w:val="20"/>
+                                <w:szCs w:val="20"/>
+                              </w:rPr>
+                            </m:ctrlPr>
+                          </m:dPr>
+                          <m:e>
+                            <m:r>
+                              <w:rPr>
+                                <w:rFonts w:ascii="Cambria Math" w:eastAsia="Cambria" w:hAnsi="Cambria Math" w:cs="Times New Roman"/>
+                                <w:sz w:val="20"/>
+                                <w:szCs w:val="20"/>
+                              </w:rPr>
+                              <m:t>0,10</m:t>
+                            </m:r>
+                          </m:e>
+                        </m:d>
+                      </m:oMath>
+                      <w:r>
+                        <w:rPr>
+                          <w:rFonts w:eastAsia="Times New Roman" w:cs="Times New Roman"/>
+                          <w:sz w:val="20"/>
+                          <w:szCs w:val="20"/>
+                        </w:rPr>
+                        <w:t xml:space="preserve"> only</w:t>
+                      </w:r>
+                    </w:p>
+                    <w:p>
+                      <w:pPr>
+                        <w:numPr>
+                          <w:ilvl w:val="0"/>
+                          <w:numId w:val="4"/>
+                        </w:numPr>
+                        <w:contextualSpacing/>
+                        <w:rPr>
+                          <w:rFonts w:eastAsia="Cambria" w:cs="Times New Roman"/>
+                          <w:sz w:val="20"/>
+                          <w:szCs w:val="20"/>
+                        </w:rPr>
+                      </w:pPr>
+                      <m:oMath>
+                        <m:d>
+                          <m:dPr>
+                            <m:begChr m:val="["/>
+                            <m:endChr m:val="]"/>
+                            <m:ctrlPr>
+                              <w:rPr>
+                                <w:rFonts w:ascii="Cambria Math" w:eastAsia="Cambria" w:hAnsi="Cambria Math" w:cs="Times New Roman"/>
+                                <w:i/>
+                                <w:sz w:val="20"/>
+                                <w:szCs w:val="20"/>
+                              </w:rPr>
+                            </m:ctrlPr>
+                          </m:dPr>
+                          <m:e>
+                            <m:r>
+                              <w:rPr>
+                                <w:rFonts w:ascii="Cambria Math" w:eastAsia="Cambria" w:hAnsi="Cambria Math" w:cs="Times New Roman"/>
+                                <w:sz w:val="20"/>
+                                <w:szCs w:val="20"/>
+                              </w:rPr>
+                              <m:t>0, 10</m:t>
+                            </m:r>
+                            <m:rad>
+                              <m:radPr>
+                                <m:degHide m:val="1"/>
+                                <m:ctrlPr>
+                                  <w:rPr>
+                                    <w:rFonts w:ascii="Cambria Math" w:eastAsia="Cambria" w:hAnsi="Cambria Math" w:cs="Times New Roman"/>
+                                    <w:i/>
+                                    <w:sz w:val="20"/>
+                                    <w:szCs w:val="20"/>
+                                  </w:rPr>
+                                </m:ctrlPr>
+                              </m:radPr>
+                              <m:deg/>
+                              <m:e>
+                                <m:r>
+                                  <w:rPr>
+                                    <w:rFonts w:ascii="Cambria Math" w:eastAsia="Cambria" w:hAnsi="Cambria Math" w:cs="Times New Roman"/>
+                                    <w:sz w:val="20"/>
+                                    <w:szCs w:val="20"/>
+                                  </w:rPr>
+                                  <m:t>3</m:t>
+                                </m:r>
+                              </m:e>
+                            </m:rad>
+                          </m:e>
+                        </m:d>
+                      </m:oMath>
+                      <w:r>
+                        <w:rPr>
+                          <w:rFonts w:eastAsia="Times New Roman" w:cs="Times New Roman"/>
+                          <w:sz w:val="20"/>
+                          <w:szCs w:val="20"/>
+                        </w:rPr>
+                        <w:t xml:space="preserve"> only</w:t>
+                      </w:r>
+                    </w:p>
+                    <w:p>
+                      <w:pPr>
+                        <w:numPr>
+                          <w:ilvl w:val="0"/>
+                          <w:numId w:val="4"/>
+                        </w:numPr>
+                        <w:contextualSpacing/>
+                        <w:rPr>
+                          <w:rFonts w:eastAsia="Cambria" w:cs="Times New Roman"/>
+                          <w:sz w:val="20"/>
+                          <w:szCs w:val="20"/>
+                        </w:rPr>
+                      </w:pPr>
+                      <m:oMath>
+                        <m:d>
+                          <m:dPr>
+                            <m:begChr m:val="["/>
+                            <m:ctrlPr>
+                              <w:rPr>
+                                <w:rFonts w:ascii="Cambria Math" w:eastAsia="Cambria" w:hAnsi="Cambria Math" w:cs="Times New Roman"/>
+                                <w:i/>
+                                <w:sz w:val="20"/>
+                                <w:szCs w:val="20"/>
+                              </w:rPr>
+                            </m:ctrlPr>
+                          </m:dPr>
+                          <m:e>
+                            <m:r>
+                              <w:rPr>
+                                <w:rFonts w:ascii="Cambria Math" w:eastAsia="Cambria" w:hAnsi="Cambria Math" w:cs="Times New Roman"/>
+                                <w:sz w:val="20"/>
+                                <w:szCs w:val="20"/>
+                              </w:rPr>
+                              <m:t>0,∞</m:t>
+                            </m:r>
+                          </m:e>
+                        </m:d>
+                      </m:oMath>
+                    </w:p>
+                    <w:p>
+                      <w:pPr>
+                        <w:rPr>
+                          <w:rFonts w:eastAsia="Cambria" w:cs="Times New Roman"/>
+                          <w:b/>
+                          <w:bCs/>
+                          <w:sz w:val="20"/>
+                          <w:szCs w:val="20"/>
+                        </w:rPr>
+                      </w:pPr>
+                    </w:p>
+                    <w:p>
+                      <w:pPr>
+                        <w:rPr>
+                          <w:rFonts w:eastAsia="Cambria" w:cs="Times New Roman"/>
+                          <w:b/>
+                          <w:bCs/>
+                          <w:sz w:val="20"/>
+                          <w:szCs w:val="20"/>
+                        </w:rPr>
+                      </w:pPr>
+                      <w:r>
+                        <w:rPr>
+                          <w:rFonts w:eastAsia="Cambria" w:cs="Times New Roman"/>
+                          <w:b/>
+                          <w:bCs/>
+                          <w:sz w:val="20"/>
+                          <w:szCs w:val="20"/>
+                        </w:rPr>
+                        <w:t>Scripted Questions:</w:t>
+                      </w:r>
+                    </w:p>
+                    <w:p>
+                      <w:pPr>
+                        <w:numPr>
+                          <w:ilvl w:val="0"/>
+                          <w:numId w:val="3"/>
+                        </w:numPr>
+                        <w:contextualSpacing/>
+                        <w:rPr>
+                          <w:rFonts w:eastAsia="Cambria" w:cs="Times New Roman"/>
+                          <w:b/>
+                          <w:bCs/>
+                          <w:sz w:val="20"/>
+                          <w:szCs w:val="20"/>
+                        </w:rPr>
+                      </w:pPr>
+                      <w:r>
+                        <w:rPr>
+                          <w:rFonts w:eastAsia="Cambria" w:cs="Times New Roman"/>
+                          <w:sz w:val="20"/>
+                          <w:szCs w:val="20"/>
+                        </w:rPr>
+                        <w:t>What am looking for?</w:t>
+                      </w:r>
+                    </w:p>
+                    <w:p>
+                      <w:pPr>
+                        <w:numPr>
+                          <w:ilvl w:val="0"/>
+                          <w:numId w:val="3"/>
+                        </w:numPr>
+                        <w:contextualSpacing/>
+                        <w:rPr>
+                          <w:rFonts w:eastAsia="Cambria" w:cs="Times New Roman"/>
+                          <w:sz w:val="20"/>
+                          <w:szCs w:val="20"/>
+                        </w:rPr>
+                      </w:pPr>
+                      <w:r>
+                        <w:rPr>
+                          <w:rFonts w:eastAsia="Cambria" w:cs="Times New Roman"/>
+                          <w:sz w:val="20"/>
+                          <w:szCs w:val="20"/>
+                        </w:rPr>
+                        <w:t>What do I have to work with?</w:t>
+                      </w:r>
+                    </w:p>
+                    <w:p>
+                      <w:pPr>
+                        <w:numPr>
+                          <w:ilvl w:val="0"/>
+                          <w:numId w:val="3"/>
+                        </w:numPr>
+                        <w:contextualSpacing/>
+                        <w:rPr>
+                          <w:rFonts w:eastAsia="Cambria" w:cs="Times New Roman"/>
+                          <w:sz w:val="20"/>
+                          <w:szCs w:val="20"/>
+                        </w:rPr>
+                      </w:pPr>
+                      <w:r>
+                        <w:rPr>
+                          <w:rFonts w:eastAsia="Cambria" w:cs="Times New Roman"/>
+                          <w:sz w:val="20"/>
+                          <w:szCs w:val="20"/>
+                        </w:rPr>
+                        <w:t xml:space="preserve">How can I get from </w:t>
+                      </w:r>
+                      <m:oMath>
+                        <m:r>
+                          <w:rPr>
+                            <w:rFonts w:ascii="Cambria Math" w:eastAsia="Cambria" w:hAnsi="Cambria Math" w:cs="Times New Roman"/>
+                            <w:sz w:val="20"/>
+                            <w:szCs w:val="20"/>
+                          </w:rPr>
+                          <m:t>f(x)</m:t>
+                        </m:r>
+                      </m:oMath>
+                      <w:r>
+                        <w:rPr>
+                          <w:rFonts w:eastAsia="Times New Roman" w:cs="Times New Roman"/>
+                          <w:sz w:val="20"/>
+                          <w:szCs w:val="20"/>
+                        </w:rPr>
+                        <w:t xml:space="preserve"> to find out where it is increasing?</w:t>
+                      </w:r>
+                    </w:p>
+                    <w:p>
+                      <w:pPr>
+                        <w:numPr>
+                          <w:ilvl w:val="1"/>
+                          <w:numId w:val="3"/>
+                        </w:numPr>
+                        <w:contextualSpacing/>
+                        <w:rPr>
+                          <w:rFonts w:eastAsia="Cambria" w:cs="Times New Roman"/>
+                          <w:sz w:val="20"/>
+                          <w:szCs w:val="20"/>
+                        </w:rPr>
+                      </w:pPr>
+                      <w:r>
+                        <w:rPr>
+                          <w:rFonts w:eastAsia="Cambria" w:cs="Times New Roman"/>
+                          <w:sz w:val="20"/>
+                          <w:szCs w:val="20"/>
+                        </w:rPr>
+                        <w:t xml:space="preserve">I know that </w:t>
+                      </w:r>
+                      <m:oMath>
+                        <m:r>
+                          <w:rPr>
+                            <w:rFonts w:ascii="Cambria Math" w:eastAsia="Cambria" w:hAnsi="Cambria Math" w:cs="Times New Roman"/>
+                            <w:sz w:val="20"/>
+                            <w:szCs w:val="20"/>
+                          </w:rPr>
+                          <m:t>f(x)</m:t>
+                        </m:r>
+                      </m:oMath>
+                      <w:r>
+                        <w:rPr>
+                          <w:rFonts w:eastAsia="Times New Roman" w:cs="Times New Roman"/>
+                          <w:sz w:val="20"/>
+                          <w:szCs w:val="20"/>
+                        </w:rPr>
+                        <w:t xml:space="preserve"> is increasing if </w:t>
+                      </w:r>
+                      <m:oMath>
+                        <m:r>
+                          <w:rPr>
+                            <w:rFonts w:ascii="Cambria Math" w:eastAsia="Times New Roman" w:hAnsi="Cambria Math" w:cs="Times New Roman"/>
+                            <w:sz w:val="20"/>
+                            <w:szCs w:val="20"/>
+                          </w:rPr>
+                          <m:t>f'(x)</m:t>
+                        </m:r>
+                      </m:oMath>
+                      <w:r>
+                        <w:rPr>
+                          <w:rFonts w:eastAsia="Times New Roman" w:cs="Times New Roman"/>
+                          <w:sz w:val="20"/>
+                          <w:szCs w:val="20"/>
+                        </w:rPr>
+                        <w:t xml:space="preserve"> is positive.</w:t>
+                      </w:r>
+                    </w:p>
+                    <w:p>
+                      <w:pPr>
+                        <w:numPr>
+                          <w:ilvl w:val="0"/>
+                          <w:numId w:val="3"/>
+                        </w:numPr>
+                        <w:contextualSpacing/>
+                        <w:rPr>
+                          <w:rFonts w:eastAsia="Cambria" w:cs="Times New Roman"/>
+                          <w:sz w:val="20"/>
+                          <w:szCs w:val="20"/>
+                        </w:rPr>
+                      </w:pPr>
+                      <w:r>
+                        <w:rPr>
+                          <w:rFonts w:eastAsia="Cambria" w:cs="Times New Roman"/>
+                          <w:sz w:val="20"/>
+                          <w:szCs w:val="20"/>
+                        </w:rPr>
+                        <w:t>I have a function algebraically, how can I see when the derivative is positive?</w:t>
+                      </w:r>
+                    </w:p>
+                    <w:p>
+                      <w:pPr>
+                        <w:numPr>
+                          <w:ilvl w:val="1"/>
+                          <w:numId w:val="3"/>
+                        </w:numPr>
+                        <w:contextualSpacing/>
+                        <w:rPr>
+                          <w:rFonts w:eastAsia="Cambria" w:cs="Times New Roman"/>
+                          <w:sz w:val="20"/>
+                          <w:szCs w:val="20"/>
+                        </w:rPr>
+                      </w:pPr>
+                      <w:r>
+                        <w:rPr>
+                          <w:rFonts w:eastAsia="Cambria" w:cs="Times New Roman"/>
+                          <w:sz w:val="20"/>
+                          <w:szCs w:val="20"/>
+                        </w:rPr>
+                        <w:t>I can use a sign chart.</w:t>
+                      </w:r>
+                    </w:p>
+                    <w:p>
+                      <w:pPr>
+                        <w:numPr>
+                          <w:ilvl w:val="0"/>
+                          <w:numId w:val="3"/>
+                        </w:numPr>
+                        <w:contextualSpacing/>
+                        <w:rPr>
+                          <w:rFonts w:eastAsia="Cambria" w:cs="Times New Roman"/>
+                          <w:sz w:val="20"/>
+                          <w:szCs w:val="20"/>
+                        </w:rPr>
+                      </w:pPr>
+                      <w:r>
+                        <w:rPr>
+                          <w:rFonts w:eastAsia="Cambria" w:cs="Times New Roman"/>
+                          <w:sz w:val="20"/>
+                          <w:szCs w:val="20"/>
+                        </w:rPr>
+                        <w:t>But wait, what do I use make the sign chart for?</w:t>
+                      </w:r>
+                    </w:p>
+                    <w:p>
+                      <w:pPr>
+                        <w:numPr>
+                          <w:ilvl w:val="1"/>
+                          <w:numId w:val="3"/>
+                        </w:numPr>
+                        <w:contextualSpacing/>
+                        <w:rPr>
+                          <w:rFonts w:eastAsia="Cambria" w:cs="Times New Roman"/>
+                          <w:sz w:val="20"/>
+                          <w:szCs w:val="20"/>
+                        </w:rPr>
+                      </w:pPr>
+                      <w:r>
+                        <w:rPr>
+                          <w:rFonts w:eastAsia="Cambria" w:cs="Times New Roman"/>
+                          <w:sz w:val="20"/>
+                          <w:szCs w:val="20"/>
+                        </w:rPr>
+                        <w:t>I want the sign of the derivative so make it for the derivative.</w:t>
+                      </w:r>
+                    </w:p>
+                    <w:p>
+                      <w:pPr>
+                        <w:numPr>
+                          <w:ilvl w:val="0"/>
+                          <w:numId w:val="3"/>
+                        </w:numPr>
+                        <w:contextualSpacing/>
+                        <w:rPr>
+                          <w:rFonts w:eastAsia="Cambria" w:cs="Times New Roman"/>
+                          <w:sz w:val="20"/>
+                          <w:szCs w:val="20"/>
+                        </w:rPr>
+                      </w:pPr>
+                      <w:r>
+                        <w:rPr>
+                          <w:rFonts w:eastAsia="Cambria" w:cs="Times New Roman"/>
+                          <w:sz w:val="20"/>
+                          <w:szCs w:val="20"/>
+                        </w:rPr>
+                        <w:t>How do I start this?</w:t>
+                      </w:r>
+                    </w:p>
+                    <w:p>
+                      <w:pPr>
+                        <w:numPr>
+                          <w:ilvl w:val="1"/>
+                          <w:numId w:val="3"/>
+                        </w:numPr>
+                        <w:contextualSpacing/>
+                        <w:rPr>
+                          <w:rFonts w:eastAsia="Cambria" w:cs="Times New Roman"/>
+                          <w:sz w:val="20"/>
+                          <w:szCs w:val="20"/>
+                        </w:rPr>
+                      </w:pPr>
+                      <w:r>
+                        <w:rPr>
+                          <w:rFonts w:eastAsia="Cambria" w:cs="Times New Roman"/>
+                          <w:sz w:val="20"/>
+                          <w:szCs w:val="20"/>
+                        </w:rPr>
+                        <w:t>I can find the zeros of the derivative.</w:t>
+                      </w:r>
+                    </w:p>
+                    <w:p>
+                      <w:pPr>
+                        <w:numPr>
+                          <w:ilvl w:val="0"/>
+                          <w:numId w:val="3"/>
+                        </w:numPr>
+                        <w:contextualSpacing/>
+                        <w:rPr>
+                          <w:rFonts w:eastAsia="Cambria" w:cs="Times New Roman"/>
+                          <w:sz w:val="20"/>
+                          <w:szCs w:val="20"/>
+                        </w:rPr>
+                      </w:pPr>
+                      <w:r>
+                        <w:rPr>
+                          <w:rFonts w:eastAsia="Cambria" w:cs="Times New Roman"/>
+                          <w:sz w:val="20"/>
+                          <w:szCs w:val="20"/>
+                        </w:rPr>
+                        <w:t>Now how do I find the signs between the zeros?</w:t>
+                      </w:r>
+                    </w:p>
+                    <w:p>
+                      <w:pPr>
+                        <w:numPr>
+                          <w:ilvl w:val="1"/>
+                          <w:numId w:val="3"/>
+                        </w:numPr>
+                        <w:contextualSpacing/>
+                        <w:rPr>
+                          <w:rFonts w:eastAsia="Cambria" w:cs="Times New Roman"/>
+                          <w:sz w:val="20"/>
+                          <w:szCs w:val="20"/>
+                        </w:rPr>
+                      </w:pPr>
+                      <w:r>
+                        <w:rPr>
+                          <w:rFonts w:eastAsia="Cambria" w:cs="Times New Roman"/>
+                          <w:sz w:val="20"/>
+                          <w:szCs w:val="20"/>
+                        </w:rPr>
+                        <w:t>I know that 0 is in the middle here, so can substitute this.</w:t>
+                      </w:r>
+                    </w:p>
+                    <w:p>
+                      <w:pPr>
+                        <w:numPr>
+                          <w:ilvl w:val="0"/>
+                          <w:numId w:val="3"/>
+                        </w:numPr>
+                        <w:contextualSpacing/>
+                        <w:rPr>
+                          <w:rFonts w:eastAsia="Cambria" w:cs="Times New Roman"/>
+                          <w:sz w:val="20"/>
+                          <w:szCs w:val="20"/>
+                        </w:rPr>
+                      </w:pPr>
+                      <w:r>
+                        <w:rPr>
+                          <w:rFonts w:eastAsia="Cambria" w:cs="Times New Roman"/>
+                          <w:sz w:val="20"/>
+                          <w:szCs w:val="20"/>
+                        </w:rPr>
+                        <w:t>So which answer matches the best with my work – does this match?</w:t>
+                      </w:r>
+                    </w:p>
+                    <w:p>
+                      <w:pPr>
+                        <w:numPr>
+                          <w:ilvl w:val="1"/>
+                          <w:numId w:val="3"/>
+                        </w:numPr>
+                        <w:contextualSpacing/>
+                        <w:rPr>
+                          <w:rFonts w:eastAsia="Cambria" w:cs="Times New Roman"/>
+                          <w:sz w:val="20"/>
+                          <w:szCs w:val="20"/>
+                        </w:rPr>
+                      </w:pPr>
+                      <w:r>
+                        <w:rPr>
+                          <w:rFonts w:eastAsia="Cambria" w:cs="Times New Roman"/>
+                          <w:sz w:val="20"/>
+                          <w:szCs w:val="20"/>
+                        </w:rPr>
+                        <w:t>Yes, I think so</w:t>
+                      </w:r>
+                    </w:p>
+                    <w:p>
+                      <w:pPr>
+                        <w:numPr>
+                          <w:ilvl w:val="1"/>
+                          <w:numId w:val="3"/>
+                        </w:numPr>
+                        <w:contextualSpacing/>
+                        <w:rPr>
+                          <w:rFonts w:eastAsia="Cambria" w:cs="Times New Roman"/>
+                          <w:sz w:val="20"/>
+                          <w:szCs w:val="20"/>
+                        </w:rPr>
+                      </w:pPr>
+                      <w:r>
+                        <w:rPr>
+                          <w:rFonts w:eastAsia="Cambria" w:cs="Times New Roman"/>
+                          <w:sz w:val="20"/>
+                          <w:szCs w:val="20"/>
+                        </w:rPr>
+                        <w:t>No, this is where the function is decreasing.</w:t>
+                      </w:r>
+                    </w:p>
+                    <w:p>
+                      <w:pPr>
+                        <w:numPr>
+                          <w:ilvl w:val="1"/>
+                          <w:numId w:val="3"/>
+                        </w:numPr>
+                        <w:contextualSpacing/>
+                        <w:rPr>
+                          <w:rFonts w:eastAsia="Cambria" w:cs="Times New Roman"/>
+                          <w:sz w:val="20"/>
+                          <w:szCs w:val="20"/>
+                        </w:rPr>
+                      </w:pPr>
+                      <w:r>
+                        <w:rPr>
+                          <w:rFonts w:eastAsia="Cambria" w:cs="Times New Roman"/>
+                          <w:sz w:val="20"/>
+                          <w:szCs w:val="20"/>
+                        </w:rPr>
+                        <w:t>No.</w:t>
+                      </w:r>
+                    </w:p>
+                    <w:p>
+                      <w:pPr>
+                        <w:numPr>
+                          <w:ilvl w:val="1"/>
+                          <w:numId w:val="3"/>
+                        </w:numPr>
+                        <w:contextualSpacing/>
+                        <w:rPr>
+                          <w:rFonts w:eastAsia="Cambria" w:cs="Times New Roman"/>
+                          <w:sz w:val="20"/>
+                          <w:szCs w:val="20"/>
+                        </w:rPr>
+                      </w:pPr>
+                      <w:r>
+                        <w:rPr>
+                          <w:rFonts w:eastAsia="Cambria" w:cs="Times New Roman"/>
+                          <w:sz w:val="20"/>
+                          <w:szCs w:val="20"/>
+                        </w:rPr>
+                        <w:t>No.</w:t>
+                      </w:r>
+                    </w:p>
+                    <w:p>
+                      <w:pPr>
+                        <w:numPr>
+                          <w:ilvl w:val="1"/>
+                          <w:numId w:val="3"/>
+                        </w:numPr>
+                        <w:contextualSpacing/>
+                        <w:rPr>
+                          <w:rFonts w:eastAsia="Cambria" w:cs="Times New Roman"/>
+                          <w:sz w:val="20"/>
+                          <w:szCs w:val="20"/>
+                        </w:rPr>
+                      </w:pPr>
+                      <w:r>
+                        <w:rPr>
+                          <w:rFonts w:eastAsia="Cambria" w:cs="Times New Roman"/>
+                          <w:sz w:val="20"/>
+                          <w:szCs w:val="20"/>
+                        </w:rPr>
+                        <w:t>No.</w:t>
+                      </w:r>
+                    </w:p>
+                  </w:txbxContent>
+                </v:textbox>
+                <w10:anchorlock/>
+              </v:shape>
+            </w:pict>
+          </mc:Fallback>
+        </mc:AlternateContent>
+      </w:r>
+    </w:p>
+    <w:p>
+      <w:pPr>
+        <w:spacing w:after="0" w:line="240" w:lineRule="auto"/>
+        <w:rPr>
+          <w:rFonts w:cstheme="minorHAnsi"/>
+        </w:rPr>
+      </w:pPr>
+    </w:p>
+    <w:p>
+      <w:pPr>
+        <w:spacing w:after="0" w:line="240" w:lineRule="auto"/>
+        <w:rPr>
+          <w:rFonts w:cstheme="minorHAnsi"/>
+        </w:rPr>
+      </w:pPr>
+      <w:r>
+        <w:rPr>
+          <w:rFonts w:cstheme="minorHAnsi"/>
+        </w:rPr>
+        <w:t xml:space="preserve">During this school year, </w:t>
+      </w:r>
+      <w:r>
+        <w:rPr>
+          <w:rFonts w:cstheme="minorHAnsi"/>
+        </w:rPr>
+        <w:t>I intentionally decided to provide time for students to ask questions throughout chunks of the lesson.  This has been discouraged at my school in favor of promoting more practice.  I realized that suppressing these opportunities to question the content, were limiting students’ growth in curiosity.  During these moments of question</w:t>
+      </w:r>
+      <w:r>
+        <w:rPr>
+          <w:rFonts w:cstheme="minorHAnsi"/>
+        </w:rPr>
+        <w:t>ing</w:t>
+      </w:r>
+      <w:r>
+        <w:rPr>
+          <w:rFonts w:cstheme="minorHAnsi"/>
+        </w:rPr>
+        <w:t xml:space="preserve">, I would highlight great questions that students would ask </w:t>
+      </w:r>
+      <w:r>
+        <w:rPr>
+          <w:rFonts w:cstheme="minorHAnsi"/>
+        </w:rPr>
+        <w:t xml:space="preserve">that either a) clarified their own understanding or b) asked a </w:t>
+      </w:r>
+      <w:r>
+        <w:rPr>
+          <w:rFonts w:cstheme="minorHAnsi"/>
+          <w:i/>
+          <w:iCs/>
+        </w:rPr>
+        <w:t>what if</w:t>
+      </w:r>
+      <w:r>
+        <w:rPr>
+          <w:rFonts w:cstheme="minorHAnsi"/>
+        </w:rPr>
+        <w:t xml:space="preserve"> question that pushed the rigor of the content further.</w:t>
+      </w:r>
+    </w:p>
+    <w:p>
+      <w:pPr>
+        <w:spacing w:after="0" w:line="240" w:lineRule="auto"/>
+        <w:rPr>
+          <w:rFonts w:cstheme="minorHAnsi"/>
+        </w:rPr>
+      </w:pPr>
+    </w:p>
+    <w:p>
+      <w:pPr>
+        <w:spacing w:after="0" w:line="240" w:lineRule="auto"/>
+        <w:rPr>
+          <w:rFonts w:cstheme="minorHAnsi"/>
+        </w:rPr>
+      </w:pPr>
+      <w:r>
+        <w:rPr>
+          <w:rFonts w:cstheme="minorHAnsi"/>
+        </w:rPr>
+        <w:lastRenderedPageBreak/>
+        <w:t xml:space="preserve">In addition to creating spaces for students to ask questions, my school </w:t>
+      </w:r>
+      <w:r>
+        <w:rPr>
+          <w:rFonts w:cstheme="minorHAnsi"/>
+        </w:rPr>
+        <w:t xml:space="preserve">focused on building student discourse in our classes.  This manifested in my classroom as student led discussions for reviewing tasks after a round of independent work.  A student would stand at the podium and be the scribe for the class’ review of the task.  During this time, students were pushed to listen carefully to their </w:t>
+      </w:r>
+      <w:r>
+        <w:rPr>
+          <w:rFonts w:cstheme="minorHAnsi"/>
+        </w:rPr>
+        <w:t>peer’s</w:t>
+      </w:r>
+      <w:r>
+        <w:rPr>
+          <w:rFonts w:cstheme="minorHAnsi"/>
+        </w:rPr>
+        <w:t xml:space="preserve"> arguments and respond with questions to dive deeper into their peers’ thinking.  </w:t>
+      </w:r>
+      <w:r>
+        <w:rPr>
+          <w:rFonts w:cstheme="minorHAnsi"/>
+        </w:rPr>
+        <w:t xml:space="preserve">These are moments for students to directly practice skills associated with two curiosity indicators: ‘Actively listens to others’ and ‘Asks and answers questions to deepen understanding’.  </w:t>
+      </w:r>
+    </w:p>
+    <w:p>
+      <w:pPr>
+        <w:spacing w:after="0" w:line="240" w:lineRule="auto"/>
+        <w:rPr>
+          <w:rFonts w:cstheme="minorHAnsi"/>
+        </w:rPr>
+      </w:pPr>
+    </w:p>
+    <w:p>
+      <w:pPr>
+        <w:spacing w:after="0" w:line="240" w:lineRule="auto"/>
+        <w:rPr>
+          <w:rFonts w:cstheme="minorHAnsi"/>
+        </w:rPr>
+      </w:pPr>
+      <w:r>
+        <w:rPr>
+          <w:rFonts w:cstheme="minorHAnsi"/>
+        </w:rPr>
+        <w:t>In MATH 30</w:t>
+      </w:r>
+      <w:r>
+        <w:rPr>
+          <w:rFonts w:cstheme="minorHAnsi"/>
+        </w:rPr>
+        <w:t xml:space="preserve">4, </w:t>
+      </w:r>
+      <w:r>
+        <w:rPr>
+          <w:rFonts w:cstheme="minorHAnsi"/>
+        </w:rPr>
+        <w:t xml:space="preserve">I learned </w:t>
+      </w:r>
+      <w:r>
+        <w:rPr>
+          <w:rFonts w:cstheme="minorHAnsi"/>
+        </w:rPr>
+        <w:t xml:space="preserve">about a key instructional technique called </w:t>
+      </w:r>
+      <w:r>
+        <w:rPr>
+          <w:rFonts w:cstheme="minorHAnsi"/>
+          <w:i/>
+          <w:iCs/>
+        </w:rPr>
+        <w:t>Three</w:t>
+      </w:r>
+      <w:r>
+        <w:rPr>
+          <w:rFonts w:cstheme="minorHAnsi"/>
+          <w:i/>
+          <w:iCs/>
+        </w:rPr>
+        <w:t xml:space="preserve"> Act Task</w:t>
+      </w:r>
+      <w:r>
+        <w:rPr>
+          <w:rFonts w:cstheme="minorHAnsi"/>
+          <w:i/>
+          <w:iCs/>
+        </w:rPr>
+        <w:t>s</w:t>
+      </w:r>
+      <w:r>
+        <w:rPr>
+          <w:rFonts w:cstheme="minorHAnsi"/>
+          <w:i/>
+          <w:iCs/>
+        </w:rPr>
+        <w:t xml:space="preserve">.  </w:t>
+      </w:r>
+      <w:r>
+        <w:rPr>
+          <w:rFonts w:cstheme="minorHAnsi"/>
+        </w:rPr>
+        <w:t xml:space="preserve">In </w:t>
+      </w:r>
+      <w:r>
+        <w:rPr>
+          <w:rFonts w:cstheme="minorHAnsi"/>
+        </w:rPr>
+        <w:t xml:space="preserve">most </w:t>
+      </w:r>
+      <w:r>
+        <w:rPr>
+          <w:rFonts w:cstheme="minorHAnsi"/>
+        </w:rPr>
+        <w:t xml:space="preserve">math classes, students are given a question with all the relevant </w:t>
+      </w:r>
+      <w:r>
+        <w:rPr>
+          <w:rFonts w:cstheme="minorHAnsi"/>
+        </w:rPr>
+        <w:t xml:space="preserve">information </w:t>
+      </w:r>
+      <w:r>
+        <w:rPr>
+          <w:rFonts w:cstheme="minorHAnsi"/>
+        </w:rPr>
+        <w:t xml:space="preserve">needed </w:t>
+      </w:r>
+      <w:r>
+        <w:rPr>
+          <w:rFonts w:cstheme="minorHAnsi"/>
+        </w:rPr>
+        <w:t>and</w:t>
+      </w:r>
+      <w:r>
+        <w:rPr>
+          <w:rFonts w:cstheme="minorHAnsi"/>
+        </w:rPr>
+        <w:t xml:space="preserve"> asked to solve it.  </w:t>
+      </w:r>
+      <w:r>
+        <w:rPr>
+          <w:rFonts w:cstheme="minorHAnsi"/>
+        </w:rPr>
+        <w:t>A three act task challenges students to consider a situation and then ask their own questions about what they see.</w:t>
+      </w:r>
+      <w:r>
+        <w:rPr>
+          <w:rFonts w:cstheme="minorHAnsi"/>
+        </w:rPr>
+        <w:t xml:space="preserve">  </w:t>
+      </w:r>
+      <w:r>
+        <w:rPr>
+          <w:rFonts w:cstheme="minorHAnsi"/>
+        </w:rPr>
+        <w:t>These questions are then leveraged to launch an investigation into a question authentically generated by students during the lesson.  This is a game changer for student curiosity</w:t>
+      </w:r>
+      <w:r>
+        <w:rPr>
+          <w:rFonts w:cstheme="minorHAnsi"/>
+        </w:rPr>
+        <w:t xml:space="preserve">.  This pushes students to </w:t>
+      </w:r>
+      <w:r>
+        <w:rPr>
+          <w:rFonts w:cstheme="minorHAnsi"/>
+        </w:rPr>
+        <w:t>see the world mathematically and ask questions about what they see.</w:t>
+      </w:r>
+    </w:p>
+    <w:p>
+      <w:pPr>
+        <w:spacing w:after="0" w:line="240" w:lineRule="auto"/>
+        <w:rPr>
+          <w:rFonts w:cstheme="minorHAnsi"/>
+        </w:rPr>
+      </w:pPr>
+    </w:p>
+    <w:p>
+      <w:pPr>
+        <w:spacing w:after="0" w:line="240" w:lineRule="auto"/>
+        <w:rPr>
+          <w:rFonts w:cstheme="minorHAnsi"/>
+        </w:rPr>
+      </w:pPr>
+      <w:r>
+        <w:rPr>
+          <w:rFonts w:cstheme="minorHAnsi"/>
+        </w:rPr>
+        <w:t>The</w:t>
+      </w:r>
+      <w:r>
+        <w:rPr>
+          <w:rFonts w:cstheme="minorHAnsi"/>
+        </w:rPr>
+        <w:t xml:space="preserve"> indicator ‘Actively listens to others’ showed the largest increase for my students.  I attribute this primarily to </w:t>
+      </w:r>
+      <w:r>
+        <w:rPr>
+          <w:rFonts w:cstheme="minorHAnsi"/>
+        </w:rPr>
+        <w:t xml:space="preserve">the prioritization of discourse throughout my school building.  Students were developing this aspect of curiosity in every single one of their classes.  This is </w:t>
+      </w:r>
+      <w:r>
+        <w:rPr>
+          <w:rFonts w:cstheme="minorHAnsi"/>
+        </w:rPr>
+        <w:t xml:space="preserve">supported by the average score for this indicator being slightly above 4 when English teachers were asked to score their students in the final round of data collection. </w:t>
+      </w:r>
+    </w:p>
+    <w:p>
+      <w:pPr>
+        <w:spacing w:after="0" w:line="240" w:lineRule="auto"/>
+        <w:rPr>
+          <w:rFonts w:cstheme="minorHAnsi"/>
+        </w:rPr>
+      </w:pPr>
+    </w:p>
+    <w:p>
+      <w:pPr>
+        <w:spacing w:after="0" w:line="240" w:lineRule="auto"/>
+        <w:rPr>
+          <w:rFonts w:cstheme="minorHAnsi"/>
+        </w:rPr>
+      </w:pPr>
+      <w:r>
+        <w:rPr>
+          <w:rFonts w:cstheme="minorHAnsi"/>
+        </w:rPr>
+        <w:t xml:space="preserve">I rated my students on average below proficient (4) for the indicator ‘Is eager to explore new things.’  English teachers on the other hand rated this above proficient.  </w:t>
+      </w:r>
+      <w:r>
+        <w:rPr>
+          <w:rFonts w:cstheme="minorHAnsi"/>
+        </w:rPr>
+        <w:t>Many of my students were enrolled in African American Literature this year.  I know from speaking to students and teaching that students really enjoy this course and the discussions since they are highly relevant to everyday lives.</w:t>
+      </w:r>
+      <w:r>
+        <w:rPr>
+          <w:rFonts w:cstheme="minorHAnsi"/>
+        </w:rPr>
+        <w:t xml:space="preserve">  This</w:t>
+      </w:r>
+      <w:r>
+        <w:rPr>
+          <w:rFonts w:cstheme="minorHAnsi"/>
+        </w:rPr>
+        <w:t xml:space="preserve"> element of the English courses</w:t>
+      </w:r>
+      <w:r>
+        <w:rPr>
+          <w:rFonts w:cstheme="minorHAnsi"/>
+        </w:rPr>
+        <w:t xml:space="preserve"> likely empowered student</w:t>
+      </w:r>
+      <w:r>
+        <w:rPr>
+          <w:rFonts w:cstheme="minorHAnsi"/>
+        </w:rPr>
+        <w:t>s</w:t>
+      </w:r>
+      <w:r>
+        <w:rPr>
+          <w:rFonts w:cstheme="minorHAnsi"/>
+        </w:rPr>
+        <w:t xml:space="preserve"> to reveal their </w:t>
+      </w:r>
+      <w:r>
+        <w:rPr>
+          <w:rFonts w:cstheme="minorHAnsi"/>
+          <w:i/>
+          <w:iCs/>
+        </w:rPr>
+        <w:t>eagerness to explore new things</w:t>
+      </w:r>
+      <w:r>
+        <w:rPr>
+          <w:rFonts w:cstheme="minorHAnsi"/>
+        </w:rPr>
+        <w:t xml:space="preserve"> in this English</w:t>
+      </w:r>
+      <w:r>
+        <w:rPr>
+          <w:rFonts w:cstheme="minorHAnsi"/>
+        </w:rPr>
+        <w:t>.</w:t>
+      </w:r>
+    </w:p>
+    <w:p>
+      <w:pPr>
+        <w:spacing w:after="0" w:line="240" w:lineRule="auto"/>
+        <w:rPr>
+          <w:rFonts w:cstheme="minorHAnsi"/>
+        </w:rPr>
+      </w:pPr>
+    </w:p>
+    <w:p>
+      <w:pPr>
+        <w:spacing w:after="0" w:line="240" w:lineRule="auto"/>
+        <w:rPr>
+          <w:rFonts w:cstheme="minorHAnsi"/>
+        </w:rPr>
+      </w:pPr>
+      <w:r>
+        <w:rPr>
+          <w:rFonts w:cstheme="minorHAnsi"/>
+        </w:rPr>
+        <w:t xml:space="preserve">In the future, I will need to be more intentionally in creating experiences for my 13 students below proficient to develop their own curiosity.  </w:t>
+      </w:r>
+      <w:r>
+        <w:rPr>
+          <w:rFonts w:cstheme="minorHAnsi"/>
+        </w:rPr>
+        <w:t>I</w:t>
+      </w:r>
+      <w:r>
+        <w:rPr>
+          <w:rFonts w:cstheme="minorHAnsi"/>
+        </w:rPr>
+        <w:t xml:space="preserve"> think that publicly logging exemplary questions would be impactful in providing exemplars for these  students to craft their own questions.  In terms of my curriculum, I need to find more engaging questions/tasks that are relevant to my students so that they can develop and demonstrate their eagerness to explore new things.  I </w:t>
+      </w:r>
+      <w:r>
+        <w:rPr>
+          <w:rFonts w:cstheme="minorHAnsi"/>
+        </w:rPr>
+        <w:t>intend</w:t>
+      </w:r>
+      <w:r>
+        <w:rPr>
+          <w:rFonts w:cstheme="minorHAnsi"/>
+        </w:rPr>
+        <w:t xml:space="preserve"> to</w:t>
+      </w:r>
+      <w:r>
+        <w:rPr>
+          <w:rFonts w:cstheme="minorHAnsi"/>
+        </w:rPr>
+        <w:t xml:space="preserve"> observe classes of African American Literature so that I can see this eagerness in action.  There may be opportunities for our work to overlap between classes, which would drive up curiosity and engagement even more between our classes.</w:t>
+      </w:r>
+    </w:p>
+    <w:p>
+      <w:pPr>
+        <w:spacing w:after="0" w:line="240" w:lineRule="auto"/>
+        <w:rPr>
+          <w:rFonts w:cstheme="minorHAnsi"/>
+        </w:rPr>
+      </w:pPr>
+    </w:p>
+    <w:p>
+      <w:pPr>
+        <w:spacing w:after="0" w:line="240" w:lineRule="auto"/>
+        <w:rPr>
+          <w:rFonts w:cstheme="minorHAnsi"/>
+        </w:rPr>
+      </w:pPr>
+    </w:p>
+    <w:p>
+      <w:pPr>
+        <w:spacing w:after="0" w:line="240" w:lineRule="auto"/>
+        <w:rPr>
+          <w:rFonts w:cstheme="minorHAnsi"/>
+        </w:rPr>
+      </w:pPr>
       <w:r>
         <w:rPr>
           <w:rFonts w:cstheme="minorHAnsi"/>
@@ -5862,11 +8406,11 @@
         <w:pStyle w:val="Heading1"/>
         <w:spacing w:before="0" w:line="240" w:lineRule="auto"/>
       </w:pPr>
-      <w:bookmarkStart w:id="28" w:name="_Toc41831913"/>
+      <w:bookmarkStart w:id="29" w:name="_Toc41831913"/>
       <w:r>
         <w:t>Next Steps from Analyses of Academic and Character Data</w:t>
       </w:r>
-      <w:bookmarkEnd w:id="28"/>
+      <w:bookmarkEnd w:id="29"/>
     </w:p>
     <w:p>
       <w:pPr>
@@ -5881,11 +8425,11 @@
         <w:pStyle w:val="Heading2"/>
         <w:spacing w:before="0" w:line="240" w:lineRule="auto"/>
       </w:pPr>
-      <w:bookmarkStart w:id="29" w:name="_Toc41831914"/>
+      <w:bookmarkStart w:id="30" w:name="_Toc41831914"/>
       <w:r>
         <w:t>Action Step #1 (from academic analysis):</w:t>
       </w:r>
-      <w:bookmarkEnd w:id="29"/>
+      <w:bookmarkEnd w:id="30"/>
     </w:p>
     <w:p>
       <w:pPr>
@@ -5900,11 +8444,11 @@
         <w:pStyle w:val="Heading2"/>
         <w:spacing w:before="0" w:line="240" w:lineRule="auto"/>
       </w:pPr>
-      <w:bookmarkStart w:id="30" w:name="_Toc41831915"/>
+      <w:bookmarkStart w:id="31" w:name="_Toc41831915"/>
       <w:r>
         <w:t>Action Step #2 (from character analysis):</w:t>
       </w:r>
-      <w:bookmarkEnd w:id="30"/>
+      <w:bookmarkEnd w:id="31"/>
     </w:p>
     <w:p>
       <w:pPr>
@@ -6197,7 +8741,7 @@
       </w:r>
     </w:p>
   </w:comment>
-  <w:comment w:id="18" w:author="Kyle Coapman" w:date="2020-05-31T18:14:00Z" w:initials="KC">
+  <w:comment w:id="17" w:author="Kyle Coapman" w:date="2020-06-07T11:46:00Z" w:initials="KC">
     <w:p>
       <w:pPr>
         <w:pStyle w:val="CommentText"/>
@@ -6209,29 +8753,48 @@
         <w:annotationRef/>
       </w:r>
       <w:r>
+        <w:rPr>
+          <w:rStyle w:val="CommentReference"/>
+        </w:rPr>
+        <w:t>LATER</w:t>
+      </w:r>
+    </w:p>
+  </w:comment>
+  <w:comment w:id="19" w:author="Kyle Coapman" w:date="2020-05-31T18:14:00Z" w:initials="KC">
+    <w:p>
+      <w:pPr>
+        <w:pStyle w:val="CommentText"/>
+      </w:pPr>
+      <w:r>
+        <w:rPr>
+          <w:rStyle w:val="CommentReference"/>
+        </w:rPr>
+        <w:annotationRef/>
+      </w:r>
+      <w:r>
         <w:t>Need to decide on one student</w:t>
-      </w:r>
-    </w:p>
-  </w:comment>
-  <w:comment w:id="23" w:author="Kyle Coapman" w:date="2020-05-31T18:27:00Z" w:initials="KC">
-    <w:p>
-      <w:pPr>
-        <w:pStyle w:val="CommentText"/>
-      </w:pPr>
-      <w:r>
-        <w:rPr>
-          <w:rStyle w:val="CommentReference"/>
-        </w:rPr>
-        <w:annotationRef/>
-      </w:r>
-      <w:r>
-        <w:t>Add a citation</w:t>
       </w:r>
     </w:p>
   </w:comment>
   <w:comment w:id="24" w:author="Kyle Coapman" w:date="2020-05-31T18:27:00Z" w:initials="KC">
     <w:p>
       <w:pPr>
+        <w:pStyle w:val="CommentText"/>
+      </w:pPr>
+      <w:r>
+        <w:rPr>
+          <w:rStyle w:val="CommentReference"/>
+        </w:rPr>
+        <w:annotationRef/>
+      </w:r>
+      <w:r>
+        <w:t>Add a citation</w:t>
+      </w:r>
+    </w:p>
+  </w:comment>
+  <w:comment w:id="25" w:author="Kyle Coapman" w:date="2020-05-31T18:27:00Z" w:initials="KC">
+    <w:p>
+      <w:pPr>
         <w:pStyle w:val="ListParagraph"/>
         <w:spacing w:after="0" w:line="240" w:lineRule="auto"/>
         <w:ind w:left="0"/>
@@ -6250,7 +8813,7 @@
       </w:r>
     </w:p>
   </w:comment>
-  <w:comment w:id="25" w:author="Kyle Coapman" w:date="2020-05-31T18:28:00Z" w:initials="KC">
+  <w:comment w:id="26" w:author="Kyle Coapman" w:date="2020-05-31T18:28:00Z" w:initials="KC">
     <w:p>
       <w:pPr>
         <w:pStyle w:val="CommentText"/>
@@ -6276,6 +8839,7 @@
 <w15:commentsEx xmlns:wpc="http://schemas.microsoft.com/office/word/2010/wordprocessingCanvas" xmlns:cx="http://schemas.microsoft.com/office/drawing/2014/chartex" xmlns:cx1="http://schemas.microsoft.com/office/drawing/2015/9/8/chartex" xmlns:cx2="http://schemas.microsoft.com/office/drawing/2015/10/21/chartex" xmlns:cx3="http://schemas.microsoft.com/office/drawing/2016/5/9/chartex" xmlns:cx4="http://schemas.microsoft.com/office/drawing/2016/5/10/chartex" xmlns:cx5="http://schemas.microsoft.com/office/drawing/2016/5/11/chartex" xmlns:cx6="http://schemas.microsoft.com/office/drawing/2016/5/12/chartex" xmlns:cx7="http://schemas.microsoft.com/office/drawing/2016/5/13/chartex" xmlns:cx8="http://schemas.microsoft.com/office/drawing/2016/5/14/chartex" xmlns:mc="http://schemas.openxmlformats.org/markup-compatibility/2006" xmlns:aink="http://schemas.microsoft.com/office/drawing/2016/ink" xmlns:am3d="http://schemas.microsoft.com/office/drawing/2017/model3d" xmlns:o="urn:schemas-microsoft-com:office:office" xmlns:r="http://schemas.openxmlformats.org/officeDocument/2006/relationships" xmlns:m="http://schemas.openxmlformats.org/officeDocument/2006/math" xmlns:v="urn:schemas-microsoft-com:vml" xmlns:wp14="http://schemas.microsoft.com/office/word/2010/wordprocessingDrawing" xmlns:wp="http://schemas.openxmlformats.org/drawingml/2006/wordprocessingDrawing" xmlns:w10="urn:schemas-microsoft-com:office:word" xmlns:w="http://schemas.openxmlformats.org/wordprocessingml/2006/main" xmlns:w14="http://schemas.microsoft.com/office/word/2010/wordml" xmlns:w15="http://schemas.microsoft.com/office/word/2012/wordml" xmlns:w16cex="http://schemas.microsoft.com/office/word/2018/wordml/cex" xmlns:w16cid="http://schemas.microsoft.com/office/word/2016/wordml/cid" xmlns:w16="http://schemas.microsoft.com/office/word/2018/wordml" xmlns:w16se="http://schemas.microsoft.com/office/word/2015/wordml/symex" xmlns:wpg="http://schemas.microsoft.com/office/word/2010/wordprocessingGroup" xmlns:wpi="http://schemas.microsoft.com/office/word/2010/wordprocessingInk" xmlns:wne="http://schemas.microsoft.com/office/word/2006/wordml" xmlns:wps="http://schemas.microsoft.com/office/word/2010/wordprocessingShape" mc:Ignorable="w14 w15 w16se w16cid w16 w16cex wp14">
   <w15:commentEx w15:paraId="25D40DB7" w15:done="0"/>
   <w15:commentEx w15:paraId="5A5A1540" w15:done="0"/>
+  <w15:commentEx w15:paraId="6DEBB921" w15:done="0"/>
   <w15:commentEx w15:paraId="36B846EF" w15:done="0"/>
   <w15:commentEx w15:paraId="5642B5E6" w15:done="0"/>
   <w15:commentEx w15:paraId="4563CA1F" w15:done="0"/>
@@ -6287,6 +8851,7 @@
 <w16cex:commentsExtensible xmlns:wpc="http://schemas.microsoft.com/office/word/2010/wordprocessingCanvas" xmlns:cx="http://schemas.microsoft.com/office/drawing/2014/chartex" xmlns:cx1="http://schemas.microsoft.com/office/drawing/2015/9/8/chartex" xmlns:cx2="http://schemas.microsoft.com/office/drawing/2015/10/21/chartex" xmlns:cx3="http://schemas.microsoft.com/office/drawing/2016/5/9/chartex" xmlns:cx4="http://schemas.microsoft.com/office/drawing/2016/5/10/chartex" xmlns:cx5="http://schemas.microsoft.com/office/drawing/2016/5/11/chartex" xmlns:cx6="http://schemas.microsoft.com/office/drawing/2016/5/12/chartex" xmlns:cx7="http://schemas.microsoft.com/office/drawing/2016/5/13/chartex" xmlns:cx8="http://schemas.microsoft.com/office/drawing/2016/5/14/chartex" xmlns:mc="http://schemas.openxmlformats.org/markup-compatibility/2006" xmlns:aink="http://schemas.microsoft.com/office/drawing/2016/ink" xmlns:am3d="http://schemas.microsoft.com/office/drawing/2017/model3d" xmlns:o="urn:schemas-microsoft-com:office:office" xmlns:r="http://schemas.openxmlformats.org/officeDocument/2006/relationships" xmlns:m="http://schemas.openxmlformats.org/officeDocument/2006/math" xmlns:v="urn:schemas-microsoft-com:vml" xmlns:wp14="http://schemas.microsoft.com/office/word/2010/wordprocessingDrawing" xmlns:wp="http://schemas.openxmlformats.org/drawingml/2006/wordprocessingDrawing" xmlns:w10="urn:schemas-microsoft-com:office:word" xmlns:w="http://schemas.openxmlformats.org/wordprocessingml/2006/main" xmlns:w14="http://schemas.microsoft.com/office/word/2010/wordml" xmlns:w15="http://schemas.microsoft.com/office/word/2012/wordml" xmlns:w16cex="http://schemas.microsoft.com/office/word/2018/wordml/cex" xmlns:w16cid="http://schemas.microsoft.com/office/word/2016/wordml/cid" xmlns:w16="http://schemas.microsoft.com/office/word/2018/wordml" xmlns:w16se="http://schemas.microsoft.com/office/word/2015/wordml/symex" xmlns:wpg="http://schemas.microsoft.com/office/word/2010/wordprocessingGroup" xmlns:wpi="http://schemas.microsoft.com/office/word/2010/wordprocessingInk" xmlns:wne="http://schemas.microsoft.com/office/word/2006/wordml" xmlns:wps="http://schemas.microsoft.com/office/word/2010/wordprocessingShape" mc:Ignorable="w14 w15 w16se w16cid w16 w16cex wp14">
   <w16cex:commentExtensible w16cex:durableId="2285F1BD" w16cex:dateUtc="2020-06-06T14:43:00Z"/>
   <w16cex:commentExtensible w16cex:durableId="2285FF0F" w16cex:dateUtc="2020-06-06T15:39:00Z"/>
+  <w16cex:commentExtensible w16cex:durableId="22875205" w16cex:dateUtc="2020-06-07T15:46:00Z"/>
   <w16cex:commentExtensible w16cex:durableId="227E729B" w16cex:dateUtc="2020-05-31T22:14:00Z"/>
   <w16cex:commentExtensible w16cex:durableId="227E757C" w16cex:dateUtc="2020-05-31T22:27:00Z"/>
   <w16cex:commentExtensible w16cex:durableId="227E7584" w16cex:dateUtc="2020-05-31T22:27:00Z"/>
@@ -6298,6 +8863,7 @@
 <w16cid:commentsIds xmlns:wpc="http://schemas.microsoft.com/office/word/2010/wordprocessingCanvas" xmlns:cx="http://schemas.microsoft.com/office/drawing/2014/chartex" xmlns:cx1="http://schemas.microsoft.com/office/drawing/2015/9/8/chartex" xmlns:cx2="http://schemas.microsoft.com/office/drawing/2015/10/21/chartex" xmlns:cx3="http://schemas.microsoft.com/office/drawing/2016/5/9/chartex" xmlns:cx4="http://schemas.microsoft.com/office/drawing/2016/5/10/chartex" xmlns:cx5="http://schemas.microsoft.com/office/drawing/2016/5/11/chartex" xmlns:cx6="http://schemas.microsoft.com/office/drawing/2016/5/12/chartex" xmlns:cx7="http://schemas.microsoft.com/office/drawing/2016/5/13/chartex" xmlns:cx8="http://schemas.microsoft.com/office/drawing/2016/5/14/chartex" xmlns:mc="http://schemas.openxmlformats.org/markup-compatibility/2006" xmlns:aink="http://schemas.microsoft.com/office/drawing/2016/ink" xmlns:am3d="http://schemas.microsoft.com/office/drawing/2017/model3d" xmlns:o="urn:schemas-microsoft-com:office:office" xmlns:r="http://schemas.openxmlformats.org/officeDocument/2006/relationships" xmlns:m="http://schemas.openxmlformats.org/officeDocument/2006/math" xmlns:v="urn:schemas-microsoft-com:vml" xmlns:wp14="http://schemas.microsoft.com/office/word/2010/wordprocessingDrawing" xmlns:wp="http://schemas.openxmlformats.org/drawingml/2006/wordprocessingDrawing" xmlns:w10="urn:schemas-microsoft-com:office:word" xmlns:w="http://schemas.openxmlformats.org/wordprocessingml/2006/main" xmlns:w14="http://schemas.microsoft.com/office/word/2010/wordml" xmlns:w15="http://schemas.microsoft.com/office/word/2012/wordml" xmlns:w16cex="http://schemas.microsoft.com/office/word/2018/wordml/cex" xmlns:w16cid="http://schemas.microsoft.com/office/word/2016/wordml/cid" xmlns:w16="http://schemas.microsoft.com/office/word/2018/wordml" xmlns:w16se="http://schemas.microsoft.com/office/word/2015/wordml/symex" xmlns:wpg="http://schemas.microsoft.com/office/word/2010/wordprocessingGroup" xmlns:wpi="http://schemas.microsoft.com/office/word/2010/wordprocessingInk" xmlns:wne="http://schemas.microsoft.com/office/word/2006/wordml" xmlns:wps="http://schemas.microsoft.com/office/word/2010/wordprocessingShape" mc:Ignorable="w14 w15 w16se w16cid w16 w16cex wp14">
   <w16cid:commentId w16cid:paraId="25D40DB7" w16cid:durableId="2285F1BD"/>
   <w16cid:commentId w16cid:paraId="5A5A1540" w16cid:durableId="2285FF0F"/>
+  <w16cid:commentId w16cid:paraId="6DEBB921" w16cid:durableId="22875205"/>
   <w16cid:commentId w16cid:paraId="36B846EF" w16cid:durableId="227E729B"/>
   <w16cid:commentId w16cid:paraId="5642B5E6" w16cid:durableId="227E757C"/>
   <w16cid:commentId w16cid:paraId="4563CA1F" w16cid:durableId="227E7584"/>
@@ -6431,15 +8997,105 @@
 <file path=word/numbering.xml><?xml version="1.0" encoding="utf-8"?>
 <w:numbering xmlns:wpc="http://schemas.microsoft.com/office/word/2010/wordprocessingCanvas" xmlns:cx="http://schemas.microsoft.com/office/drawing/2014/chartex" xmlns:cx1="http://schemas.microsoft.com/office/drawing/2015/9/8/chartex" xmlns:cx2="http://schemas.microsoft.com/office/drawing/2015/10/21/chartex" xmlns:cx3="http://schemas.microsoft.com/office/drawing/2016/5/9/chartex" xmlns:cx4="http://schemas.microsoft.com/office/drawing/2016/5/10/chartex" xmlns:cx5="http://schemas.microsoft.com/office/drawing/2016/5/11/chartex" xmlns:cx6="http://schemas.microsoft.com/office/drawing/2016/5/12/chartex" xmlns:cx7="http://schemas.microsoft.com/office/drawing/2016/5/13/chartex" xmlns:cx8="http://schemas.microsoft.com/office/drawing/2016/5/14/chartex" xmlns:mc="http://schemas.openxmlformats.org/markup-compatibility/2006" xmlns:aink="http://schemas.microsoft.com/office/drawing/2016/ink" xmlns:am3d="http://schemas.microsoft.com/office/drawing/2017/model3d" xmlns:o="urn:schemas-microsoft-com:office:office" xmlns:r="http://schemas.openxmlformats.org/officeDocument/2006/relationships" xmlns:m="http://schemas.openxmlformats.org/officeDocument/2006/math" xmlns:v="urn:schemas-microsoft-com:vml" xmlns:wp14="http://schemas.microsoft.com/office/word/2010/wordprocessingDrawing" xmlns:wp="http://schemas.openxmlformats.org/drawingml/2006/wordprocessingDrawing" xmlns:w10="urn:schemas-microsoft-com:office:word" xmlns:w="http://schemas.openxmlformats.org/wordprocessingml/2006/main" xmlns:w14="http://schemas.microsoft.com/office/word/2010/wordml" xmlns:w15="http://schemas.microsoft.com/office/word/2012/wordml" xmlns:w16cex="http://schemas.microsoft.com/office/word/2018/wordml/cex" xmlns:w16cid="http://schemas.microsoft.com/office/word/2016/wordml/cid" xmlns:w16="http://schemas.microsoft.com/office/word/2018/wordml" xmlns:w16se="http://schemas.microsoft.com/office/word/2015/wordml/symex" xmlns:wpg="http://schemas.microsoft.com/office/word/2010/wordprocessingGroup" xmlns:wpi="http://schemas.microsoft.com/office/word/2010/wordprocessingInk" xmlns:wne="http://schemas.microsoft.com/office/word/2006/wordml" xmlns:wps="http://schemas.microsoft.com/office/word/2010/wordprocessingShape" mc:Ignorable="w14 w15 w16se w16cid w16 w16cex wp14">
   <w:abstractNum w:abstractNumId="0" w15:restartNumberingAfterBreak="0">
-    <w:nsid w:val="1DCE3102"/>
+    <w:nsid w:val="0C1406B3"/>
     <w:multiLevelType w:val="hybridMultilevel"/>
-    <w:tmpl w:val="9A0C5D80"/>
-    <w:lvl w:ilvl="0" w:tplc="E75AE4A2">
+    <w:tmpl w:val="36B41800"/>
+    <w:lvl w:ilvl="0" w:tplc="C0D2C14C">
+      <w:start w:val="1"/>
+      <w:numFmt w:val="upperLetter"/>
+      <w:lvlText w:val="%1)"/>
+      <w:lvlJc w:val="left"/>
+      <w:pPr>
+        <w:ind w:left="720" w:hanging="360"/>
+      </w:pPr>
+      <w:rPr>
+        <w:rFonts w:hint="default"/>
+      </w:rPr>
+    </w:lvl>
+    <w:lvl w:ilvl="1" w:tplc="04090019" w:tentative="1">
+      <w:start w:val="1"/>
+      <w:numFmt w:val="lowerLetter"/>
+      <w:lvlText w:val="%2."/>
+      <w:lvlJc w:val="left"/>
+      <w:pPr>
+        <w:ind w:left="1440" w:hanging="360"/>
+      </w:pPr>
+    </w:lvl>
+    <w:lvl w:ilvl="2" w:tplc="0409001B" w:tentative="1">
+      <w:start w:val="1"/>
+      <w:numFmt w:val="lowerRoman"/>
+      <w:lvlText w:val="%3."/>
+      <w:lvlJc w:val="right"/>
+      <w:pPr>
+        <w:ind w:left="2160" w:hanging="180"/>
+      </w:pPr>
+    </w:lvl>
+    <w:lvl w:ilvl="3" w:tplc="0409000F" w:tentative="1">
+      <w:start w:val="1"/>
+      <w:numFmt w:val="decimal"/>
+      <w:lvlText w:val="%4."/>
+      <w:lvlJc w:val="left"/>
+      <w:pPr>
+        <w:ind w:left="2880" w:hanging="360"/>
+      </w:pPr>
+    </w:lvl>
+    <w:lvl w:ilvl="4" w:tplc="04090019" w:tentative="1">
+      <w:start w:val="1"/>
+      <w:numFmt w:val="lowerLetter"/>
+      <w:lvlText w:val="%5."/>
+      <w:lvlJc w:val="left"/>
+      <w:pPr>
+        <w:ind w:left="3600" w:hanging="360"/>
+      </w:pPr>
+    </w:lvl>
+    <w:lvl w:ilvl="5" w:tplc="0409001B" w:tentative="1">
+      <w:start w:val="1"/>
+      <w:numFmt w:val="lowerRoman"/>
+      <w:lvlText w:val="%6."/>
+      <w:lvlJc w:val="right"/>
+      <w:pPr>
+        <w:ind w:left="4320" w:hanging="180"/>
+      </w:pPr>
+    </w:lvl>
+    <w:lvl w:ilvl="6" w:tplc="0409000F" w:tentative="1">
+      <w:start w:val="1"/>
+      <w:numFmt w:val="decimal"/>
+      <w:lvlText w:val="%7."/>
+      <w:lvlJc w:val="left"/>
+      <w:pPr>
+        <w:ind w:left="5040" w:hanging="360"/>
+      </w:pPr>
+    </w:lvl>
+    <w:lvl w:ilvl="7" w:tplc="04090019" w:tentative="1">
+      <w:start w:val="1"/>
+      <w:numFmt w:val="lowerLetter"/>
+      <w:lvlText w:val="%8."/>
+      <w:lvlJc w:val="left"/>
+      <w:pPr>
+        <w:ind w:left="5760" w:hanging="360"/>
+      </w:pPr>
+    </w:lvl>
+    <w:lvl w:ilvl="8" w:tplc="0409001B" w:tentative="1">
+      <w:start w:val="1"/>
+      <w:numFmt w:val="lowerRoman"/>
+      <w:lvlText w:val="%9."/>
+      <w:lvlJc w:val="right"/>
+      <w:pPr>
+        <w:ind w:left="6480" w:hanging="180"/>
+      </w:pPr>
+    </w:lvl>
+  </w:abstractNum>
+  <w:abstractNum w:abstractNumId="1" w15:restartNumberingAfterBreak="0">
+    <w:nsid w:val="1876136F"/>
+    <w:multiLevelType w:val="hybridMultilevel"/>
+    <w:tmpl w:val="7E3A0712"/>
+    <w:lvl w:ilvl="0" w:tplc="C526E590">
+      <w:start w:val="2"/>
       <w:numFmt w:val="bullet"/>
       <w:lvlText w:val=""/>
       <w:lvlJc w:val="left"/>
       <w:pPr>
-        <w:ind w:left="720" w:hanging="360"/>
+        <w:ind w:left="360" w:hanging="360"/>
       </w:pPr>
       <w:rPr>
         <w:rFonts w:ascii="Symbol" w:eastAsiaTheme="minorHAnsi" w:hAnsi="Symbol" w:cstheme="minorBidi" w:hint="default"/>
@@ -6451,7 +9107,7 @@
       <w:lvlText w:val="o"/>
       <w:lvlJc w:val="left"/>
       <w:pPr>
-        <w:ind w:left="1440" w:hanging="360"/>
+        <w:ind w:left="1080" w:hanging="360"/>
       </w:pPr>
       <w:rPr>
         <w:rFonts w:ascii="Courier New" w:hAnsi="Courier New" w:cs="Courier New" w:hint="default"/>
@@ -6463,7 +9119,7 @@
       <w:lvlText w:val=""/>
       <w:lvlJc w:val="left"/>
       <w:pPr>
-        <w:ind w:left="2160" w:hanging="360"/>
+        <w:ind w:left="1800" w:hanging="360"/>
       </w:pPr>
       <w:rPr>
         <w:rFonts w:ascii="Wingdings" w:hAnsi="Wingdings" w:hint="default"/>
@@ -6475,7 +9131,7 @@
       <w:lvlText w:val=""/>
       <w:lvlJc w:val="left"/>
       <w:pPr>
-        <w:ind w:left="2880" w:hanging="360"/>
+        <w:ind w:left="2520" w:hanging="360"/>
       </w:pPr>
       <w:rPr>
         <w:rFonts w:ascii="Symbol" w:hAnsi="Symbol" w:hint="default"/>
@@ -6487,7 +9143,7 @@
       <w:lvlText w:val="o"/>
       <w:lvlJc w:val="left"/>
       <w:pPr>
-        <w:ind w:left="3600" w:hanging="360"/>
+        <w:ind w:left="3240" w:hanging="360"/>
       </w:pPr>
       <w:rPr>
         <w:rFonts w:ascii="Courier New" w:hAnsi="Courier New" w:cs="Courier New" w:hint="default"/>
@@ -6499,7 +9155,7 @@
       <w:lvlText w:val=""/>
       <w:lvlJc w:val="left"/>
       <w:pPr>
-        <w:ind w:left="4320" w:hanging="360"/>
+        <w:ind w:left="3960" w:hanging="360"/>
       </w:pPr>
       <w:rPr>
         <w:rFonts w:ascii="Wingdings" w:hAnsi="Wingdings" w:hint="default"/>
@@ -6511,7 +9167,7 @@
       <w:lvlText w:val=""/>
       <w:lvlJc w:val="left"/>
       <w:pPr>
-        <w:ind w:left="5040" w:hanging="360"/>
+        <w:ind w:left="4680" w:hanging="360"/>
       </w:pPr>
       <w:rPr>
         <w:rFonts w:ascii="Symbol" w:hAnsi="Symbol" w:hint="default"/>
@@ -6523,7 +9179,7 @@
       <w:lvlText w:val="o"/>
       <w:lvlJc w:val="left"/>
       <w:pPr>
-        <w:ind w:left="5760" w:hanging="360"/>
+        <w:ind w:left="5400" w:hanging="360"/>
       </w:pPr>
       <w:rPr>
         <w:rFonts w:ascii="Courier New" w:hAnsi="Courier New" w:cs="Courier New" w:hint="default"/>
@@ -6535,14 +9191,126 @@
       <w:lvlText w:val=""/>
       <w:lvlJc w:val="left"/>
       <w:pPr>
-        <w:ind w:left="6480" w:hanging="360"/>
+        <w:ind w:left="6120" w:hanging="360"/>
       </w:pPr>
       <w:rPr>
         <w:rFonts w:ascii="Wingdings" w:hAnsi="Wingdings" w:hint="default"/>
       </w:rPr>
     </w:lvl>
   </w:abstractNum>
-  <w:abstractNum w:abstractNumId="1" w15:restartNumberingAfterBreak="0">
+  <w:abstractNum w:abstractNumId="2" w15:restartNumberingAfterBreak="0">
+    <w:nsid w:val="1DCE3102"/>
+    <w:multiLevelType w:val="hybridMultilevel"/>
+    <w:tmpl w:val="9A0C5D80"/>
+    <w:lvl w:ilvl="0" w:tplc="E75AE4A2">
+      <w:numFmt w:val="bullet"/>
+      <w:lvlText w:val=""/>
+      <w:lvlJc w:val="left"/>
+      <w:pPr>
+        <w:ind w:left="720" w:hanging="360"/>
+      </w:pPr>
+      <w:rPr>
+        <w:rFonts w:ascii="Symbol" w:eastAsiaTheme="minorHAnsi" w:hAnsi="Symbol" w:cstheme="minorBidi" w:hint="default"/>
+      </w:rPr>
+    </w:lvl>
+    <w:lvl w:ilvl="1" w:tplc="04090003">
+      <w:start w:val="1"/>
+      <w:numFmt w:val="bullet"/>
+      <w:lvlText w:val="o"/>
+      <w:lvlJc w:val="left"/>
+      <w:pPr>
+        <w:ind w:left="1440" w:hanging="360"/>
+      </w:pPr>
+      <w:rPr>
+        <w:rFonts w:ascii="Courier New" w:hAnsi="Courier New" w:cs="Courier New" w:hint="default"/>
+      </w:rPr>
+    </w:lvl>
+    <w:lvl w:ilvl="2" w:tplc="04090005" w:tentative="1">
+      <w:start w:val="1"/>
+      <w:numFmt w:val="bullet"/>
+      <w:lvlText w:val=""/>
+      <w:lvlJc w:val="left"/>
+      <w:pPr>
+        <w:ind w:left="2160" w:hanging="360"/>
+      </w:pPr>
+      <w:rPr>
+        <w:rFonts w:ascii="Wingdings" w:hAnsi="Wingdings" w:hint="default"/>
+      </w:rPr>
+    </w:lvl>
+    <w:lvl w:ilvl="3" w:tplc="04090001" w:tentative="1">
+      <w:start w:val="1"/>
+      <w:numFmt w:val="bullet"/>
+      <w:lvlText w:val=""/>
+      <w:lvlJc w:val="left"/>
+      <w:pPr>
+        <w:ind w:left="2880" w:hanging="360"/>
+      </w:pPr>
+      <w:rPr>
+        <w:rFonts w:ascii="Symbol" w:hAnsi="Symbol" w:hint="default"/>
+      </w:rPr>
+    </w:lvl>
+    <w:lvl w:ilvl="4" w:tplc="04090003" w:tentative="1">
+      <w:start w:val="1"/>
+      <w:numFmt w:val="bullet"/>
+      <w:lvlText w:val="o"/>
+      <w:lvlJc w:val="left"/>
+      <w:pPr>
+        <w:ind w:left="3600" w:hanging="360"/>
+      </w:pPr>
+      <w:rPr>
+        <w:rFonts w:ascii="Courier New" w:hAnsi="Courier New" w:cs="Courier New" w:hint="default"/>
+      </w:rPr>
+    </w:lvl>
+    <w:lvl w:ilvl="5" w:tplc="04090005" w:tentative="1">
+      <w:start w:val="1"/>
+      <w:numFmt w:val="bullet"/>
+      <w:lvlText w:val=""/>
+      <w:lvlJc w:val="left"/>
+      <w:pPr>
+        <w:ind w:left="4320" w:hanging="360"/>
+      </w:pPr>
+      <w:rPr>
+        <w:rFonts w:ascii="Wingdings" w:hAnsi="Wingdings" w:hint="default"/>
+      </w:rPr>
+    </w:lvl>
+    <w:lvl w:ilvl="6" w:tplc="04090001" w:tentative="1">
+      <w:start w:val="1"/>
+      <w:numFmt w:val="bullet"/>
+      <w:lvlText w:val=""/>
+      <w:lvlJc w:val="left"/>
+      <w:pPr>
+        <w:ind w:left="5040" w:hanging="360"/>
+      </w:pPr>
+      <w:rPr>
+        <w:rFonts w:ascii="Symbol" w:hAnsi="Symbol" w:hint="default"/>
+      </w:rPr>
+    </w:lvl>
+    <w:lvl w:ilvl="7" w:tplc="04090003" w:tentative="1">
+      <w:start w:val="1"/>
+      <w:numFmt w:val="bullet"/>
+      <w:lvlText w:val="o"/>
+      <w:lvlJc w:val="left"/>
+      <w:pPr>
+        <w:ind w:left="5760" w:hanging="360"/>
+      </w:pPr>
+      <w:rPr>
+        <w:rFonts w:ascii="Courier New" w:hAnsi="Courier New" w:cs="Courier New" w:hint="default"/>
+      </w:rPr>
+    </w:lvl>
+    <w:lvl w:ilvl="8" w:tplc="04090005" w:tentative="1">
+      <w:start w:val="1"/>
+      <w:numFmt w:val="bullet"/>
+      <w:lvlText w:val=""/>
+      <w:lvlJc w:val="left"/>
+      <w:pPr>
+        <w:ind w:left="6480" w:hanging="360"/>
+      </w:pPr>
+      <w:rPr>
+        <w:rFonts w:ascii="Wingdings" w:hAnsi="Wingdings" w:hint="default"/>
+      </w:rPr>
+    </w:lvl>
+  </w:abstractNum>
+  <w:abstractNum w:abstractNumId="3" w15:restartNumberingAfterBreak="0">
     <w:nsid w:val="4F330B84"/>
     <w:multiLevelType w:val="hybridMultilevel"/>
     <w:tmpl w:val="E3F4992C"/>
@@ -6655,9 +9423,15 @@
     </w:lvl>
   </w:abstractNum>
   <w:num w:numId="1">
+    <w:abstractNumId w:val="3"/>
+  </w:num>
+  <w:num w:numId="2">
+    <w:abstractNumId w:val="2"/>
+  </w:num>
+  <w:num w:numId="3">
     <w:abstractNumId w:val="1"/>
   </w:num>
-  <w:num w:numId="2">
+  <w:num w:numId="4">
     <w:abstractNumId w:val="0"/>
   </w:num>
 </w:numbering>
@@ -7117,6 +9891,7 @@
   <w:style w:type="character" w:default="1" w:styleId="DefaultParagraphFont">
     <w:name w:val="Default Paragraph Font"/>
     <w:uiPriority w:val="1"/>
+    <w:semiHidden/>
     <w:unhideWhenUsed/>
   </w:style>
   <w:style w:type="table" w:default="1" w:styleId="TableNormal">
@@ -7939,7 +10714,7 @@
 </file>
 
 <file path=customXml/itemProps1.xml><?xml version="1.0" encoding="utf-8"?>
-<ds:datastoreItem xmlns:ds="http://schemas.openxmlformats.org/officeDocument/2006/customXml" ds:itemID="{6247380F-1E83-4608-B6DA-559456BC6B58}">
+<ds:datastoreItem xmlns:ds="http://schemas.openxmlformats.org/officeDocument/2006/customXml" ds:itemID="{2B165088-70F5-436E-A5D5-88B438DB82F9}">
   <ds:schemaRefs>
     <ds:schemaRef ds:uri="http://schemas.openxmlformats.org/officeDocument/2006/bibliography"/>
   </ds:schemaRefs>

</xml_diff>

<commit_message>
Finalized Slides, Annotations, Trackers, Template
</commit_message>
<xml_diff>
--- a/CoapmanK_DataNarrative.docx
+++ b/CoapmanK_DataNarrative.docx
@@ -2459,12 +2459,7 @@
       </w:r>
       <w:bookmarkEnd w:id="2"/>
     </w:p>
-    <w:p>
-      <w:pPr>
-        <w:pStyle w:val="Heading2"/>
-        <w:spacing w:before="0" w:line="240" w:lineRule="auto"/>
-      </w:pPr>
-    </w:p>
+    <w:p/>
     <w:p>
       <w:pPr>
         <w:pStyle w:val="Heading2"/>
@@ -11202,7 +11197,7 @@
 </file>
 
 <file path=customXml/itemProps1.xml><?xml version="1.0" encoding="utf-8"?>
-<ds:datastoreItem xmlns:ds="http://schemas.openxmlformats.org/officeDocument/2006/customXml" ds:itemID="{09C7A504-8DE7-4433-A6D4-F69814088B08}">
+<ds:datastoreItem xmlns:ds="http://schemas.openxmlformats.org/officeDocument/2006/customXml" ds:itemID="{E9C789DC-7442-4ACD-8FFE-7BC055D06382}">
   <ds:schemaRefs>
     <ds:schemaRef ds:uri="http://schemas.openxmlformats.org/officeDocument/2006/bibliography"/>
   </ds:schemaRefs>

</xml_diff>